<commit_message>
[EditableBrief] use new themes
</commit_message>
<xml_diff>
--- a/backend/src/main/resources/template_export_brief.docx
+++ b/backend/src/main/resources/template_export_brief.docx
@@ -2426,12 +2426,12 @@
             <wp:extent cx="923726" cy="923726"/>
             <wp:effectExtent b="0" l="0" r="0" t="0"/>
             <wp:wrapNone/>
-            <wp:docPr id="9" name="image6.jpg"/>
+            <wp:docPr id="9" name="image1.jpg"/>
             <a:graphic>
               <a:graphicData uri="http://schemas.openxmlformats.org/drawingml/2006/picture">
                 <pic:pic>
                   <pic:nvPicPr>
-                    <pic:cNvPr id="0" name="image6.jpg"/>
+                    <pic:cNvPr id="0" name="image1.jpg"/>
                     <pic:cNvPicPr preferRelativeResize="0"/>
                   </pic:nvPicPr>
                   <pic:blipFill>
@@ -3022,9 +3022,9 @@
           <w:i w:val="0"/>
           <w:smallCaps w:val="0"/>
           <w:strike w:val="0"/>
-          <w:color w:val="515151"/>
-          <w:sz w:val="36"/>
-          <w:szCs w:val="36"/>
+          <w:color w:val="000000"/>
+          <w:sz w:val="24"/>
+          <w:szCs w:val="24"/>
           <w:u w:val="none"/>
           <w:shd w:fill="auto" w:val="clear"/>
           <w:vertAlign w:val="baseline"/>
@@ -3096,6 +3096,331 @@
         <w:rPr>
           <w:rtl w:val="0"/>
         </w:rPr>
+      </w:r>
+    </w:p>
+    <w:p>
+      <w:pPr>
+        <w:spacing w:after="240" w:before="240" w:lineRule="auto"/>
+        <w:rPr>
+          <w:rFonts w:ascii="Arial" w:cs="Arial" w:eastAsia="Arial" w:hAnsi="Arial"/>
+        </w:rPr>
+      </w:pPr>
+      <w:r>
+        <w:rPr>
+          <w:rFonts w:ascii="Arial" w:cs="Arial" w:eastAsia="Arial" w:hAnsi="Arial"/>
+          <w:rtl w:val="0"/>
+        </w:rPr>
+        <w:t xml:space="preserve">${regulatoryAreasTable}</w:t>
+      </w:r>
+    </w:p>
+    <w:p>
+      <w:pPr>
+        <w:spacing w:after="240" w:before="240" w:lineRule="auto"/>
+        <w:rPr>
+          <w:rFonts w:ascii="Arial" w:cs="Arial" w:eastAsia="Arial" w:hAnsi="Arial"/>
+        </w:rPr>
+      </w:pPr>
+      <w:r>
+        <w:rPr>
+          <w:rFonts w:ascii="Arial" w:cs="Arial" w:eastAsia="Arial" w:hAnsi="Arial"/>
+          <w:rtl w:val="0"/>
+        </w:rPr>
+        <w:t xml:space="preserve">${ampsAndVigilanceAreas</w:t>
+      </w:r>
+      <w:r>
+        <w:rPr>
+          <w:rFonts w:ascii="Arial" w:cs="Arial" w:eastAsia="Arial" w:hAnsi="Arial"/>
+          <w:rtl w:val="0"/>
+        </w:rPr>
+        <w:t xml:space="preserve">Tables</w:t>
+      </w:r>
+      <w:r>
+        <w:rPr>
+          <w:rFonts w:ascii="Arial" w:cs="Arial" w:eastAsia="Arial" w:hAnsi="Arial"/>
+          <w:rtl w:val="0"/>
+        </w:rPr>
+        <w:t xml:space="preserve">}</w:t>
+      </w:r>
+    </w:p>
+    <w:p>
+      <w:pPr>
+        <w:spacing w:after="240" w:before="240" w:lineRule="auto"/>
+        <w:rPr>
+          <w:rFonts w:ascii="Arial" w:cs="Arial" w:eastAsia="Arial" w:hAnsi="Arial"/>
+        </w:rPr>
+      </w:pPr>
+      <w:r>
+        <w:rPr>
+          <w:rtl w:val="0"/>
+        </w:rPr>
+      </w:r>
+    </w:p>
+    <w:p>
+      <w:pPr>
+        <w:rPr>
+          <w:rFonts w:ascii="Arial" w:cs="Arial" w:eastAsia="Arial" w:hAnsi="Arial"/>
+          <w:color w:val="282f3e"/>
+          <w:sz w:val="32"/>
+          <w:szCs w:val="32"/>
+        </w:rPr>
+      </w:pPr>
+      <w:r>
+        <w:rPr>
+          <w:rtl w:val="0"/>
+        </w:rPr>
+      </w:r>
+    </w:p>
+    <w:p>
+      <w:pPr>
+        <w:spacing w:after="240" w:before="240" w:lineRule="auto"/>
+        <w:rPr>
+          <w:rFonts w:ascii="Arial" w:cs="Arial" w:eastAsia="Arial" w:hAnsi="Arial"/>
+          <w:color w:val="282f3e"/>
+          <w:sz w:val="32"/>
+          <w:szCs w:val="32"/>
+        </w:rPr>
+      </w:pPr>
+      <w:r>
+        <w:br w:type="page"/>
+      </w:r>
+      <w:r>
+        <w:rPr>
+          <w:rtl w:val="0"/>
+        </w:rPr>
+      </w:r>
+    </w:p>
+    <w:p>
+      <w:pPr>
+        <w:rPr>
+          <w:rFonts w:ascii="Arial" w:cs="Arial" w:eastAsia="Arial" w:hAnsi="Arial"/>
+          <w:color w:val="515151"/>
+          <w:sz w:val="28"/>
+          <w:szCs w:val="28"/>
+        </w:rPr>
+      </w:pPr>
+      <w:r>
+        <w:rPr>
+          <w:rFonts w:ascii="Arial" w:cs="Arial" w:eastAsia="Arial" w:hAnsi="Arial"/>
+          <w:color w:val="282f3e"/>
+          <w:sz w:val="32"/>
+          <w:szCs w:val="32"/>
+          <w:rtl w:val="0"/>
+        </w:rPr>
+        <w:t xml:space="preserve">Zones de vigilance</w:t>
+      </w:r>
+      <w:r>
+        <w:rPr>
+          <w:rFonts w:ascii="Arial" w:cs="Arial" w:eastAsia="Arial" w:hAnsi="Arial"/>
+          <w:color w:val="515151"/>
+          <w:sz w:val="28"/>
+          <w:szCs w:val="28"/>
+          <w:rtl w:val="0"/>
+        </w:rPr>
+        <w:t xml:space="preserve">   </w:t>
+      </w:r>
+      <w:r>
+        <w:rPr>
+          <w:rFonts w:ascii="Arial" w:cs="Arial" w:eastAsia="Arial" w:hAnsi="Arial"/>
+          <w:b w:val="1"/>
+          <w:color w:val="3b4559"/>
+          <w:sz w:val="16"/>
+          <w:szCs w:val="16"/>
+          <w:rtl w:val="0"/>
+        </w:rPr>
+        <w:t xml:space="preserve">${totalVigilanceAreas} sélectionnées</w:t>
+      </w:r>
+      <w:r>
+        <w:rPr>
+          <w:rtl w:val="0"/>
+        </w:rPr>
+      </w:r>
+    </w:p>
+    <w:p>
+      <w:pPr>
+        <w:rPr>
+          <w:rFonts w:ascii="Arial" w:cs="Arial" w:eastAsia="Arial" w:hAnsi="Arial"/>
+          <w:b w:val="1"/>
+          <w:color w:val="3b4559"/>
+          <w:sz w:val="16"/>
+          <w:szCs w:val="16"/>
+        </w:rPr>
+      </w:pPr>
+      <w:r>
+        <w:rPr>
+          <w:rtl w:val="0"/>
+        </w:rPr>
+      </w:r>
+    </w:p>
+    <w:p>
+      <w:pPr>
+        <w:rPr>
+          <w:rFonts w:ascii="Arial" w:cs="Arial" w:eastAsia="Arial" w:hAnsi="Arial"/>
+          <w:color w:val="282f3e"/>
+          <w:sz w:val="18"/>
+          <w:szCs w:val="18"/>
+        </w:rPr>
+      </w:pPr>
+      <w:r>
+        <w:rPr>
+          <w:rFonts w:ascii="Arial" w:cs="Arial" w:eastAsia="Arial" w:hAnsi="Arial"/>
+          <w:i w:val="1"/>
+          <w:color w:val="282f3e"/>
+          <w:sz w:val="18"/>
+          <w:szCs w:val="18"/>
+          <w:rtl w:val="0"/>
+        </w:rPr>
+        <w:t xml:space="preserve">Une zone de vigilance permet d'orienter les contrôles en attirant l'attention et rappelant des informations utiles sur un endroit / une période donnés.</w:t>
+      </w:r>
+      <w:r>
+        <w:rPr>
+          <w:rtl w:val="0"/>
+        </w:rPr>
+      </w:r>
+    </w:p>
+    <w:p>
+      <w:pPr>
+        <w:rPr>
+          <w:rFonts w:ascii="Arial" w:cs="Arial" w:eastAsia="Arial" w:hAnsi="Arial"/>
+          <w:color w:val="282f3e"/>
+          <w:sz w:val="18"/>
+          <w:szCs w:val="18"/>
+        </w:rPr>
+      </w:pPr>
+      <w:r>
+        <w:rPr>
+          <w:rFonts w:ascii="Arial" w:cs="Arial" w:eastAsia="Arial" w:hAnsi="Arial"/>
+          <w:i w:val="1"/>
+          <w:color w:val="282f3e"/>
+          <w:sz w:val="18"/>
+          <w:szCs w:val="18"/>
+          <w:rtl w:val="0"/>
+        </w:rPr>
+        <w:t xml:space="preserve">Les informations consignées dans les ZV ont – contrairement aux signalements – une validité dans le temps plus longue ou récurrente.</w:t>
+      </w:r>
+      <w:r>
+        <w:rPr>
+          <w:rtl w:val="0"/>
+        </w:rPr>
+      </w:r>
+    </w:p>
+    <w:p>
+      <w:pPr>
+        <w:rPr>
+          <w:rFonts w:ascii="Arial" w:cs="Arial" w:eastAsia="Arial" w:hAnsi="Arial"/>
+          <w:b w:val="1"/>
+          <w:color w:val="3b4559"/>
+          <w:sz w:val="16"/>
+          <w:szCs w:val="16"/>
+        </w:rPr>
+      </w:pPr>
+      <w:r>
+        <w:rPr>
+          <w:rtl w:val="0"/>
+        </w:rPr>
+      </w:r>
+    </w:p>
+    <w:p>
+      <w:pPr>
+        <w:rPr>
+          <w:rFonts w:ascii="Arial" w:cs="Arial" w:eastAsia="Arial" w:hAnsi="Arial"/>
+          <w:color w:val="282f3e"/>
+          <w:sz w:val="32"/>
+          <w:szCs w:val="32"/>
+        </w:rPr>
+      </w:pPr>
+      <w:r>
+        <w:rPr>
+          <w:rFonts w:ascii="Arial" w:cs="Arial" w:eastAsia="Arial" w:hAnsi="Arial"/>
+          <w:sz w:val="16"/>
+          <w:szCs w:val="16"/>
+          <w:rtl w:val="0"/>
+        </w:rPr>
+        <w:t xml:space="preserve">${vigilanceAreasDetails}</w:t>
+      </w:r>
+      <w:r>
+        <w:rPr>
+          <w:rtl w:val="0"/>
+        </w:rPr>
+      </w:r>
+    </w:p>
+    <w:p>
+      <w:pPr>
+        <w:spacing w:after="240" w:before="240" w:lineRule="auto"/>
+        <w:rPr>
+          <w:rFonts w:ascii="Arial" w:cs="Arial" w:eastAsia="Arial" w:hAnsi="Arial"/>
+          <w:b w:val="1"/>
+          <w:i w:val="0"/>
+          <w:smallCaps w:val="0"/>
+          <w:strike w:val="0"/>
+          <w:color w:val="3b4559"/>
+          <w:sz w:val="16"/>
+          <w:szCs w:val="16"/>
+          <w:u w:val="none"/>
+          <w:shd w:fill="auto" w:val="clear"/>
+          <w:vertAlign w:val="baseline"/>
+        </w:rPr>
+      </w:pPr>
+      <w:r>
+        <w:rPr>
+          <w:rFonts w:ascii="Arial" w:cs="Arial" w:eastAsia="Arial" w:hAnsi="Arial"/>
+          <w:b w:val="0"/>
+          <w:i w:val="0"/>
+          <w:smallCaps w:val="0"/>
+          <w:strike w:val="0"/>
+          <w:color w:val="282f3e"/>
+          <w:sz w:val="32"/>
+          <w:szCs w:val="32"/>
+          <w:u w:val="none"/>
+          <w:shd w:fill="auto" w:val="clear"/>
+          <w:vertAlign w:val="baseline"/>
+          <w:rtl w:val="0"/>
+        </w:rPr>
+        <w:t xml:space="preserve">Zones réglementaires</w:t>
+      </w:r>
+      <w:r>
+        <w:rPr>
+          <w:rFonts w:ascii="Arial" w:cs="Arial" w:eastAsia="Arial" w:hAnsi="Arial"/>
+          <w:b w:val="0"/>
+          <w:i w:val="0"/>
+          <w:smallCaps w:val="0"/>
+          <w:strike w:val="0"/>
+          <w:color w:val="515151"/>
+          <w:sz w:val="28"/>
+          <w:szCs w:val="28"/>
+          <w:u w:val="none"/>
+          <w:shd w:fill="auto" w:val="clear"/>
+          <w:vertAlign w:val="baseline"/>
+          <w:rtl w:val="0"/>
+        </w:rPr>
+        <w:t xml:space="preserve">   </w:t>
+      </w:r>
+      <w:r>
+        <w:rPr>
+          <w:rFonts w:ascii="Arial" w:cs="Arial" w:eastAsia="Arial" w:hAnsi="Arial"/>
+          <w:b w:val="1"/>
+          <w:color w:val="3b4559"/>
+          <w:sz w:val="16"/>
+          <w:szCs w:val="16"/>
+          <w:rtl w:val="0"/>
+        </w:rPr>
+        <w:t xml:space="preserve">${totalRegulatoryAreas}</w:t>
+      </w:r>
+      <w:r>
+        <w:rPr>
+          <w:rFonts w:ascii="Arial" w:cs="Arial" w:eastAsia="Arial" w:hAnsi="Arial"/>
+          <w:b w:val="1"/>
+          <w:i w:val="0"/>
+          <w:smallCaps w:val="0"/>
+          <w:strike w:val="0"/>
+          <w:color w:val="3b4559"/>
+          <w:sz w:val="16"/>
+          <w:szCs w:val="16"/>
+          <w:u w:val="none"/>
+          <w:shd w:fill="auto" w:val="clear"/>
+          <w:vertAlign w:val="baseline"/>
+          <w:rtl w:val="0"/>
+        </w:rPr>
+        <w:t xml:space="preserve"> sélectionnées</w:t>
       </w:r>
     </w:p>
     <w:p>
@@ -3117,211 +3442,36 @@
         <w:jc w:val="left"/>
         <w:rPr>
           <w:rFonts w:ascii="Arial" w:cs="Arial" w:eastAsia="Arial" w:hAnsi="Arial"/>
-          <w:b w:val="1"/>
-          <w:i w:val="0"/>
-          <w:smallCaps w:val="0"/>
-          <w:strike w:val="0"/>
-          <w:color w:val="000000"/>
-          <w:sz w:val="24"/>
-          <w:szCs w:val="24"/>
-          <w:u w:val="none"/>
-          <w:shd w:fill="auto" w:val="clear"/>
-          <w:vertAlign w:val="baseline"/>
-        </w:rPr>
-      </w:pPr>
-      <w:r>
-        <w:rPr>
-          <w:rtl w:val="0"/>
-        </w:rPr>
-      </w:r>
-    </w:p>
-    <w:p>
-      <w:pPr>
-        <w:spacing w:after="240" w:before="240" w:lineRule="auto"/>
-        <w:rPr>
-          <w:rFonts w:ascii="Arial" w:cs="Arial" w:eastAsia="Arial" w:hAnsi="Arial"/>
-        </w:rPr>
-      </w:pPr>
-      <w:r>
-        <w:rPr>
-          <w:rFonts w:ascii="Arial" w:cs="Arial" w:eastAsia="Arial" w:hAnsi="Arial"/>
-          <w:rtl w:val="0"/>
-        </w:rPr>
-        <w:t xml:space="preserve">${regulatoryAreasTable}</w:t>
-      </w:r>
-    </w:p>
-    <w:p>
-      <w:pPr>
-        <w:spacing w:after="240" w:before="240" w:lineRule="auto"/>
-        <w:rPr>
-          <w:rFonts w:ascii="Arial" w:cs="Arial" w:eastAsia="Arial" w:hAnsi="Arial"/>
-        </w:rPr>
-      </w:pPr>
-      <w:r>
-        <w:rPr>
-          <w:rtl w:val="0"/>
-        </w:rPr>
-      </w:r>
-    </w:p>
-    <w:p>
-      <w:pPr>
-        <w:spacing w:after="240" w:before="240" w:lineRule="auto"/>
-        <w:rPr>
-          <w:rFonts w:ascii="Arial" w:cs="Arial" w:eastAsia="Arial" w:hAnsi="Arial"/>
-        </w:rPr>
-      </w:pPr>
-      <w:r>
-        <w:rPr>
-          <w:rFonts w:ascii="Arial" w:cs="Arial" w:eastAsia="Arial" w:hAnsi="Arial"/>
-          <w:rtl w:val="0"/>
-        </w:rPr>
-        <w:t xml:space="preserve">${ampsAndVigilanceAreas</w:t>
-      </w:r>
-      <w:r>
-        <w:rPr>
-          <w:rFonts w:ascii="Arial" w:cs="Arial" w:eastAsia="Arial" w:hAnsi="Arial"/>
-          <w:rtl w:val="0"/>
-        </w:rPr>
-        <w:t xml:space="preserve">Tables</w:t>
-      </w:r>
-      <w:r>
-        <w:rPr>
-          <w:rFonts w:ascii="Arial" w:cs="Arial" w:eastAsia="Arial" w:hAnsi="Arial"/>
-          <w:rtl w:val="0"/>
-        </w:rPr>
-        <w:t xml:space="preserve">}</w:t>
-      </w:r>
-    </w:p>
-    <w:p>
-      <w:pPr>
-        <w:spacing w:after="240" w:before="240" w:lineRule="auto"/>
-        <w:rPr>
-          <w:rFonts w:ascii="Arial" w:cs="Arial" w:eastAsia="Arial" w:hAnsi="Arial"/>
-        </w:rPr>
-      </w:pPr>
-      <w:r>
-        <w:rPr>
-          <w:rtl w:val="0"/>
-        </w:rPr>
-      </w:r>
-    </w:p>
-    <w:p>
-      <w:pPr>
-        <w:rPr>
-          <w:rFonts w:ascii="Arial" w:cs="Arial" w:eastAsia="Arial" w:hAnsi="Arial"/>
-          <w:color w:val="282f3e"/>
-          <w:sz w:val="32"/>
-          <w:szCs w:val="32"/>
-        </w:rPr>
-      </w:pPr>
-      <w:r>
-        <w:rPr>
-          <w:rtl w:val="0"/>
-        </w:rPr>
-      </w:r>
-    </w:p>
-    <w:p>
-      <w:pPr>
-        <w:spacing w:after="240" w:before="240" w:lineRule="auto"/>
-        <w:rPr>
-          <w:rFonts w:ascii="Arial" w:cs="Arial" w:eastAsia="Arial" w:hAnsi="Arial"/>
-          <w:color w:val="282f3e"/>
-          <w:sz w:val="32"/>
-          <w:szCs w:val="32"/>
-        </w:rPr>
-      </w:pPr>
-      <w:r>
-        <w:br w:type="page"/>
-      </w:r>
-      <w:r>
-        <w:rPr>
-          <w:rtl w:val="0"/>
-        </w:rPr>
-      </w:r>
-    </w:p>
-    <w:p>
-      <w:pPr>
-        <w:spacing w:after="240" w:before="240" w:lineRule="auto"/>
-        <w:rPr>
-          <w:rFonts w:ascii="Arial" w:cs="Arial" w:eastAsia="Arial" w:hAnsi="Arial"/>
-          <w:b w:val="0"/>
-          <w:i w:val="0"/>
-          <w:smallCaps w:val="0"/>
-          <w:strike w:val="0"/>
-          <w:color w:val="515151"/>
-          <w:sz w:val="28"/>
-          <w:szCs w:val="28"/>
-          <w:u w:val="none"/>
-          <w:shd w:fill="auto" w:val="clear"/>
-          <w:vertAlign w:val="baseline"/>
-        </w:rPr>
-      </w:pPr>
-      <w:r>
-        <w:rPr>
-          <w:rFonts w:ascii="Arial" w:cs="Arial" w:eastAsia="Arial" w:hAnsi="Arial"/>
-          <w:b w:val="0"/>
-          <w:i w:val="0"/>
-          <w:smallCaps w:val="0"/>
-          <w:strike w:val="0"/>
-          <w:color w:val="282f3e"/>
-          <w:sz w:val="32"/>
-          <w:szCs w:val="32"/>
-          <w:u w:val="none"/>
-          <w:shd w:fill="auto" w:val="clear"/>
-          <w:vertAlign w:val="baseline"/>
-          <w:rtl w:val="0"/>
-        </w:rPr>
-        <w:t xml:space="preserve">Zones réglementaires</w:t>
-      </w:r>
-      <w:r>
-        <w:rPr>
-          <w:rFonts w:ascii="Arial" w:cs="Arial" w:eastAsia="Arial" w:hAnsi="Arial"/>
-          <w:b w:val="0"/>
-          <w:i w:val="0"/>
-          <w:smallCaps w:val="0"/>
-          <w:strike w:val="0"/>
-          <w:color w:val="515151"/>
-          <w:sz w:val="28"/>
-          <w:szCs w:val="28"/>
-          <w:u w:val="none"/>
-          <w:shd w:fill="auto" w:val="clear"/>
-          <w:vertAlign w:val="baseline"/>
-          <w:rtl w:val="0"/>
-        </w:rPr>
-        <w:t xml:space="preserve">   </w:t>
-      </w:r>
-      <w:r>
-        <w:rPr>
-          <w:rFonts w:ascii="Arial" w:cs="Arial" w:eastAsia="Arial" w:hAnsi="Arial"/>
-          <w:b w:val="1"/>
-          <w:color w:val="3b4559"/>
           <w:sz w:val="16"/>
           <w:szCs w:val="16"/>
-          <w:rtl w:val="0"/>
-        </w:rPr>
-        <w:t xml:space="preserve">${totalRegulatoryAreas}</w:t>
-      </w:r>
-      <w:r>
-        <w:rPr>
-          <w:rFonts w:ascii="Arial" w:cs="Arial" w:eastAsia="Arial" w:hAnsi="Arial"/>
-          <w:b w:val="1"/>
-          <w:i w:val="0"/>
-          <w:smallCaps w:val="0"/>
-          <w:strike w:val="0"/>
-          <w:color w:val="3b4559"/>
+        </w:rPr>
+      </w:pPr>
+      <w:r>
+        <w:rPr>
+          <w:rFonts w:ascii="Arial" w:cs="Arial" w:eastAsia="Arial" w:hAnsi="Arial"/>
           <w:sz w:val="16"/>
           <w:szCs w:val="16"/>
-          <w:u w:val="none"/>
-          <w:shd w:fill="auto" w:val="clear"/>
-          <w:vertAlign w:val="baseline"/>
-          <w:rtl w:val="0"/>
-        </w:rPr>
-        <w:t xml:space="preserve"> sélectionnées</w:t>
-      </w:r>
-      <w:r>
-        <w:rPr>
-          <w:rtl w:val="0"/>
-        </w:rPr>
+          <w:rtl w:val="0"/>
+        </w:rPr>
+        <w:t xml:space="preserve">${</w:t>
+      </w:r>
+      <w:r>
+        <w:rPr>
+          <w:rFonts w:ascii="Arial" w:cs="Arial" w:eastAsia="Arial" w:hAnsi="Arial"/>
+          <w:sz w:val="16"/>
+          <w:szCs w:val="16"/>
+          <w:rtl w:val="0"/>
+        </w:rPr>
+        <w:t xml:space="preserve">regulatoryAreasDetails</w:t>
+      </w:r>
+      <w:r>
+        <w:rPr>
+          <w:rFonts w:ascii="Arial" w:cs="Arial" w:eastAsia="Arial" w:hAnsi="Arial"/>
+          <w:sz w:val="16"/>
+          <w:szCs w:val="16"/>
+          <w:rtl w:val="0"/>
+        </w:rPr>
+        <w:t xml:space="preserve">}</w:t>
       </w:r>
     </w:p>
     <w:p>
@@ -3343,16 +3493,8 @@
         <w:jc w:val="left"/>
         <w:rPr>
           <w:rFonts w:ascii="Arial" w:cs="Arial" w:eastAsia="Arial" w:hAnsi="Arial"/>
-          <w:b w:val="1"/>
-          <w:i w:val="0"/>
-          <w:smallCaps w:val="0"/>
-          <w:strike w:val="0"/>
-          <w:color w:val="3b4559"/>
           <w:sz w:val="16"/>
           <w:szCs w:val="16"/>
-          <w:u w:val="none"/>
-          <w:shd w:fill="auto" w:val="clear"/>
-          <w:vertAlign w:val="baseline"/>
         </w:rPr>
       </w:pPr>
       <w:r>
@@ -3380,36 +3522,53 @@
         <w:jc w:val="left"/>
         <w:rPr>
           <w:rFonts w:ascii="Arial" w:cs="Arial" w:eastAsia="Arial" w:hAnsi="Arial"/>
+          <w:b w:val="1"/>
+          <w:i w:val="0"/>
+          <w:smallCaps w:val="0"/>
+          <w:strike w:val="0"/>
+          <w:color w:val="3b4559"/>
           <w:sz w:val="16"/>
           <w:szCs w:val="16"/>
+          <w:u w:val="none"/>
+          <w:shd w:fill="auto" w:val="clear"/>
+          <w:vertAlign w:val="baseline"/>
         </w:rPr>
       </w:pPr>
       <w:r>
         <w:rPr>
           <w:rFonts w:ascii="Arial" w:cs="Arial" w:eastAsia="Arial" w:hAnsi="Arial"/>
+          <w:color w:val="282f3e"/>
+          <w:sz w:val="32"/>
+          <w:szCs w:val="32"/>
+          <w:rtl w:val="0"/>
+        </w:rPr>
+        <w:t xml:space="preserve">Aires marines protégées</w:t>
+      </w:r>
+      <w:r>
+        <w:rPr>
+          <w:rFonts w:ascii="Arial" w:cs="Arial" w:eastAsia="Arial" w:hAnsi="Arial"/>
+          <w:color w:val="515151"/>
+          <w:sz w:val="28"/>
+          <w:szCs w:val="28"/>
+          <w:rtl w:val="0"/>
+        </w:rPr>
+        <w:t xml:space="preserve">   </w:t>
+      </w:r>
+      <w:r>
+        <w:rPr>
+          <w:rFonts w:ascii="Arial" w:cs="Arial" w:eastAsia="Arial" w:hAnsi="Arial"/>
+          <w:b w:val="1"/>
+          <w:color w:val="3b4559"/>
           <w:sz w:val="16"/>
           <w:szCs w:val="16"/>
           <w:rtl w:val="0"/>
         </w:rPr>
-        <w:t xml:space="preserve">${</w:t>
-      </w:r>
-      <w:r>
-        <w:rPr>
-          <w:rFonts w:ascii="Arial" w:cs="Arial" w:eastAsia="Arial" w:hAnsi="Arial"/>
-          <w:sz w:val="16"/>
-          <w:szCs w:val="16"/>
-          <w:rtl w:val="0"/>
-        </w:rPr>
-        <w:t xml:space="preserve">regulatoryAreasDetails</w:t>
-      </w:r>
-      <w:r>
-        <w:rPr>
-          <w:rFonts w:ascii="Arial" w:cs="Arial" w:eastAsia="Arial" w:hAnsi="Arial"/>
-          <w:sz w:val="16"/>
-          <w:szCs w:val="16"/>
-          <w:rtl w:val="0"/>
-        </w:rPr>
-        <w:t xml:space="preserve">}</w:t>
+        <w:t xml:space="preserve">${totalAmps} sélectionnées</w:t>
+      </w:r>
+      <w:r>
+        <w:rPr>
+          <w:rtl w:val="0"/>
+        </w:rPr>
       </w:r>
     </w:p>
     <w:p>
@@ -3431,35 +3590,6 @@
         <w:jc w:val="left"/>
         <w:rPr>
           <w:rFonts w:ascii="Arial" w:cs="Arial" w:eastAsia="Arial" w:hAnsi="Arial"/>
-          <w:sz w:val="16"/>
-          <w:szCs w:val="16"/>
-        </w:rPr>
-      </w:pPr>
-      <w:r>
-        <w:rPr>
-          <w:rtl w:val="0"/>
-        </w:rPr>
-      </w:r>
-    </w:p>
-    <w:p>
-      <w:pPr>
-        <w:keepNext w:val="0"/>
-        <w:keepLines w:val="0"/>
-        <w:pageBreakBefore w:val="0"/>
-        <w:widowControl w:val="1"/>
-        <w:pBdr>
-          <w:top w:space="0" w:sz="0" w:val="nil"/>
-          <w:left w:space="0" w:sz="0" w:val="nil"/>
-          <w:bottom w:space="0" w:sz="0" w:val="nil"/>
-          <w:right w:space="0" w:sz="0" w:val="nil"/>
-          <w:between w:space="0" w:sz="0" w:val="nil"/>
-        </w:pBdr>
-        <w:shd w:fill="auto" w:val="clear"/>
-        <w:spacing w:after="0" w:before="0" w:line="240" w:lineRule="auto"/>
-        <w:ind w:left="0" w:right="0" w:firstLine="0"/>
-        <w:jc w:val="left"/>
-        <w:rPr>
-          <w:rFonts w:ascii="Arial" w:cs="Arial" w:eastAsia="Arial" w:hAnsi="Arial"/>
           <w:b w:val="1"/>
           <w:i w:val="0"/>
           <w:smallCaps w:val="0"/>
@@ -3474,34 +3604,28 @@
       </w:pPr>
       <w:r>
         <w:rPr>
-          <w:rFonts w:ascii="Arial" w:cs="Arial" w:eastAsia="Arial" w:hAnsi="Arial"/>
-          <w:color w:val="282f3e"/>
-          <w:sz w:val="32"/>
-          <w:szCs w:val="32"/>
-          <w:rtl w:val="0"/>
-        </w:rPr>
-        <w:t xml:space="preserve">Aires marines protégées</w:t>
-      </w:r>
-      <w:r>
-        <w:rPr>
-          <w:rFonts w:ascii="Arial" w:cs="Arial" w:eastAsia="Arial" w:hAnsi="Arial"/>
-          <w:color w:val="515151"/>
-          <w:sz w:val="28"/>
-          <w:szCs w:val="28"/>
-          <w:rtl w:val="0"/>
-        </w:rPr>
-        <w:t xml:space="preserve">   </w:t>
-      </w:r>
-      <w:r>
+          <w:rtl w:val="0"/>
+        </w:rPr>
+      </w:r>
+    </w:p>
+    <w:p>
+      <w:pPr>
         <w:rPr>
           <w:rFonts w:ascii="Arial" w:cs="Arial" w:eastAsia="Arial" w:hAnsi="Arial"/>
           <w:b w:val="1"/>
           <w:color w:val="3b4559"/>
           <w:sz w:val="16"/>
           <w:szCs w:val="16"/>
-          <w:rtl w:val="0"/>
-        </w:rPr>
-        <w:t xml:space="preserve">${totalAmps} sélectionnées</w:t>
+        </w:rPr>
+      </w:pPr>
+      <w:r>
+        <w:rPr>
+          <w:rFonts w:ascii="Arial" w:cs="Arial" w:eastAsia="Arial" w:hAnsi="Arial"/>
+          <w:sz w:val="16"/>
+          <w:szCs w:val="16"/>
+          <w:rtl w:val="0"/>
+        </w:rPr>
+        <w:t xml:space="preserve">${ampsDetails}</w:t>
       </w:r>
       <w:r>
         <w:rPr>
@@ -3511,33 +3635,10 @@
     </w:p>
     <w:p>
       <w:pPr>
-        <w:keepNext w:val="0"/>
-        <w:keepLines w:val="0"/>
-        <w:pageBreakBefore w:val="0"/>
-        <w:widowControl w:val="1"/>
-        <w:pBdr>
-          <w:top w:space="0" w:sz="0" w:val="nil"/>
-          <w:left w:space="0" w:sz="0" w:val="nil"/>
-          <w:bottom w:space="0" w:sz="0" w:val="nil"/>
-          <w:right w:space="0" w:sz="0" w:val="nil"/>
-          <w:between w:space="0" w:sz="0" w:val="nil"/>
-        </w:pBdr>
-        <w:shd w:fill="auto" w:val="clear"/>
-        <w:spacing w:after="0" w:before="0" w:line="240" w:lineRule="auto"/>
-        <w:ind w:left="0" w:right="0" w:firstLine="0"/>
-        <w:jc w:val="left"/>
-        <w:rPr>
-          <w:rFonts w:ascii="Arial" w:cs="Arial" w:eastAsia="Arial" w:hAnsi="Arial"/>
-          <w:b w:val="1"/>
-          <w:i w:val="0"/>
-          <w:smallCaps w:val="0"/>
-          <w:strike w:val="0"/>
-          <w:color w:val="3b4559"/>
+        <w:rPr>
+          <w:rFonts w:ascii="Arial" w:cs="Arial" w:eastAsia="Arial" w:hAnsi="Arial"/>
           <w:sz w:val="16"/>
           <w:szCs w:val="16"/>
-          <w:u w:val="none"/>
-          <w:shd w:fill="auto" w:val="clear"/>
-          <w:vertAlign w:val="baseline"/>
         </w:rPr>
       </w:pPr>
       <w:r>
@@ -3550,342 +3651,8 @@
       <w:pPr>
         <w:rPr>
           <w:rFonts w:ascii="Arial" w:cs="Arial" w:eastAsia="Arial" w:hAnsi="Arial"/>
-          <w:b w:val="1"/>
-          <w:color w:val="3b4559"/>
           <w:sz w:val="16"/>
           <w:szCs w:val="16"/>
-        </w:rPr>
-      </w:pPr>
-      <w:r>
-        <w:rPr>
-          <w:rFonts w:ascii="Arial" w:cs="Arial" w:eastAsia="Arial" w:hAnsi="Arial"/>
-          <w:sz w:val="16"/>
-          <w:szCs w:val="16"/>
-          <w:rtl w:val="0"/>
-        </w:rPr>
-        <w:t xml:space="preserve">${ampsDetails}</w:t>
-      </w:r>
-      <w:r>
-        <w:rPr>
-          <w:rtl w:val="0"/>
-        </w:rPr>
-      </w:r>
-    </w:p>
-    <w:p>
-      <w:pPr>
-        <w:rPr>
-          <w:rFonts w:ascii="Arial" w:cs="Arial" w:eastAsia="Arial" w:hAnsi="Arial"/>
-          <w:b w:val="1"/>
-          <w:color w:val="3b4559"/>
-          <w:sz w:val="16"/>
-          <w:szCs w:val="16"/>
-        </w:rPr>
-      </w:pPr>
-      <w:r>
-        <w:rPr>
-          <w:rtl w:val="0"/>
-        </w:rPr>
-      </w:r>
-    </w:p>
-    <w:p>
-      <w:pPr>
-        <w:rPr>
-          <w:rFonts w:ascii="Arial" w:cs="Arial" w:eastAsia="Arial" w:hAnsi="Arial"/>
-          <w:b w:val="0"/>
-          <w:i w:val="0"/>
-          <w:smallCaps w:val="0"/>
-          <w:strike w:val="0"/>
-          <w:color w:val="515151"/>
-          <w:sz w:val="28"/>
-          <w:szCs w:val="28"/>
-          <w:u w:val="none"/>
-          <w:shd w:fill="auto" w:val="clear"/>
-          <w:vertAlign w:val="baseline"/>
-        </w:rPr>
-      </w:pPr>
-      <w:r>
-        <w:rPr>
-          <w:rFonts w:ascii="Arial" w:cs="Arial" w:eastAsia="Arial" w:hAnsi="Arial"/>
-          <w:b w:val="0"/>
-          <w:i w:val="0"/>
-          <w:smallCaps w:val="0"/>
-          <w:strike w:val="0"/>
-          <w:color w:val="282f3e"/>
-          <w:sz w:val="32"/>
-          <w:szCs w:val="32"/>
-          <w:u w:val="none"/>
-          <w:shd w:fill="auto" w:val="clear"/>
-          <w:vertAlign w:val="baseline"/>
-          <w:rtl w:val="0"/>
-        </w:rPr>
-        <w:t xml:space="preserve">Zones de vigilance</w:t>
-      </w:r>
-      <w:r>
-        <w:rPr>
-          <w:rFonts w:ascii="Arial" w:cs="Arial" w:eastAsia="Arial" w:hAnsi="Arial"/>
-          <w:b w:val="0"/>
-          <w:i w:val="0"/>
-          <w:smallCaps w:val="0"/>
-          <w:strike w:val="0"/>
-          <w:color w:val="515151"/>
-          <w:sz w:val="28"/>
-          <w:szCs w:val="28"/>
-          <w:u w:val="none"/>
-          <w:shd w:fill="auto" w:val="clear"/>
-          <w:vertAlign w:val="baseline"/>
-          <w:rtl w:val="0"/>
-        </w:rPr>
-        <w:t xml:space="preserve">   </w:t>
-      </w:r>
-      <w:r>
-        <w:rPr>
-          <w:rFonts w:ascii="Arial" w:cs="Arial" w:eastAsia="Arial" w:hAnsi="Arial"/>
-          <w:b w:val="1"/>
-          <w:color w:val="3b4559"/>
-          <w:sz w:val="16"/>
-          <w:szCs w:val="16"/>
-          <w:rtl w:val="0"/>
-        </w:rPr>
-        <w:t xml:space="preserve">${totalVigilanceAreas}</w:t>
-      </w:r>
-      <w:r>
-        <w:rPr>
-          <w:rFonts w:ascii="Arial" w:cs="Arial" w:eastAsia="Arial" w:hAnsi="Arial"/>
-          <w:b w:val="1"/>
-          <w:i w:val="0"/>
-          <w:smallCaps w:val="0"/>
-          <w:strike w:val="0"/>
-          <w:color w:val="3b4559"/>
-          <w:sz w:val="16"/>
-          <w:szCs w:val="16"/>
-          <w:u w:val="none"/>
-          <w:shd w:fill="auto" w:val="clear"/>
-          <w:vertAlign w:val="baseline"/>
-          <w:rtl w:val="0"/>
-        </w:rPr>
-        <w:t xml:space="preserve"> sélectionnées</w:t>
-      </w:r>
-      <w:r>
-        <w:rPr>
-          <w:rtl w:val="0"/>
-        </w:rPr>
-      </w:r>
-    </w:p>
-    <w:p>
-      <w:pPr>
-        <w:keepNext w:val="0"/>
-        <w:keepLines w:val="0"/>
-        <w:pageBreakBefore w:val="0"/>
-        <w:widowControl w:val="1"/>
-        <w:pBdr>
-          <w:top w:space="0" w:sz="0" w:val="nil"/>
-          <w:left w:space="0" w:sz="0" w:val="nil"/>
-          <w:bottom w:space="0" w:sz="0" w:val="nil"/>
-          <w:right w:space="0" w:sz="0" w:val="nil"/>
-          <w:between w:space="0" w:sz="0" w:val="nil"/>
-        </w:pBdr>
-        <w:shd w:fill="auto" w:val="clear"/>
-        <w:spacing w:after="0" w:before="0" w:line="240" w:lineRule="auto"/>
-        <w:ind w:left="0" w:right="0" w:firstLine="0"/>
-        <w:jc w:val="left"/>
-        <w:rPr>
-          <w:rFonts w:ascii="Arial" w:cs="Arial" w:eastAsia="Arial" w:hAnsi="Arial"/>
-          <w:b w:val="1"/>
-          <w:i w:val="0"/>
-          <w:smallCaps w:val="0"/>
-          <w:strike w:val="0"/>
-          <w:color w:val="3b4559"/>
-          <w:sz w:val="16"/>
-          <w:szCs w:val="16"/>
-          <w:u w:val="none"/>
-          <w:shd w:fill="auto" w:val="clear"/>
-          <w:vertAlign w:val="baseline"/>
-        </w:rPr>
-      </w:pPr>
-      <w:r>
-        <w:rPr>
-          <w:rtl w:val="0"/>
-        </w:rPr>
-      </w:r>
-    </w:p>
-    <w:p>
-      <w:pPr>
-        <w:keepNext w:val="0"/>
-        <w:keepLines w:val="0"/>
-        <w:pageBreakBefore w:val="0"/>
-        <w:widowControl w:val="1"/>
-        <w:pBdr>
-          <w:top w:space="0" w:sz="0" w:val="nil"/>
-          <w:left w:space="0" w:sz="0" w:val="nil"/>
-          <w:bottom w:space="0" w:sz="0" w:val="nil"/>
-          <w:right w:space="0" w:sz="0" w:val="nil"/>
-          <w:between w:space="0" w:sz="0" w:val="nil"/>
-        </w:pBdr>
-        <w:shd w:fill="auto" w:val="clear"/>
-        <w:spacing w:after="0" w:before="0" w:line="240" w:lineRule="auto"/>
-        <w:ind w:left="0" w:right="0" w:firstLine="0"/>
-        <w:jc w:val="left"/>
-        <w:rPr>
-          <w:rFonts w:ascii="Arial" w:cs="Arial" w:eastAsia="Arial" w:hAnsi="Arial"/>
-          <w:b w:val="0"/>
-          <w:i w:val="0"/>
-          <w:smallCaps w:val="0"/>
-          <w:strike w:val="0"/>
-          <w:color w:val="282f3e"/>
-          <w:sz w:val="18"/>
-          <w:szCs w:val="18"/>
-          <w:u w:val="none"/>
-          <w:shd w:fill="auto" w:val="clear"/>
-          <w:vertAlign w:val="baseline"/>
-        </w:rPr>
-      </w:pPr>
-      <w:r>
-        <w:rPr>
-          <w:rFonts w:ascii="Arial" w:cs="Arial" w:eastAsia="Arial" w:hAnsi="Arial"/>
-          <w:b w:val="0"/>
-          <w:i w:val="1"/>
-          <w:smallCaps w:val="0"/>
-          <w:strike w:val="0"/>
-          <w:color w:val="282f3e"/>
-          <w:sz w:val="18"/>
-          <w:szCs w:val="18"/>
-          <w:u w:val="none"/>
-          <w:shd w:fill="auto" w:val="clear"/>
-          <w:vertAlign w:val="baseline"/>
-          <w:rtl w:val="0"/>
-        </w:rPr>
-        <w:t xml:space="preserve">Une zone de vigilance permet d'orienter les contrôles en attirant l'attention et rappelant des informations utiles sur un endroit / une période donnés.</w:t>
-      </w:r>
-      <w:r>
-        <w:rPr>
-          <w:rtl w:val="0"/>
-        </w:rPr>
-      </w:r>
-    </w:p>
-    <w:p>
-      <w:pPr>
-        <w:keepNext w:val="0"/>
-        <w:keepLines w:val="0"/>
-        <w:pageBreakBefore w:val="0"/>
-        <w:widowControl w:val="1"/>
-        <w:pBdr>
-          <w:top w:space="0" w:sz="0" w:val="nil"/>
-          <w:left w:space="0" w:sz="0" w:val="nil"/>
-          <w:bottom w:space="0" w:sz="0" w:val="nil"/>
-          <w:right w:space="0" w:sz="0" w:val="nil"/>
-          <w:between w:space="0" w:sz="0" w:val="nil"/>
-        </w:pBdr>
-        <w:shd w:fill="auto" w:val="clear"/>
-        <w:spacing w:after="0" w:before="0" w:line="240" w:lineRule="auto"/>
-        <w:ind w:left="0" w:right="0" w:firstLine="0"/>
-        <w:jc w:val="left"/>
-        <w:rPr>
-          <w:rFonts w:ascii="Arial" w:cs="Arial" w:eastAsia="Arial" w:hAnsi="Arial"/>
-          <w:b w:val="0"/>
-          <w:i w:val="0"/>
-          <w:smallCaps w:val="0"/>
-          <w:strike w:val="0"/>
-          <w:color w:val="282f3e"/>
-          <w:sz w:val="18"/>
-          <w:szCs w:val="18"/>
-          <w:u w:val="none"/>
-          <w:shd w:fill="auto" w:val="clear"/>
-          <w:vertAlign w:val="baseline"/>
-        </w:rPr>
-      </w:pPr>
-      <w:r>
-        <w:rPr>
-          <w:rFonts w:ascii="Arial" w:cs="Arial" w:eastAsia="Arial" w:hAnsi="Arial"/>
-          <w:b w:val="0"/>
-          <w:i w:val="1"/>
-          <w:smallCaps w:val="0"/>
-          <w:strike w:val="0"/>
-          <w:color w:val="282f3e"/>
-          <w:sz w:val="18"/>
-          <w:szCs w:val="18"/>
-          <w:u w:val="none"/>
-          <w:shd w:fill="auto" w:val="clear"/>
-          <w:vertAlign w:val="baseline"/>
-          <w:rtl w:val="0"/>
-        </w:rPr>
-        <w:t xml:space="preserve">Les informations consignées dans les ZV ont – contrairement aux signalements – une validité dans le temps plus longue ou récurrente.</w:t>
-      </w:r>
-      <w:r>
-        <w:rPr>
-          <w:rtl w:val="0"/>
-        </w:rPr>
-      </w:r>
-    </w:p>
-    <w:p>
-      <w:pPr>
-        <w:keepNext w:val="0"/>
-        <w:keepLines w:val="0"/>
-        <w:pageBreakBefore w:val="0"/>
-        <w:widowControl w:val="1"/>
-        <w:pBdr>
-          <w:top w:space="0" w:sz="0" w:val="nil"/>
-          <w:left w:space="0" w:sz="0" w:val="nil"/>
-          <w:bottom w:space="0" w:sz="0" w:val="nil"/>
-          <w:right w:space="0" w:sz="0" w:val="nil"/>
-          <w:between w:space="0" w:sz="0" w:val="nil"/>
-        </w:pBdr>
-        <w:shd w:fill="auto" w:val="clear"/>
-        <w:spacing w:after="0" w:before="0" w:line="240" w:lineRule="auto"/>
-        <w:ind w:left="0" w:right="0" w:firstLine="0"/>
-        <w:jc w:val="left"/>
-        <w:rPr>
-          <w:rFonts w:ascii="Arial" w:cs="Arial" w:eastAsia="Arial" w:hAnsi="Arial"/>
-          <w:b w:val="1"/>
-          <w:i w:val="0"/>
-          <w:smallCaps w:val="0"/>
-          <w:strike w:val="0"/>
-          <w:color w:val="3b4559"/>
-          <w:sz w:val="16"/>
-          <w:szCs w:val="16"/>
-          <w:u w:val="none"/>
-          <w:shd w:fill="auto" w:val="clear"/>
-          <w:vertAlign w:val="baseline"/>
-        </w:rPr>
-      </w:pPr>
-      <w:r>
-        <w:rPr>
-          <w:rtl w:val="0"/>
-        </w:rPr>
-      </w:r>
-    </w:p>
-    <w:p>
-      <w:pPr>
-        <w:rPr>
-          <w:rFonts w:ascii="Arial" w:cs="Arial" w:eastAsia="Arial" w:hAnsi="Arial"/>
-          <w:b w:val="1"/>
-          <w:color w:val="282f3e"/>
-          <w:sz w:val="40"/>
-          <w:szCs w:val="40"/>
-        </w:rPr>
-      </w:pPr>
-      <w:r>
-        <w:rPr>
-          <w:rFonts w:ascii="Arial" w:cs="Arial" w:eastAsia="Arial" w:hAnsi="Arial"/>
-          <w:sz w:val="16"/>
-          <w:szCs w:val="16"/>
-          <w:rtl w:val="0"/>
-        </w:rPr>
-        <w:t xml:space="preserve">${vigilanceAreasDetails}</w:t>
-      </w:r>
-      <w:r>
-        <w:rPr>
-          <w:rtl w:val="0"/>
-        </w:rPr>
-      </w:r>
-    </w:p>
-    <w:p>
-      <w:pPr>
-        <w:rPr>
-          <w:rFonts w:ascii="Arial" w:cs="Arial" w:eastAsia="Arial" w:hAnsi="Arial"/>
-          <w:b w:val="1"/>
-          <w:color w:val="282f3e"/>
-          <w:sz w:val="40"/>
-          <w:szCs w:val="40"/>
         </w:rPr>
       </w:pPr>
       <w:r>
@@ -4037,16 +3804,16 @@
         <w:tblLook w:val="0600"/>
       </w:tblPr>
       <w:tblGrid>
-        <w:gridCol w:w="270"/>
-        <w:gridCol w:w="5070"/>
-        <w:gridCol w:w="285"/>
-        <w:gridCol w:w="5130"/>
+        <w:gridCol w:w="465"/>
+        <w:gridCol w:w="4875"/>
+        <w:gridCol w:w="495"/>
+        <w:gridCol w:w="4920"/>
         <w:tblGridChange w:id="0">
           <w:tblGrid>
-            <w:gridCol w:w="270"/>
-            <w:gridCol w:w="5070"/>
-            <w:gridCol w:w="285"/>
-            <w:gridCol w:w="5130"/>
+            <w:gridCol w:w="465"/>
+            <w:gridCol w:w="4875"/>
+            <w:gridCol w:w="495"/>
+            <w:gridCol w:w="4920"/>
           </w:tblGrid>
         </w:tblGridChange>
       </w:tblGrid>
@@ -4180,17 +3947,27 @@
                 <w:color w:val="282f3e"/>
                 <w:sz w:val="18"/>
                 <w:szCs w:val="18"/>
+                <w:rtl w:val="0"/>
+              </w:rPr>
+              <w:t xml:space="preserve">  </w:t>
+            </w:r>
+            <w:r>
+              <w:rPr>
+                <w:rFonts w:ascii="Arial" w:cs="Arial" w:eastAsia="Arial" w:hAnsi="Arial"/>
+                <w:color w:val="282f3e"/>
+                <w:sz w:val="18"/>
+                <w:szCs w:val="18"/>
               </w:rPr>
               <w:drawing>
                 <wp:inline distB="114300" distT="114300" distL="114300" distR="114300">
                   <wp:extent cx="133106" cy="187914"/>
                   <wp:effectExtent b="0" l="0" r="0" t="0"/>
-                  <wp:docPr id="6" name="image3.png"/>
+                  <wp:docPr id="6" name="image7.png"/>
                   <a:graphic>
                     <a:graphicData uri="http://schemas.openxmlformats.org/drawingml/2006/picture">
                       <pic:pic>
                         <pic:nvPicPr>
-                          <pic:cNvPr id="0" name="image3.png"/>
+                          <pic:cNvPr id="0" name="image7.png"/>
                           <pic:cNvPicPr preferRelativeResize="0"/>
                         </pic:nvPicPr>
                         <pic:blipFill>
@@ -4256,7 +4033,7 @@
                 <w:szCs w:val="18"/>
                 <w:rtl w:val="0"/>
               </w:rPr>
-              <w:t xml:space="preserve"> Observation</w:t>
+              <w:t xml:space="preserve">Observation</w:t>
             </w:r>
           </w:p>
         </w:tc>
@@ -4293,17 +4070,27 @@
                 <w:color w:val="282f3e"/>
                 <w:sz w:val="18"/>
                 <w:szCs w:val="18"/>
+                <w:rtl w:val="0"/>
+              </w:rPr>
+              <w:t xml:space="preserve">  </w:t>
+            </w:r>
+            <w:r>
+              <w:rPr>
+                <w:rFonts w:ascii="Arial" w:cs="Arial" w:eastAsia="Arial" w:hAnsi="Arial"/>
+                <w:color w:val="282f3e"/>
+                <w:sz w:val="18"/>
+                <w:szCs w:val="18"/>
               </w:rPr>
               <w:drawing>
                 <wp:inline distB="114300" distT="114300" distL="114300" distR="114300">
-                  <wp:extent cx="140936" cy="187914"/>
+                  <wp:extent cx="143351" cy="190500"/>
                   <wp:effectExtent b="0" l="0" r="0" t="0"/>
-                  <wp:docPr id="4" name="image1.png"/>
+                  <wp:docPr id="5" name="image4.png"/>
                   <a:graphic>
                     <a:graphicData uri="http://schemas.openxmlformats.org/drawingml/2006/picture">
                       <pic:pic>
                         <pic:nvPicPr>
-                          <pic:cNvPr id="0" name="image1.png"/>
+                          <pic:cNvPr id="0" name="image4.png"/>
                           <pic:cNvPicPr preferRelativeResize="0"/>
                         </pic:nvPicPr>
                         <pic:blipFill>
@@ -4316,7 +4103,7 @@
                         <pic:spPr>
                           <a:xfrm>
                             <a:off x="0" y="0"/>
-                            <a:ext cx="140936" cy="187914"/>
+                            <a:ext cx="143351" cy="190500"/>
                           </a:xfrm>
                           <a:prstGeom prst="rect"/>
                           <a:ln/>
@@ -4369,7 +4156,7 @@
                 <w:szCs w:val="18"/>
                 <w:rtl w:val="0"/>
               </w:rPr>
-              <w:t xml:space="preserve"> Observation</w:t>
+              <w:t xml:space="preserve">Observation</w:t>
             </w:r>
           </w:p>
         </w:tc>
@@ -4413,12 +4200,22 @@
                 <w:color w:val="282f3e"/>
                 <w:sz w:val="18"/>
                 <w:szCs w:val="18"/>
+                <w:rtl w:val="0"/>
+              </w:rPr>
+              <w:t xml:space="preserve">  </w:t>
+            </w:r>
+            <w:r>
+              <w:rPr>
+                <w:rFonts w:ascii="Arial" w:cs="Arial" w:eastAsia="Arial" w:hAnsi="Arial"/>
+                <w:color w:val="282f3e"/>
+                <w:sz w:val="18"/>
+                <w:szCs w:val="18"/>
               </w:rPr>
               <w:drawing>
                 <wp:inline distB="114300" distT="114300" distL="114300" distR="114300">
                   <wp:extent cx="127000" cy="185615"/>
                   <wp:effectExtent b="0" l="0" r="0" t="0"/>
-                  <wp:docPr id="5" name="image5.png"/>
+                  <wp:docPr id="4" name="image5.png"/>
                   <a:graphic>
                     <a:graphicData uri="http://schemas.openxmlformats.org/drawingml/2006/picture">
                       <pic:pic>
@@ -4489,7 +4286,7 @@
                 <w:szCs w:val="18"/>
                 <w:rtl w:val="0"/>
               </w:rPr>
-              <w:t xml:space="preserve"> Suspicion d’infraction</w:t>
+              <w:t xml:space="preserve">Suspicion d’infraction</w:t>
             </w:r>
           </w:p>
         </w:tc>
@@ -4526,17 +4323,27 @@
                 <w:color w:val="282f3e"/>
                 <w:sz w:val="18"/>
                 <w:szCs w:val="18"/>
+                <w:rtl w:val="0"/>
+              </w:rPr>
+              <w:t xml:space="preserve">  </w:t>
+            </w:r>
+            <w:r>
+              <w:rPr>
+                <w:rFonts w:ascii="Arial" w:cs="Arial" w:eastAsia="Arial" w:hAnsi="Arial"/>
+                <w:color w:val="282f3e"/>
+                <w:sz w:val="18"/>
+                <w:szCs w:val="18"/>
               </w:rPr>
               <w:drawing>
                 <wp:inline distB="114300" distT="114300" distL="114300" distR="114300">
                   <wp:extent cx="142275" cy="186736"/>
                   <wp:effectExtent b="0" l="0" r="0" t="0"/>
-                  <wp:docPr id="7" name="image7.png"/>
+                  <wp:docPr id="7" name="image3.png"/>
                   <a:graphic>
                     <a:graphicData uri="http://schemas.openxmlformats.org/drawingml/2006/picture">
                       <pic:pic>
                         <pic:nvPicPr>
-                          <pic:cNvPr id="0" name="image7.png"/>
+                          <pic:cNvPr id="0" name="image3.png"/>
                           <pic:cNvPicPr preferRelativeResize="0"/>
                         </pic:nvPicPr>
                         <pic:blipFill>
@@ -4601,7 +4408,7 @@
                 <w:szCs w:val="18"/>
                 <w:rtl w:val="0"/>
               </w:rPr>
-              <w:t xml:space="preserve"> Suspicion d’infraction</w:t>
+              <w:t xml:space="preserve">Suspicion d’infraction</w:t>
             </w:r>
           </w:p>
         </w:tc>
@@ -4645,17 +4452,27 @@
                 <w:color w:val="282f3e"/>
                 <w:sz w:val="18"/>
                 <w:szCs w:val="18"/>
+                <w:rtl w:val="0"/>
+              </w:rPr>
+              <w:t xml:space="preserve">  </w:t>
+            </w:r>
+            <w:r>
+              <w:rPr>
+                <w:rFonts w:ascii="Arial" w:cs="Arial" w:eastAsia="Arial" w:hAnsi="Arial"/>
+                <w:color w:val="282f3e"/>
+                <w:sz w:val="18"/>
+                <w:szCs w:val="18"/>
               </w:rPr>
               <w:drawing>
                 <wp:inline distB="114300" distT="114300" distL="114300" distR="114300">
                   <wp:extent cx="133833" cy="188940"/>
                   <wp:effectExtent b="0" l="0" r="0" t="0"/>
-                  <wp:docPr id="8" name="image4.png"/>
+                  <wp:docPr id="8" name="image6.png"/>
                   <a:graphic>
                     <a:graphicData uri="http://schemas.openxmlformats.org/drawingml/2006/picture">
                       <pic:pic>
                         <pic:nvPicPr>
-                          <pic:cNvPr id="0" name="image4.png"/>
+                          <pic:cNvPr id="0" name="image6.png"/>
                           <pic:cNvPicPr preferRelativeResize="0"/>
                         </pic:nvPicPr>
                         <pic:blipFill>
@@ -4721,7 +4538,7 @@
                 <w:szCs w:val="18"/>
                 <w:rtl w:val="0"/>
               </w:rPr>
-              <w:t xml:space="preserve">  Rattaché à une mission</w:t>
+              <w:t xml:space="preserve"> Rattaché à une mission</w:t>
             </w:r>
           </w:p>
         </w:tc>
@@ -4752,6 +4569,16 @@
                 <w:szCs w:val="18"/>
               </w:rPr>
             </w:pPr>
+            <w:r>
+              <w:rPr>
+                <w:rFonts w:ascii="Arial" w:cs="Arial" w:eastAsia="Arial" w:hAnsi="Arial"/>
+                <w:color w:val="282f3e"/>
+                <w:sz w:val="18"/>
+                <w:szCs w:val="18"/>
+                <w:rtl w:val="0"/>
+              </w:rPr>
+              <w:t xml:space="preserve">  </w:t>
+            </w:r>
             <w:r>
               <w:rPr>
                 <w:rFonts w:ascii="Arial" w:cs="Arial" w:eastAsia="Arial" w:hAnsi="Arial"/>
@@ -4833,7 +4660,7 @@
                 <w:szCs w:val="18"/>
                 <w:rtl w:val="0"/>
               </w:rPr>
-              <w:t xml:space="preserve"> Rattaché à une mission</w:t>
+              <w:t xml:space="preserve">Rattaché à une mission</w:t>
             </w:r>
           </w:p>
         </w:tc>

</xml_diff>

<commit_message>
[EditableBrief] fix blank page at the end of the document
</commit_message>
<xml_diff>
--- a/backend/src/main/resources/template_export_brief.docx
+++ b/backend/src/main/resources/template_export_brief.docx
@@ -251,12 +251,12 @@
               <wp:inline distB="0" distT="0" distL="0" distR="0">
                 <wp:extent cx="6738122" cy="36750"/>
                 <wp:effectExtent b="0" l="0" r="0" t="0"/>
-                <wp:docPr id="2" name="image9.png"/>
+                <wp:docPr id="2" name="image8.png"/>
                 <a:graphic>
                   <a:graphicData uri="http://schemas.openxmlformats.org/drawingml/2006/picture">
                     <pic:pic>
                       <pic:nvPicPr>
-                        <pic:cNvPr id="0" name="image9.png"/>
+                        <pic:cNvPr id="0" name="image8.png"/>
                         <pic:cNvPicPr preferRelativeResize="0"/>
                       </pic:nvPicPr>
                       <pic:blipFill>
@@ -2376,12 +2376,12 @@
                 <wp:extent cx="6738122" cy="18375"/>
                 <wp:effectExtent b="0" l="0" r="0" t="0"/>
                 <wp:wrapNone/>
-                <wp:docPr id="1" name="image8.png"/>
+                <wp:docPr id="1" name="image6.png"/>
                 <a:graphic>
                   <a:graphicData uri="http://schemas.openxmlformats.org/drawingml/2006/picture">
                     <pic:pic>
                       <pic:nvPicPr>
-                        <pic:cNvPr id="0" name="image8.png"/>
+                        <pic:cNvPr id="0" name="image6.png"/>
                         <pic:cNvPicPr preferRelativeResize="0"/>
                       </pic:nvPicPr>
                       <pic:blipFill>
@@ -2426,12 +2426,12 @@
             <wp:extent cx="923726" cy="923726"/>
             <wp:effectExtent b="0" l="0" r="0" t="0"/>
             <wp:wrapNone/>
-            <wp:docPr id="9" name="image1.jpg"/>
+            <wp:docPr id="9" name="image9.jpg"/>
             <a:graphic>
               <a:graphicData uri="http://schemas.openxmlformats.org/drawingml/2006/picture">
                 <pic:pic>
                   <pic:nvPicPr>
-                    <pic:cNvPr id="0" name="image1.jpg"/>
+                    <pic:cNvPr id="0" name="image9.jpg"/>
                     <pic:cNvPicPr preferRelativeResize="0"/>
                   </pic:nvPicPr>
                   <pic:blipFill>
@@ -3193,68 +3193,78 @@
       <w:pPr>
         <w:rPr>
           <w:rFonts w:ascii="Arial" w:cs="Arial" w:eastAsia="Arial" w:hAnsi="Arial"/>
-          <w:color w:val="515151"/>
-          <w:sz w:val="28"/>
-          <w:szCs w:val="28"/>
-        </w:rPr>
-      </w:pPr>
-      <w:r>
-        <w:rPr>
-          <w:rFonts w:ascii="Arial" w:cs="Arial" w:eastAsia="Arial" w:hAnsi="Arial"/>
           <w:color w:val="282f3e"/>
           <w:sz w:val="32"/>
           <w:szCs w:val="32"/>
-          <w:rtl w:val="0"/>
-        </w:rPr>
-        <w:t xml:space="preserve">Zones de vigilance</w:t>
-      </w:r>
-      <w:r>
-        <w:rPr>
-          <w:rFonts w:ascii="Arial" w:cs="Arial" w:eastAsia="Arial" w:hAnsi="Arial"/>
-          <w:color w:val="515151"/>
-          <w:sz w:val="28"/>
-          <w:szCs w:val="28"/>
-          <w:rtl w:val="0"/>
-        </w:rPr>
-        <w:t xml:space="preserve">   </w:t>
-      </w:r>
-      <w:r>
-        <w:rPr>
-          <w:rFonts w:ascii="Arial" w:cs="Arial" w:eastAsia="Arial" w:hAnsi="Arial"/>
-          <w:b w:val="1"/>
-          <w:color w:val="3b4559"/>
+        </w:rPr>
+      </w:pPr>
+      <w:r>
+        <w:rPr>
+          <w:rFonts w:ascii="Arial" w:cs="Arial" w:eastAsia="Arial" w:hAnsi="Arial"/>
+          <w:color w:val="282f3e"/>
+          <w:sz w:val="32"/>
+          <w:szCs w:val="32"/>
+          <w:rtl w:val="0"/>
+        </w:rPr>
+        <w:t xml:space="preserve">Activité récente</w:t>
+      </w:r>
+    </w:p>
+    <w:p>
+      <w:pPr>
+        <w:rPr>
+          <w:rFonts w:ascii="Arial" w:cs="Arial" w:eastAsia="Arial" w:hAnsi="Arial"/>
+          <w:color w:val="282f3e"/>
+          <w:sz w:val="32"/>
+          <w:szCs w:val="32"/>
+        </w:rPr>
+      </w:pPr>
+      <w:r>
+        <w:rPr>
+          <w:rtl w:val="0"/>
+        </w:rPr>
+      </w:r>
+    </w:p>
+    <w:p>
+      <w:pPr>
+        <w:rPr>
+          <w:rFonts w:ascii="Arial" w:cs="Arial" w:eastAsia="Arial" w:hAnsi="Arial"/>
+          <w:color w:val="282f3e"/>
           <w:sz w:val="16"/>
           <w:szCs w:val="16"/>
-          <w:rtl w:val="0"/>
-        </w:rPr>
-        <w:t xml:space="preserve">${totalVigilanceAreas} sélectionnées</w:t>
-      </w:r>
-      <w:r>
-        <w:rPr>
-          <w:rtl w:val="0"/>
-        </w:rPr>
-      </w:r>
-    </w:p>
-    <w:p>
-      <w:pPr>
-        <w:rPr>
-          <w:rFonts w:ascii="Arial" w:cs="Arial" w:eastAsia="Arial" w:hAnsi="Arial"/>
-          <w:b w:val="1"/>
-          <w:color w:val="3b4559"/>
+        </w:rPr>
+      </w:pPr>
+      <w:r>
+        <w:rPr>
+          <w:rFonts w:ascii="Arial" w:cs="Arial" w:eastAsia="Arial" w:hAnsi="Arial"/>
+          <w:color w:val="282f3e"/>
           <w:sz w:val="16"/>
           <w:szCs w:val="16"/>
-        </w:rPr>
-      </w:pPr>
-      <w:r>
-        <w:rPr>
-          <w:rtl w:val="0"/>
-        </w:rPr>
-      </w:r>
-    </w:p>
-    <w:p>
-      <w:pPr>
-        <w:rPr>
-          <w:rFonts w:ascii="Arial" w:cs="Arial" w:eastAsia="Arial" w:hAnsi="Arial"/>
+          <w:rtl w:val="0"/>
+        </w:rPr>
+        <w:t xml:space="preserve">${recentActivityPeriod}</w:t>
+      </w:r>
+    </w:p>
+    <w:p>
+      <w:pPr>
+        <w:rPr>
+          <w:rFonts w:ascii="Arial" w:cs="Arial" w:eastAsia="Arial" w:hAnsi="Arial"/>
+          <w:color w:val="282f3e"/>
+          <w:sz w:val="32"/>
+          <w:szCs w:val="32"/>
+        </w:rPr>
+      </w:pPr>
+      <w:r>
+        <w:rPr>
+          <w:rtl w:val="0"/>
+        </w:rPr>
+      </w:r>
+    </w:p>
+    <w:p>
+      <w:pPr>
+        <w:spacing w:line="276" w:lineRule="auto"/>
+        <w:rPr>
+          <w:rFonts w:ascii="Arial" w:cs="Arial" w:eastAsia="Arial" w:hAnsi="Arial"/>
+          <w:i w:val="1"/>
           <w:color w:val="282f3e"/>
           <w:sz w:val="18"/>
           <w:szCs w:val="18"/>
@@ -3264,23 +3274,94 @@
         <w:rPr>
           <w:rFonts w:ascii="Arial" w:cs="Arial" w:eastAsia="Arial" w:hAnsi="Arial"/>
           <w:i w:val="1"/>
-          <w:color w:val="282f3e"/>
+          <w:color w:val="1f2328"/>
           <w:sz w:val="18"/>
           <w:szCs w:val="18"/>
-          <w:rtl w:val="0"/>
-        </w:rPr>
-        <w:t xml:space="preserve">Une zone de vigilance permet d'orienter les contrôles en attirant l'attention et rappelant des informations utiles sur un endroit / une période donnés.</w:t>
-      </w:r>
-      <w:r>
-        <w:rPr>
-          <w:rtl w:val="0"/>
-        </w:rPr>
-      </w:r>
-    </w:p>
-    <w:p>
-      <w:pPr>
-        <w:rPr>
-          <w:rFonts w:ascii="Arial" w:cs="Arial" w:eastAsia="Arial" w:hAnsi="Arial"/>
+          <w:highlight w:val="white"/>
+          <w:rtl w:val="0"/>
+        </w:rPr>
+        <w:t xml:space="preserve">Les cercles représentent les actions de contrôle. Une action de contrôle est un ensemble de contrôles réalisés sur plusieurs cibles de même type, à une seule et même localisation, sur une thématique/sous thématique donnée (ex : un contrôle mouillage de 30 navires au même endroit).</w:t>
+      </w:r>
+      <w:r>
+        <w:rPr>
+          <w:rtl w:val="0"/>
+        </w:rPr>
+      </w:r>
+    </w:p>
+    <w:p>
+      <w:pPr>
+        <w:rPr>
+          <w:rFonts w:ascii="Arial" w:cs="Arial" w:eastAsia="Arial" w:hAnsi="Arial"/>
+          <w:color w:val="282f3e"/>
+          <w:sz w:val="32"/>
+          <w:szCs w:val="32"/>
+        </w:rPr>
+      </w:pPr>
+      <w:r>
+        <w:rPr>
+          <w:rtl w:val="0"/>
+        </w:rPr>
+      </w:r>
+    </w:p>
+    <w:p>
+      <w:pPr>
+        <w:rPr>
+          <w:rFonts w:ascii="Arial" w:cs="Arial" w:eastAsia="Arial" w:hAnsi="Arial"/>
+          <w:color w:val="282f3e"/>
+          <w:sz w:val="32"/>
+          <w:szCs w:val="32"/>
+        </w:rPr>
+      </w:pPr>
+      <w:r>
+        <w:br w:type="page"/>
+      </w:r>
+      <w:r>
+        <w:rPr>
+          <w:rtl w:val="0"/>
+        </w:rPr>
+      </w:r>
+    </w:p>
+    <w:p>
+      <w:pPr>
+        <w:rPr>
+          <w:rFonts w:ascii="Arial" w:cs="Arial" w:eastAsia="Arial" w:hAnsi="Arial"/>
+          <w:color w:val="282f3e"/>
+          <w:sz w:val="32"/>
+          <w:szCs w:val="32"/>
+        </w:rPr>
+      </w:pPr>
+      <w:r>
+        <w:rPr>
+          <w:rFonts w:ascii="Arial" w:cs="Arial" w:eastAsia="Arial" w:hAnsi="Arial"/>
+          <w:color w:val="282f3e"/>
+          <w:sz w:val="32"/>
+          <w:szCs w:val="32"/>
+          <w:rtl w:val="0"/>
+        </w:rPr>
+        <w:t xml:space="preserve">Unités proches</w:t>
+      </w:r>
+    </w:p>
+    <w:p>
+      <w:pPr>
+        <w:rPr>
+          <w:rFonts w:ascii="Arial" w:cs="Arial" w:eastAsia="Arial" w:hAnsi="Arial"/>
+          <w:color w:val="282f3e"/>
+          <w:sz w:val="32"/>
+          <w:szCs w:val="32"/>
+        </w:rPr>
+      </w:pPr>
+      <w:r>
+        <w:rPr>
+          <w:rtl w:val="0"/>
+        </w:rPr>
+      </w:r>
+    </w:p>
+    <w:p>
+      <w:pPr>
+        <w:spacing w:line="276" w:lineRule="auto"/>
+        <w:rPr>
+          <w:rFonts w:ascii="Arial" w:cs="Arial" w:eastAsia="Arial" w:hAnsi="Arial"/>
+          <w:i w:val="1"/>
           <w:color w:val="282f3e"/>
           <w:sz w:val="18"/>
           <w:szCs w:val="18"/>
@@ -3295,28 +3376,30 @@
           <w:szCs w:val="18"/>
           <w:rtl w:val="0"/>
         </w:rPr>
-        <w:t xml:space="preserve">Les informations consignées dans les ZV ont – contrairement aux signalements – une validité dans le temps plus longue ou récurrente.</w:t>
-      </w:r>
-      <w:r>
-        <w:rPr>
-          <w:rtl w:val="0"/>
-        </w:rPr>
-      </w:r>
-    </w:p>
-    <w:p>
-      <w:pPr>
-        <w:rPr>
-          <w:rFonts w:ascii="Arial" w:cs="Arial" w:eastAsia="Arial" w:hAnsi="Arial"/>
-          <w:b w:val="1"/>
-          <w:color w:val="3b4559"/>
-          <w:sz w:val="16"/>
-          <w:szCs w:val="16"/>
-        </w:rPr>
-      </w:pPr>
-      <w:r>
-        <w:rPr>
-          <w:rtl w:val="0"/>
-        </w:rPr>
+        <w:t xml:space="preserve">Les unités présentes sont seulement celles qui ont déclaré des actions de contrôle ou de surveillance.</w:t>
+      </w:r>
+    </w:p>
+    <w:p>
+      <w:pPr>
+        <w:spacing w:line="276" w:lineRule="auto"/>
+        <w:rPr>
+          <w:rFonts w:ascii="Arial" w:cs="Arial" w:eastAsia="Arial" w:hAnsi="Arial"/>
+          <w:i w:val="1"/>
+          <w:color w:val="282f3e"/>
+          <w:sz w:val="18"/>
+          <w:szCs w:val="18"/>
+        </w:rPr>
+      </w:pPr>
+      <w:r>
+        <w:rPr>
+          <w:rFonts w:ascii="Arial" w:cs="Arial" w:eastAsia="Arial" w:hAnsi="Arial"/>
+          <w:i w:val="1"/>
+          <w:color w:val="282f3e"/>
+          <w:sz w:val="18"/>
+          <w:szCs w:val="18"/>
+          <w:rtl w:val="0"/>
+        </w:rPr>
+        <w:t xml:space="preserve">Le décompte des actions (contrôles, infractions et PV) est uniquement ceux présents dans le périmètre de la mission, et non le nombre total effectué lors de la mission.</w:t>
       </w:r>
     </w:p>
     <w:p>
@@ -3330,331 +3413,37 @@
       </w:pPr>
       <w:r>
         <w:rPr>
-          <w:rFonts w:ascii="Arial" w:cs="Arial" w:eastAsia="Arial" w:hAnsi="Arial"/>
-          <w:sz w:val="16"/>
-          <w:szCs w:val="16"/>
-          <w:rtl w:val="0"/>
-        </w:rPr>
-        <w:t xml:space="preserve">${vigilanceAreasDetails}</w:t>
-      </w:r>
-      <w:r>
-        <w:rPr>
-          <w:rtl w:val="0"/>
-        </w:rPr>
-      </w:r>
-    </w:p>
-    <w:p>
-      <w:pPr>
-        <w:spacing w:after="240" w:before="240" w:lineRule="auto"/>
-        <w:rPr>
-          <w:rFonts w:ascii="Arial" w:cs="Arial" w:eastAsia="Arial" w:hAnsi="Arial"/>
-          <w:b w:val="1"/>
-          <w:i w:val="0"/>
-          <w:smallCaps w:val="0"/>
-          <w:strike w:val="0"/>
-          <w:color w:val="3b4559"/>
-          <w:sz w:val="16"/>
-          <w:szCs w:val="16"/>
-          <w:u w:val="none"/>
-          <w:shd w:fill="auto" w:val="clear"/>
-          <w:vertAlign w:val="baseline"/>
-        </w:rPr>
-      </w:pPr>
-      <w:r>
-        <w:rPr>
-          <w:rFonts w:ascii="Arial" w:cs="Arial" w:eastAsia="Arial" w:hAnsi="Arial"/>
-          <w:b w:val="0"/>
-          <w:i w:val="0"/>
-          <w:smallCaps w:val="0"/>
-          <w:strike w:val="0"/>
+          <w:rtl w:val="0"/>
+        </w:rPr>
+      </w:r>
+    </w:p>
+    <w:p>
+      <w:pPr>
+        <w:rPr>
+          <w:rFonts w:ascii="Arial" w:cs="Arial" w:eastAsia="Arial" w:hAnsi="Arial"/>
           <w:color w:val="282f3e"/>
           <w:sz w:val="32"/>
           <w:szCs w:val="32"/>
-          <w:u w:val="none"/>
-          <w:shd w:fill="auto" w:val="clear"/>
-          <w:vertAlign w:val="baseline"/>
-          <w:rtl w:val="0"/>
-        </w:rPr>
-        <w:t xml:space="preserve">Zones réglementaires</w:t>
-      </w:r>
-      <w:r>
-        <w:rPr>
-          <w:rFonts w:ascii="Arial" w:cs="Arial" w:eastAsia="Arial" w:hAnsi="Arial"/>
-          <w:b w:val="0"/>
-          <w:i w:val="0"/>
-          <w:smallCaps w:val="0"/>
-          <w:strike w:val="0"/>
-          <w:color w:val="515151"/>
-          <w:sz w:val="28"/>
-          <w:szCs w:val="28"/>
-          <w:u w:val="none"/>
-          <w:shd w:fill="auto" w:val="clear"/>
-          <w:vertAlign w:val="baseline"/>
-          <w:rtl w:val="0"/>
-        </w:rPr>
-        <w:t xml:space="preserve">   </w:t>
-      </w:r>
-      <w:r>
-        <w:rPr>
-          <w:rFonts w:ascii="Arial" w:cs="Arial" w:eastAsia="Arial" w:hAnsi="Arial"/>
-          <w:b w:val="1"/>
-          <w:color w:val="3b4559"/>
-          <w:sz w:val="16"/>
-          <w:szCs w:val="16"/>
-          <w:rtl w:val="0"/>
-        </w:rPr>
-        <w:t xml:space="preserve">${totalRegulatoryAreas}</w:t>
-      </w:r>
-      <w:r>
-        <w:rPr>
-          <w:rFonts w:ascii="Arial" w:cs="Arial" w:eastAsia="Arial" w:hAnsi="Arial"/>
-          <w:b w:val="1"/>
-          <w:i w:val="0"/>
-          <w:smallCaps w:val="0"/>
-          <w:strike w:val="0"/>
-          <w:color w:val="3b4559"/>
-          <w:sz w:val="16"/>
-          <w:szCs w:val="16"/>
-          <w:u w:val="none"/>
-          <w:shd w:fill="auto" w:val="clear"/>
-          <w:vertAlign w:val="baseline"/>
-          <w:rtl w:val="0"/>
-        </w:rPr>
-        <w:t xml:space="preserve"> sélectionnées</w:t>
-      </w:r>
-    </w:p>
-    <w:p>
-      <w:pPr>
-        <w:keepNext w:val="0"/>
-        <w:keepLines w:val="0"/>
-        <w:pageBreakBefore w:val="0"/>
-        <w:widowControl w:val="1"/>
-        <w:pBdr>
-          <w:top w:space="0" w:sz="0" w:val="nil"/>
-          <w:left w:space="0" w:sz="0" w:val="nil"/>
-          <w:bottom w:space="0" w:sz="0" w:val="nil"/>
-          <w:right w:space="0" w:sz="0" w:val="nil"/>
-          <w:between w:space="0" w:sz="0" w:val="nil"/>
-        </w:pBdr>
-        <w:shd w:fill="auto" w:val="clear"/>
-        <w:spacing w:after="0" w:before="0" w:line="240" w:lineRule="auto"/>
-        <w:ind w:left="0" w:right="0" w:firstLine="0"/>
-        <w:jc w:val="left"/>
-        <w:rPr>
-          <w:rFonts w:ascii="Arial" w:cs="Arial" w:eastAsia="Arial" w:hAnsi="Arial"/>
-          <w:sz w:val="16"/>
-          <w:szCs w:val="16"/>
-        </w:rPr>
-      </w:pPr>
-      <w:r>
-        <w:rPr>
-          <w:rFonts w:ascii="Arial" w:cs="Arial" w:eastAsia="Arial" w:hAnsi="Arial"/>
-          <w:sz w:val="16"/>
-          <w:szCs w:val="16"/>
-          <w:rtl w:val="0"/>
-        </w:rPr>
-        <w:t xml:space="preserve">${</w:t>
-      </w:r>
-      <w:r>
-        <w:rPr>
-          <w:rFonts w:ascii="Arial" w:cs="Arial" w:eastAsia="Arial" w:hAnsi="Arial"/>
-          <w:sz w:val="16"/>
-          <w:szCs w:val="16"/>
-          <w:rtl w:val="0"/>
-        </w:rPr>
-        <w:t xml:space="preserve">regulatoryAreasDetails</w:t>
-      </w:r>
-      <w:r>
-        <w:rPr>
-          <w:rFonts w:ascii="Arial" w:cs="Arial" w:eastAsia="Arial" w:hAnsi="Arial"/>
-          <w:sz w:val="16"/>
-          <w:szCs w:val="16"/>
-          <w:rtl w:val="0"/>
-        </w:rPr>
-        <w:t xml:space="preserve">}</w:t>
-      </w:r>
-    </w:p>
-    <w:p>
-      <w:pPr>
-        <w:keepNext w:val="0"/>
-        <w:keepLines w:val="0"/>
-        <w:pageBreakBefore w:val="0"/>
-        <w:widowControl w:val="1"/>
-        <w:pBdr>
-          <w:top w:space="0" w:sz="0" w:val="nil"/>
-          <w:left w:space="0" w:sz="0" w:val="nil"/>
-          <w:bottom w:space="0" w:sz="0" w:val="nil"/>
-          <w:right w:space="0" w:sz="0" w:val="nil"/>
-          <w:between w:space="0" w:sz="0" w:val="nil"/>
-        </w:pBdr>
-        <w:shd w:fill="auto" w:val="clear"/>
-        <w:spacing w:after="0" w:before="0" w:line="240" w:lineRule="auto"/>
-        <w:ind w:left="0" w:right="0" w:firstLine="0"/>
-        <w:jc w:val="left"/>
-        <w:rPr>
-          <w:rFonts w:ascii="Arial" w:cs="Arial" w:eastAsia="Arial" w:hAnsi="Arial"/>
-          <w:sz w:val="16"/>
-          <w:szCs w:val="16"/>
-        </w:rPr>
-      </w:pPr>
-      <w:r>
-        <w:rPr>
-          <w:rtl w:val="0"/>
-        </w:rPr>
-      </w:r>
-    </w:p>
-    <w:p>
-      <w:pPr>
-        <w:keepNext w:val="0"/>
-        <w:keepLines w:val="0"/>
-        <w:pageBreakBefore w:val="0"/>
-        <w:widowControl w:val="1"/>
-        <w:pBdr>
-          <w:top w:space="0" w:sz="0" w:val="nil"/>
-          <w:left w:space="0" w:sz="0" w:val="nil"/>
-          <w:bottom w:space="0" w:sz="0" w:val="nil"/>
-          <w:right w:space="0" w:sz="0" w:val="nil"/>
-          <w:between w:space="0" w:sz="0" w:val="nil"/>
-        </w:pBdr>
-        <w:shd w:fill="auto" w:val="clear"/>
-        <w:spacing w:after="0" w:before="0" w:line="240" w:lineRule="auto"/>
-        <w:ind w:left="0" w:right="0" w:firstLine="0"/>
-        <w:jc w:val="left"/>
-        <w:rPr>
-          <w:rFonts w:ascii="Arial" w:cs="Arial" w:eastAsia="Arial" w:hAnsi="Arial"/>
-          <w:b w:val="1"/>
-          <w:i w:val="0"/>
-          <w:smallCaps w:val="0"/>
-          <w:strike w:val="0"/>
-          <w:color w:val="3b4559"/>
-          <w:sz w:val="16"/>
-          <w:szCs w:val="16"/>
-          <w:u w:val="none"/>
-          <w:shd w:fill="auto" w:val="clear"/>
-          <w:vertAlign w:val="baseline"/>
-        </w:rPr>
-      </w:pPr>
-      <w:r>
+        </w:rPr>
+      </w:pPr>
+      <w:r>
+        <w:rPr>
+          <w:rtl w:val="0"/>
+        </w:rPr>
+      </w:r>
+    </w:p>
+    <w:p>
+      <w:pPr>
         <w:rPr>
           <w:rFonts w:ascii="Arial" w:cs="Arial" w:eastAsia="Arial" w:hAnsi="Arial"/>
           <w:color w:val="282f3e"/>
           <w:sz w:val="32"/>
           <w:szCs w:val="32"/>
-          <w:rtl w:val="0"/>
-        </w:rPr>
-        <w:t xml:space="preserve">Aires marines protégées</w:t>
-      </w:r>
-      <w:r>
-        <w:rPr>
-          <w:rFonts w:ascii="Arial" w:cs="Arial" w:eastAsia="Arial" w:hAnsi="Arial"/>
-          <w:color w:val="515151"/>
-          <w:sz w:val="28"/>
-          <w:szCs w:val="28"/>
-          <w:rtl w:val="0"/>
-        </w:rPr>
-        <w:t xml:space="preserve">   </w:t>
-      </w:r>
-      <w:r>
-        <w:rPr>
-          <w:rFonts w:ascii="Arial" w:cs="Arial" w:eastAsia="Arial" w:hAnsi="Arial"/>
-          <w:b w:val="1"/>
-          <w:color w:val="3b4559"/>
-          <w:sz w:val="16"/>
-          <w:szCs w:val="16"/>
-          <w:rtl w:val="0"/>
-        </w:rPr>
-        <w:t xml:space="preserve">${totalAmps} sélectionnées</w:t>
-      </w:r>
-      <w:r>
-        <w:rPr>
-          <w:rtl w:val="0"/>
-        </w:rPr>
-      </w:r>
-    </w:p>
-    <w:p>
-      <w:pPr>
-        <w:keepNext w:val="0"/>
-        <w:keepLines w:val="0"/>
-        <w:pageBreakBefore w:val="0"/>
-        <w:widowControl w:val="1"/>
-        <w:pBdr>
-          <w:top w:space="0" w:sz="0" w:val="nil"/>
-          <w:left w:space="0" w:sz="0" w:val="nil"/>
-          <w:bottom w:space="0" w:sz="0" w:val="nil"/>
-          <w:right w:space="0" w:sz="0" w:val="nil"/>
-          <w:between w:space="0" w:sz="0" w:val="nil"/>
-        </w:pBdr>
-        <w:shd w:fill="auto" w:val="clear"/>
-        <w:spacing w:after="0" w:before="0" w:line="240" w:lineRule="auto"/>
-        <w:ind w:left="0" w:right="0" w:firstLine="0"/>
-        <w:jc w:val="left"/>
-        <w:rPr>
-          <w:rFonts w:ascii="Arial" w:cs="Arial" w:eastAsia="Arial" w:hAnsi="Arial"/>
-          <w:b w:val="1"/>
-          <w:i w:val="0"/>
-          <w:smallCaps w:val="0"/>
-          <w:strike w:val="0"/>
-          <w:color w:val="3b4559"/>
-          <w:sz w:val="16"/>
-          <w:szCs w:val="16"/>
-          <w:u w:val="none"/>
-          <w:shd w:fill="auto" w:val="clear"/>
-          <w:vertAlign w:val="baseline"/>
-        </w:rPr>
-      </w:pPr>
-      <w:r>
-        <w:rPr>
-          <w:rtl w:val="0"/>
-        </w:rPr>
-      </w:r>
-    </w:p>
-    <w:p>
-      <w:pPr>
-        <w:rPr>
-          <w:rFonts w:ascii="Arial" w:cs="Arial" w:eastAsia="Arial" w:hAnsi="Arial"/>
-          <w:b w:val="1"/>
-          <w:color w:val="3b4559"/>
-          <w:sz w:val="16"/>
-          <w:szCs w:val="16"/>
-        </w:rPr>
-      </w:pPr>
-      <w:r>
-        <w:rPr>
-          <w:rFonts w:ascii="Arial" w:cs="Arial" w:eastAsia="Arial" w:hAnsi="Arial"/>
-          <w:sz w:val="16"/>
-          <w:szCs w:val="16"/>
-          <w:rtl w:val="0"/>
-        </w:rPr>
-        <w:t xml:space="preserve">${ampsDetails}</w:t>
-      </w:r>
-      <w:r>
-        <w:rPr>
-          <w:rtl w:val="0"/>
-        </w:rPr>
-      </w:r>
-    </w:p>
-    <w:p>
-      <w:pPr>
-        <w:rPr>
-          <w:rFonts w:ascii="Arial" w:cs="Arial" w:eastAsia="Arial" w:hAnsi="Arial"/>
-          <w:sz w:val="16"/>
-          <w:szCs w:val="16"/>
-        </w:rPr>
-      </w:pPr>
-      <w:r>
-        <w:rPr>
-          <w:rtl w:val="0"/>
-        </w:rPr>
-      </w:r>
-    </w:p>
-    <w:p>
-      <w:pPr>
-        <w:rPr>
-          <w:rFonts w:ascii="Arial" w:cs="Arial" w:eastAsia="Arial" w:hAnsi="Arial"/>
-          <w:sz w:val="16"/>
-          <w:szCs w:val="16"/>
-        </w:rPr>
-      </w:pPr>
+        </w:rPr>
+      </w:pPr>
+      <w:r>
+        <w:br w:type="page"/>
+      </w:r>
       <w:r>
         <w:rPr>
           <w:rtl w:val="0"/>
@@ -3962,12 +3751,12 @@
                 <wp:inline distB="114300" distT="114300" distL="114300" distR="114300">
                   <wp:extent cx="133106" cy="187914"/>
                   <wp:effectExtent b="0" l="0" r="0" t="0"/>
-                  <wp:docPr id="6" name="image7.png"/>
+                  <wp:docPr id="5" name="image4.png"/>
                   <a:graphic>
                     <a:graphicData uri="http://schemas.openxmlformats.org/drawingml/2006/picture">
                       <pic:pic>
                         <pic:nvPicPr>
-                          <pic:cNvPr id="0" name="image7.png"/>
+                          <pic:cNvPr id="0" name="image4.png"/>
                           <pic:cNvPicPr preferRelativeResize="0"/>
                         </pic:nvPicPr>
                         <pic:blipFill>
@@ -4085,12 +3874,12 @@
                 <wp:inline distB="114300" distT="114300" distL="114300" distR="114300">
                   <wp:extent cx="143351" cy="190500"/>
                   <wp:effectExtent b="0" l="0" r="0" t="0"/>
-                  <wp:docPr id="5" name="image4.png"/>
+                  <wp:docPr id="7" name="image5.png"/>
                   <a:graphic>
                     <a:graphicData uri="http://schemas.openxmlformats.org/drawingml/2006/picture">
                       <pic:pic>
                         <pic:nvPicPr>
-                          <pic:cNvPr id="0" name="image4.png"/>
+                          <pic:cNvPr id="0" name="image5.png"/>
                           <pic:cNvPicPr preferRelativeResize="0"/>
                         </pic:nvPicPr>
                         <pic:blipFill>
@@ -4215,12 +4004,12 @@
                 <wp:inline distB="114300" distT="114300" distL="114300" distR="114300">
                   <wp:extent cx="127000" cy="185615"/>
                   <wp:effectExtent b="0" l="0" r="0" t="0"/>
-                  <wp:docPr id="4" name="image5.png"/>
+                  <wp:docPr id="6" name="image2.png"/>
                   <a:graphic>
                     <a:graphicData uri="http://schemas.openxmlformats.org/drawingml/2006/picture">
                       <pic:pic>
                         <pic:nvPicPr>
-                          <pic:cNvPr id="0" name="image5.png"/>
+                          <pic:cNvPr id="0" name="image2.png"/>
                           <pic:cNvPicPr preferRelativeResize="0"/>
                         </pic:nvPicPr>
                         <pic:blipFill>
@@ -4338,12 +4127,12 @@
                 <wp:inline distB="114300" distT="114300" distL="114300" distR="114300">
                   <wp:extent cx="142275" cy="186736"/>
                   <wp:effectExtent b="0" l="0" r="0" t="0"/>
-                  <wp:docPr id="7" name="image3.png"/>
+                  <wp:docPr id="4" name="image1.png"/>
                   <a:graphic>
                     <a:graphicData uri="http://schemas.openxmlformats.org/drawingml/2006/picture">
                       <pic:pic>
                         <pic:nvPicPr>
-                          <pic:cNvPr id="0" name="image3.png"/>
+                          <pic:cNvPr id="0" name="image1.png"/>
                           <pic:cNvPicPr preferRelativeResize="0"/>
                         </pic:nvPicPr>
                         <pic:blipFill>
@@ -4467,12 +4256,12 @@
                 <wp:inline distB="114300" distT="114300" distL="114300" distR="114300">
                   <wp:extent cx="133833" cy="188940"/>
                   <wp:effectExtent b="0" l="0" r="0" t="0"/>
-                  <wp:docPr id="8" name="image6.png"/>
+                  <wp:docPr id="3" name="image3.png"/>
                   <a:graphic>
                     <a:graphicData uri="http://schemas.openxmlformats.org/drawingml/2006/picture">
                       <pic:pic>
                         <pic:nvPicPr>
-                          <pic:cNvPr id="0" name="image6.png"/>
+                          <pic:cNvPr id="0" name="image3.png"/>
                           <pic:cNvPicPr preferRelativeResize="0"/>
                         </pic:nvPicPr>
                         <pic:blipFill>
@@ -4590,12 +4379,12 @@
                 <wp:inline distB="114300" distT="114300" distL="114300" distR="114300">
                   <wp:extent cx="141320" cy="188427"/>
                   <wp:effectExtent b="0" l="0" r="0" t="0"/>
-                  <wp:docPr id="3" name="image2.png"/>
+                  <wp:docPr id="8" name="image7.png"/>
                   <a:graphic>
                     <a:graphicData uri="http://schemas.openxmlformats.org/drawingml/2006/picture">
                       <pic:pic>
                         <pic:nvPicPr>
-                          <pic:cNvPr id="0" name="image2.png"/>
+                          <pic:cNvPr id="0" name="image7.png"/>
                           <pic:cNvPicPr preferRelativeResize="0"/>
                         </pic:nvPicPr>
                         <pic:blipFill>
@@ -4685,88 +4474,290 @@
       <w:pPr>
         <w:rPr>
           <w:rFonts w:ascii="Arial" w:cs="Arial" w:eastAsia="Arial" w:hAnsi="Arial"/>
-          <w:b w:val="1"/>
-          <w:color w:val="282f3e"/>
-          <w:sz w:val="40"/>
-          <w:szCs w:val="40"/>
-        </w:rPr>
-      </w:pPr>
-      <w:r>
-        <w:rPr>
-          <w:rFonts w:ascii="Arial" w:cs="Arial" w:eastAsia="Arial" w:hAnsi="Arial"/>
           <w:color w:val="282f3e"/>
           <w:sz w:val="16"/>
           <w:szCs w:val="16"/>
+        </w:rPr>
+      </w:pPr>
+      <w:r>
+        <w:rPr>
+          <w:rFonts w:ascii="Arial" w:cs="Arial" w:eastAsia="Arial" w:hAnsi="Arial"/>
+          <w:color w:val="282f3e"/>
+          <w:sz w:val="16"/>
+          <w:szCs w:val="16"/>
           <w:rtl w:val="0"/>
         </w:rPr>
         <w:t xml:space="preserve">${reportingsDetails}</w:t>
       </w:r>
-      <w:r>
-        <w:rPr>
-          <w:rtl w:val="0"/>
-        </w:rPr>
-      </w:r>
-    </w:p>
-    <w:p>
-      <w:pPr>
-        <w:keepNext w:val="0"/>
-        <w:keepLines w:val="0"/>
-        <w:widowControl w:val="1"/>
-        <w:pBdr>
-          <w:top w:space="0" w:sz="0" w:val="nil"/>
-          <w:left w:space="0" w:sz="0" w:val="nil"/>
-          <w:bottom w:space="0" w:sz="0" w:val="nil"/>
-          <w:right w:space="0" w:sz="0" w:val="nil"/>
-          <w:between w:space="0" w:sz="0" w:val="nil"/>
-        </w:pBdr>
-        <w:shd w:fill="auto" w:val="clear"/>
-        <w:spacing w:after="0" w:before="0" w:line="240" w:lineRule="auto"/>
-        <w:ind w:left="0" w:right="0" w:firstLine="0"/>
-        <w:jc w:val="left"/>
+    </w:p>
+    <w:p>
+      <w:pPr>
+        <w:rPr>
+          <w:rFonts w:ascii="Arial" w:cs="Arial" w:eastAsia="Arial" w:hAnsi="Arial"/>
+          <w:color w:val="282f3e"/>
+          <w:sz w:val="16"/>
+          <w:szCs w:val="16"/>
+        </w:rPr>
+      </w:pPr>
+      <w:r>
+        <w:rPr>
+          <w:rtl w:val="0"/>
+        </w:rPr>
+      </w:r>
+    </w:p>
+    <w:p>
+      <w:pPr>
+        <w:rPr>
+          <w:rFonts w:ascii="Arial" w:cs="Arial" w:eastAsia="Arial" w:hAnsi="Arial"/>
+          <w:color w:val="282f3e"/>
+          <w:sz w:val="32"/>
+          <w:szCs w:val="32"/>
+        </w:rPr>
+      </w:pPr>
+      <w:r>
+        <w:br w:type="page"/>
+      </w:r>
+      <w:r>
+        <w:rPr>
+          <w:rtl w:val="0"/>
+        </w:rPr>
+      </w:r>
+    </w:p>
+    <w:p>
+      <w:pPr>
+        <w:rPr>
+          <w:rFonts w:ascii="Arial" w:cs="Arial" w:eastAsia="Arial" w:hAnsi="Arial"/>
+          <w:color w:val="515151"/>
+          <w:sz w:val="28"/>
+          <w:szCs w:val="28"/>
+        </w:rPr>
+      </w:pPr>
+      <w:r>
+        <w:rPr>
+          <w:rFonts w:ascii="Arial" w:cs="Arial" w:eastAsia="Arial" w:hAnsi="Arial"/>
+          <w:color w:val="282f3e"/>
+          <w:sz w:val="32"/>
+          <w:szCs w:val="32"/>
+          <w:rtl w:val="0"/>
+        </w:rPr>
+        <w:t xml:space="preserve">Zones de vigilance</w:t>
+      </w:r>
+      <w:r>
+        <w:rPr>
+          <w:rFonts w:ascii="Arial" w:cs="Arial" w:eastAsia="Arial" w:hAnsi="Arial"/>
+          <w:color w:val="515151"/>
+          <w:sz w:val="28"/>
+          <w:szCs w:val="28"/>
+          <w:rtl w:val="0"/>
+        </w:rPr>
+        <w:t xml:space="preserve">   </w:t>
+      </w:r>
+      <w:r>
         <w:rPr>
           <w:rFonts w:ascii="Arial" w:cs="Arial" w:eastAsia="Arial" w:hAnsi="Arial"/>
           <w:b w:val="1"/>
-          <w:color w:val="282f3e"/>
-          <w:sz w:val="40"/>
-          <w:szCs w:val="40"/>
-        </w:rPr>
-      </w:pPr>
-      <w:r>
-        <w:rPr>
-          <w:rtl w:val="0"/>
-        </w:rPr>
-      </w:r>
-    </w:p>
-    <w:p>
-      <w:pPr>
-        <w:keepNext w:val="0"/>
-        <w:keepLines w:val="0"/>
-        <w:widowControl w:val="1"/>
-        <w:pBdr>
-          <w:top w:space="0" w:sz="0" w:val="nil"/>
-          <w:left w:space="0" w:sz="0" w:val="nil"/>
-          <w:bottom w:space="0" w:sz="0" w:val="nil"/>
-          <w:right w:space="0" w:sz="0" w:val="nil"/>
-          <w:between w:space="0" w:sz="0" w:val="nil"/>
-        </w:pBdr>
-        <w:shd w:fill="auto" w:val="clear"/>
-        <w:spacing w:after="0" w:before="0" w:line="240" w:lineRule="auto"/>
-        <w:ind w:left="0" w:right="0" w:firstLine="0"/>
-        <w:jc w:val="left"/>
+          <w:color w:val="3b4559"/>
+          <w:sz w:val="16"/>
+          <w:szCs w:val="16"/>
+          <w:rtl w:val="0"/>
+        </w:rPr>
+        <w:t xml:space="preserve">${totalVigilanceAreas} sélectionnées</w:t>
+      </w:r>
+      <w:r>
+        <w:rPr>
+          <w:rtl w:val="0"/>
+        </w:rPr>
+      </w:r>
+    </w:p>
+    <w:p>
+      <w:pPr>
+        <w:rPr>
+          <w:rFonts w:ascii="Arial" w:cs="Arial" w:eastAsia="Arial" w:hAnsi="Arial"/>
+          <w:b w:val="1"/>
+          <w:color w:val="3b4559"/>
+          <w:sz w:val="16"/>
+          <w:szCs w:val="16"/>
+        </w:rPr>
+      </w:pPr>
+      <w:r>
+        <w:rPr>
+          <w:rtl w:val="0"/>
+        </w:rPr>
+      </w:r>
+    </w:p>
+    <w:p>
+      <w:pPr>
+        <w:rPr>
+          <w:rFonts w:ascii="Arial" w:cs="Arial" w:eastAsia="Arial" w:hAnsi="Arial"/>
+          <w:color w:val="282f3e"/>
+          <w:sz w:val="18"/>
+          <w:szCs w:val="18"/>
+        </w:rPr>
+      </w:pPr>
+      <w:r>
+        <w:rPr>
+          <w:rFonts w:ascii="Arial" w:cs="Arial" w:eastAsia="Arial" w:hAnsi="Arial"/>
+          <w:i w:val="1"/>
+          <w:color w:val="282f3e"/>
+          <w:sz w:val="18"/>
+          <w:szCs w:val="18"/>
+          <w:rtl w:val="0"/>
+        </w:rPr>
+        <w:t xml:space="preserve">Une zone de vigilance permet d'orienter les contrôles en attirant l'attention et rappelant des informations utiles sur un endroit / une période donnés.</w:t>
+      </w:r>
+      <w:r>
+        <w:rPr>
+          <w:rtl w:val="0"/>
+        </w:rPr>
+      </w:r>
+    </w:p>
+    <w:p>
+      <w:pPr>
+        <w:rPr>
+          <w:rFonts w:ascii="Arial" w:cs="Arial" w:eastAsia="Arial" w:hAnsi="Arial"/>
+          <w:color w:val="282f3e"/>
+          <w:sz w:val="18"/>
+          <w:szCs w:val="18"/>
+        </w:rPr>
+      </w:pPr>
+      <w:r>
+        <w:rPr>
+          <w:rFonts w:ascii="Arial" w:cs="Arial" w:eastAsia="Arial" w:hAnsi="Arial"/>
+          <w:i w:val="1"/>
+          <w:color w:val="282f3e"/>
+          <w:sz w:val="18"/>
+          <w:szCs w:val="18"/>
+          <w:rtl w:val="0"/>
+        </w:rPr>
+        <w:t xml:space="preserve">Les informations consignées dans les ZV ont – contrairement aux signalements – une validité dans le temps plus longue ou récurrente.</w:t>
+      </w:r>
+      <w:r>
+        <w:rPr>
+          <w:rtl w:val="0"/>
+        </w:rPr>
+      </w:r>
+    </w:p>
+    <w:p>
+      <w:pPr>
+        <w:rPr>
+          <w:rFonts w:ascii="Arial" w:cs="Arial" w:eastAsia="Arial" w:hAnsi="Arial"/>
+          <w:b w:val="1"/>
+          <w:color w:val="3b4559"/>
+          <w:sz w:val="16"/>
+          <w:szCs w:val="16"/>
+        </w:rPr>
+      </w:pPr>
+      <w:r>
+        <w:rPr>
+          <w:rtl w:val="0"/>
+        </w:rPr>
+      </w:r>
+    </w:p>
+    <w:p>
+      <w:pPr>
+        <w:rPr>
+          <w:rFonts w:ascii="Arial" w:cs="Arial" w:eastAsia="Arial" w:hAnsi="Arial"/>
+          <w:color w:val="282f3e"/>
+          <w:sz w:val="32"/>
+          <w:szCs w:val="32"/>
+        </w:rPr>
+      </w:pPr>
+      <w:r>
+        <w:rPr>
+          <w:rFonts w:ascii="Arial" w:cs="Arial" w:eastAsia="Arial" w:hAnsi="Arial"/>
+          <w:sz w:val="16"/>
+          <w:szCs w:val="16"/>
+          <w:rtl w:val="0"/>
+        </w:rPr>
+        <w:t xml:space="preserve">${vigilanceAreasDetails}</w:t>
+      </w:r>
+      <w:r>
+        <w:rPr>
+          <w:rtl w:val="0"/>
+        </w:rPr>
+      </w:r>
+    </w:p>
+    <w:p>
+      <w:pPr>
+        <w:spacing w:after="240" w:before="240" w:lineRule="auto"/>
+        <w:rPr>
+          <w:rFonts w:ascii="Arial" w:cs="Arial" w:eastAsia="Arial" w:hAnsi="Arial"/>
+          <w:color w:val="282f3e"/>
+          <w:sz w:val="32"/>
+          <w:szCs w:val="32"/>
+        </w:rPr>
+      </w:pPr>
+      <w:r>
+        <w:br w:type="page"/>
+      </w:r>
+      <w:r>
+        <w:rPr>
+          <w:rtl w:val="0"/>
+        </w:rPr>
+      </w:r>
+    </w:p>
+    <w:p>
+      <w:pPr>
+        <w:spacing w:after="240" w:before="240" w:lineRule="auto"/>
         <w:rPr>
           <w:rFonts w:ascii="Arial" w:cs="Arial" w:eastAsia="Arial" w:hAnsi="Arial"/>
           <w:b w:val="1"/>
           <w:i w:val="0"/>
           <w:smallCaps w:val="0"/>
           <w:strike w:val="0"/>
-          <w:color w:val="282f3e"/>
-          <w:sz w:val="40"/>
-          <w:szCs w:val="40"/>
+          <w:color w:val="3b4559"/>
+          <w:sz w:val="16"/>
+          <w:szCs w:val="16"/>
           <w:u w:val="none"/>
           <w:shd w:fill="auto" w:val="clear"/>
           <w:vertAlign w:val="baseline"/>
         </w:rPr>
       </w:pPr>
+      <w:r>
+        <w:rPr>
+          <w:rFonts w:ascii="Arial" w:cs="Arial" w:eastAsia="Arial" w:hAnsi="Arial"/>
+          <w:b w:val="0"/>
+          <w:i w:val="0"/>
+          <w:smallCaps w:val="0"/>
+          <w:strike w:val="0"/>
+          <w:color w:val="282f3e"/>
+          <w:sz w:val="32"/>
+          <w:szCs w:val="32"/>
+          <w:u w:val="none"/>
+          <w:shd w:fill="auto" w:val="clear"/>
+          <w:vertAlign w:val="baseline"/>
+          <w:rtl w:val="0"/>
+        </w:rPr>
+        <w:t xml:space="preserve">Zones réglementaires</w:t>
+      </w:r>
+      <w:r>
+        <w:rPr>
+          <w:rFonts w:ascii="Arial" w:cs="Arial" w:eastAsia="Arial" w:hAnsi="Arial"/>
+          <w:b w:val="0"/>
+          <w:i w:val="0"/>
+          <w:smallCaps w:val="0"/>
+          <w:strike w:val="0"/>
+          <w:color w:val="515151"/>
+          <w:sz w:val="28"/>
+          <w:szCs w:val="28"/>
+          <w:u w:val="none"/>
+          <w:shd w:fill="auto" w:val="clear"/>
+          <w:vertAlign w:val="baseline"/>
+          <w:rtl w:val="0"/>
+        </w:rPr>
+        <w:t xml:space="preserve">   </w:t>
+      </w:r>
+      <w:r>
+        <w:rPr>
+          <w:rFonts w:ascii="Arial" w:cs="Arial" w:eastAsia="Arial" w:hAnsi="Arial"/>
+          <w:b w:val="1"/>
+          <w:color w:val="3b4559"/>
+          <w:sz w:val="16"/>
+          <w:szCs w:val="16"/>
+          <w:rtl w:val="0"/>
+        </w:rPr>
+        <w:t xml:space="preserve">${totalRegulatoryAreas}</w:t>
+      </w:r>
       <w:r>
         <w:rPr>
           <w:rFonts w:ascii="Arial" w:cs="Arial" w:eastAsia="Arial" w:hAnsi="Arial"/>
@@ -4774,15 +4765,15 @@
           <w:i w:val="0"/>
           <w:smallCaps w:val="0"/>
           <w:strike w:val="0"/>
-          <w:color w:val="282f3e"/>
-          <w:sz w:val="40"/>
-          <w:szCs w:val="40"/>
+          <w:color w:val="3b4559"/>
+          <w:sz w:val="16"/>
+          <w:szCs w:val="16"/>
           <w:u w:val="none"/>
           <w:shd w:fill="auto" w:val="clear"/>
           <w:vertAlign w:val="baseline"/>
           <w:rtl w:val="0"/>
         </w:rPr>
-        <w:t xml:space="preserve">Pièces jointes</w:t>
+        <w:t xml:space="preserve"> sélectionnées</w:t>
       </w:r>
     </w:p>
     <w:p>
@@ -4804,6 +4795,327 @@
         <w:jc w:val="left"/>
         <w:rPr>
           <w:rFonts w:ascii="Arial" w:cs="Arial" w:eastAsia="Arial" w:hAnsi="Arial"/>
+          <w:sz w:val="16"/>
+          <w:szCs w:val="16"/>
+        </w:rPr>
+      </w:pPr>
+      <w:r>
+        <w:rPr>
+          <w:rFonts w:ascii="Arial" w:cs="Arial" w:eastAsia="Arial" w:hAnsi="Arial"/>
+          <w:sz w:val="16"/>
+          <w:szCs w:val="16"/>
+          <w:rtl w:val="0"/>
+        </w:rPr>
+        <w:t xml:space="preserve">${</w:t>
+      </w:r>
+      <w:r>
+        <w:rPr>
+          <w:rFonts w:ascii="Arial" w:cs="Arial" w:eastAsia="Arial" w:hAnsi="Arial"/>
+          <w:sz w:val="16"/>
+          <w:szCs w:val="16"/>
+          <w:rtl w:val="0"/>
+        </w:rPr>
+        <w:t xml:space="preserve">regulatoryAreasDetails</w:t>
+      </w:r>
+      <w:r>
+        <w:rPr>
+          <w:rFonts w:ascii="Arial" w:cs="Arial" w:eastAsia="Arial" w:hAnsi="Arial"/>
+          <w:sz w:val="16"/>
+          <w:szCs w:val="16"/>
+          <w:rtl w:val="0"/>
+        </w:rPr>
+        <w:t xml:space="preserve">}</w:t>
+      </w:r>
+    </w:p>
+    <w:p>
+      <w:pPr>
+        <w:keepNext w:val="0"/>
+        <w:keepLines w:val="0"/>
+        <w:pageBreakBefore w:val="0"/>
+        <w:widowControl w:val="1"/>
+        <w:pBdr>
+          <w:top w:space="0" w:sz="0" w:val="nil"/>
+          <w:left w:space="0" w:sz="0" w:val="nil"/>
+          <w:bottom w:space="0" w:sz="0" w:val="nil"/>
+          <w:right w:space="0" w:sz="0" w:val="nil"/>
+          <w:between w:space="0" w:sz="0" w:val="nil"/>
+        </w:pBdr>
+        <w:shd w:fill="auto" w:val="clear"/>
+        <w:spacing w:after="0" w:before="0" w:line="240" w:lineRule="auto"/>
+        <w:ind w:left="0" w:right="0" w:firstLine="0"/>
+        <w:jc w:val="left"/>
+        <w:rPr>
+          <w:rFonts w:ascii="Arial" w:cs="Arial" w:eastAsia="Arial" w:hAnsi="Arial"/>
+          <w:sz w:val="16"/>
+          <w:szCs w:val="16"/>
+        </w:rPr>
+      </w:pPr>
+      <w:r>
+        <w:rPr>
+          <w:rtl w:val="0"/>
+        </w:rPr>
+      </w:r>
+    </w:p>
+    <w:p>
+      <w:pPr>
+        <w:keepNext w:val="0"/>
+        <w:keepLines w:val="0"/>
+        <w:pageBreakBefore w:val="0"/>
+        <w:widowControl w:val="1"/>
+        <w:pBdr>
+          <w:top w:space="0" w:sz="0" w:val="nil"/>
+          <w:left w:space="0" w:sz="0" w:val="nil"/>
+          <w:bottom w:space="0" w:sz="0" w:val="nil"/>
+          <w:right w:space="0" w:sz="0" w:val="nil"/>
+          <w:between w:space="0" w:sz="0" w:val="nil"/>
+        </w:pBdr>
+        <w:shd w:fill="auto" w:val="clear"/>
+        <w:spacing w:after="0" w:before="0" w:line="240" w:lineRule="auto"/>
+        <w:ind w:left="0" w:right="0" w:firstLine="0"/>
+        <w:jc w:val="left"/>
+        <w:rPr>
+          <w:rFonts w:ascii="Arial" w:cs="Arial" w:eastAsia="Arial" w:hAnsi="Arial"/>
+          <w:color w:val="282f3e"/>
+          <w:sz w:val="32"/>
+          <w:szCs w:val="32"/>
+        </w:rPr>
+      </w:pPr>
+      <w:r>
+        <w:br w:type="page"/>
+      </w:r>
+      <w:r>
+        <w:rPr>
+          <w:rtl w:val="0"/>
+        </w:rPr>
+      </w:r>
+    </w:p>
+    <w:p>
+      <w:pPr>
+        <w:keepNext w:val="0"/>
+        <w:keepLines w:val="0"/>
+        <w:pageBreakBefore w:val="0"/>
+        <w:widowControl w:val="1"/>
+        <w:pBdr>
+          <w:top w:space="0" w:sz="0" w:val="nil"/>
+          <w:left w:space="0" w:sz="0" w:val="nil"/>
+          <w:bottom w:space="0" w:sz="0" w:val="nil"/>
+          <w:right w:space="0" w:sz="0" w:val="nil"/>
+          <w:between w:space="0" w:sz="0" w:val="nil"/>
+        </w:pBdr>
+        <w:shd w:fill="auto" w:val="clear"/>
+        <w:spacing w:after="0" w:before="0" w:line="240" w:lineRule="auto"/>
+        <w:ind w:left="0" w:right="0" w:firstLine="0"/>
+        <w:jc w:val="left"/>
+        <w:rPr>
+          <w:rFonts w:ascii="Arial" w:cs="Arial" w:eastAsia="Arial" w:hAnsi="Arial"/>
+          <w:b w:val="1"/>
+          <w:i w:val="0"/>
+          <w:smallCaps w:val="0"/>
+          <w:strike w:val="0"/>
+          <w:color w:val="3b4559"/>
+          <w:sz w:val="16"/>
+          <w:szCs w:val="16"/>
+          <w:u w:val="none"/>
+          <w:shd w:fill="auto" w:val="clear"/>
+          <w:vertAlign w:val="baseline"/>
+        </w:rPr>
+      </w:pPr>
+      <w:r>
+        <w:rPr>
+          <w:rFonts w:ascii="Arial" w:cs="Arial" w:eastAsia="Arial" w:hAnsi="Arial"/>
+          <w:color w:val="282f3e"/>
+          <w:sz w:val="32"/>
+          <w:szCs w:val="32"/>
+          <w:rtl w:val="0"/>
+        </w:rPr>
+        <w:t xml:space="preserve">Aires marines protégées</w:t>
+      </w:r>
+      <w:r>
+        <w:rPr>
+          <w:rFonts w:ascii="Arial" w:cs="Arial" w:eastAsia="Arial" w:hAnsi="Arial"/>
+          <w:color w:val="515151"/>
+          <w:sz w:val="28"/>
+          <w:szCs w:val="28"/>
+          <w:rtl w:val="0"/>
+        </w:rPr>
+        <w:t xml:space="preserve">   </w:t>
+      </w:r>
+      <w:r>
+        <w:rPr>
+          <w:rFonts w:ascii="Arial" w:cs="Arial" w:eastAsia="Arial" w:hAnsi="Arial"/>
+          <w:b w:val="1"/>
+          <w:color w:val="3b4559"/>
+          <w:sz w:val="16"/>
+          <w:szCs w:val="16"/>
+          <w:rtl w:val="0"/>
+        </w:rPr>
+        <w:t xml:space="preserve">${totalAmps} sélectionnées</w:t>
+      </w:r>
+      <w:r>
+        <w:rPr>
+          <w:rtl w:val="0"/>
+        </w:rPr>
+      </w:r>
+    </w:p>
+    <w:p>
+      <w:pPr>
+        <w:keepNext w:val="0"/>
+        <w:keepLines w:val="0"/>
+        <w:pageBreakBefore w:val="0"/>
+        <w:widowControl w:val="1"/>
+        <w:pBdr>
+          <w:top w:space="0" w:sz="0" w:val="nil"/>
+          <w:left w:space="0" w:sz="0" w:val="nil"/>
+          <w:bottom w:space="0" w:sz="0" w:val="nil"/>
+          <w:right w:space="0" w:sz="0" w:val="nil"/>
+          <w:between w:space="0" w:sz="0" w:val="nil"/>
+        </w:pBdr>
+        <w:shd w:fill="auto" w:val="clear"/>
+        <w:spacing w:after="0" w:before="0" w:line="240" w:lineRule="auto"/>
+        <w:ind w:left="0" w:right="0" w:firstLine="0"/>
+        <w:jc w:val="left"/>
+        <w:rPr>
+          <w:rFonts w:ascii="Arial" w:cs="Arial" w:eastAsia="Arial" w:hAnsi="Arial"/>
+          <w:b w:val="1"/>
+          <w:i w:val="0"/>
+          <w:smallCaps w:val="0"/>
+          <w:strike w:val="0"/>
+          <w:color w:val="3b4559"/>
+          <w:sz w:val="16"/>
+          <w:szCs w:val="16"/>
+          <w:u w:val="none"/>
+          <w:shd w:fill="auto" w:val="clear"/>
+          <w:vertAlign w:val="baseline"/>
+        </w:rPr>
+      </w:pPr>
+      <w:r>
+        <w:rPr>
+          <w:rtl w:val="0"/>
+        </w:rPr>
+      </w:r>
+    </w:p>
+    <w:p>
+      <w:pPr>
+        <w:rPr>
+          <w:rFonts w:ascii="Arial" w:cs="Arial" w:eastAsia="Arial" w:hAnsi="Arial"/>
+          <w:b w:val="1"/>
+          <w:color w:val="282f3e"/>
+          <w:sz w:val="40"/>
+          <w:szCs w:val="40"/>
+        </w:rPr>
+      </w:pPr>
+      <w:r>
+        <w:rPr>
+          <w:rFonts w:ascii="Arial" w:cs="Arial" w:eastAsia="Arial" w:hAnsi="Arial"/>
+          <w:sz w:val="16"/>
+          <w:szCs w:val="16"/>
+          <w:rtl w:val="0"/>
+        </w:rPr>
+        <w:t xml:space="preserve">${ampsDetails}</w:t>
+      </w:r>
+      <w:r>
+        <w:rPr>
+          <w:rtl w:val="0"/>
+        </w:rPr>
+      </w:r>
+    </w:p>
+    <w:p>
+      <w:pPr>
+        <w:keepNext w:val="0"/>
+        <w:keepLines w:val="0"/>
+        <w:widowControl w:val="1"/>
+        <w:pBdr>
+          <w:top w:space="0" w:sz="0" w:val="nil"/>
+          <w:left w:space="0" w:sz="0" w:val="nil"/>
+          <w:bottom w:space="0" w:sz="0" w:val="nil"/>
+          <w:right w:space="0" w:sz="0" w:val="nil"/>
+          <w:between w:space="0" w:sz="0" w:val="nil"/>
+        </w:pBdr>
+        <w:shd w:fill="auto" w:val="clear"/>
+        <w:spacing w:after="0" w:before="0" w:line="240" w:lineRule="auto"/>
+        <w:ind w:left="0" w:right="0" w:firstLine="0"/>
+        <w:jc w:val="left"/>
+        <w:rPr>
+          <w:rFonts w:ascii="Arial" w:cs="Arial" w:eastAsia="Arial" w:hAnsi="Arial"/>
+          <w:b w:val="1"/>
+          <w:color w:val="282f3e"/>
+          <w:sz w:val="40"/>
+          <w:szCs w:val="40"/>
+        </w:rPr>
+      </w:pPr>
+      <w:r>
+        <w:rPr>
+          <w:rtl w:val="0"/>
+        </w:rPr>
+      </w:r>
+    </w:p>
+    <w:p>
+      <w:pPr>
+        <w:keepNext w:val="0"/>
+        <w:keepLines w:val="0"/>
+        <w:widowControl w:val="1"/>
+        <w:pBdr>
+          <w:top w:space="0" w:sz="0" w:val="nil"/>
+          <w:left w:space="0" w:sz="0" w:val="nil"/>
+          <w:bottom w:space="0" w:sz="0" w:val="nil"/>
+          <w:right w:space="0" w:sz="0" w:val="nil"/>
+          <w:between w:space="0" w:sz="0" w:val="nil"/>
+        </w:pBdr>
+        <w:shd w:fill="auto" w:val="clear"/>
+        <w:spacing w:after="0" w:before="0" w:line="240" w:lineRule="auto"/>
+        <w:ind w:left="0" w:right="0" w:firstLine="0"/>
+        <w:jc w:val="left"/>
+        <w:rPr>
+          <w:rFonts w:ascii="Arial" w:cs="Arial" w:eastAsia="Arial" w:hAnsi="Arial"/>
+          <w:b w:val="1"/>
+          <w:i w:val="0"/>
+          <w:smallCaps w:val="0"/>
+          <w:strike w:val="0"/>
+          <w:color w:val="282f3e"/>
+          <w:sz w:val="40"/>
+          <w:szCs w:val="40"/>
+          <w:u w:val="none"/>
+          <w:shd w:fill="auto" w:val="clear"/>
+          <w:vertAlign w:val="baseline"/>
+        </w:rPr>
+      </w:pPr>
+      <w:r>
+        <w:rPr>
+          <w:rFonts w:ascii="Arial" w:cs="Arial" w:eastAsia="Arial" w:hAnsi="Arial"/>
+          <w:b w:val="1"/>
+          <w:i w:val="0"/>
+          <w:smallCaps w:val="0"/>
+          <w:strike w:val="0"/>
+          <w:color w:val="282f3e"/>
+          <w:sz w:val="40"/>
+          <w:szCs w:val="40"/>
+          <w:u w:val="none"/>
+          <w:shd w:fill="auto" w:val="clear"/>
+          <w:vertAlign w:val="baseline"/>
+          <w:rtl w:val="0"/>
+        </w:rPr>
+        <w:t xml:space="preserve">Pièces jointes</w:t>
+      </w:r>
+    </w:p>
+    <w:p>
+      <w:pPr>
+        <w:keepNext w:val="0"/>
+        <w:keepLines w:val="0"/>
+        <w:pageBreakBefore w:val="0"/>
+        <w:widowControl w:val="1"/>
+        <w:pBdr>
+          <w:top w:space="0" w:sz="0" w:val="nil"/>
+          <w:left w:space="0" w:sz="0" w:val="nil"/>
+          <w:bottom w:space="0" w:sz="0" w:val="nil"/>
+          <w:right w:space="0" w:sz="0" w:val="nil"/>
+          <w:between w:space="0" w:sz="0" w:val="nil"/>
+        </w:pBdr>
+        <w:shd w:fill="auto" w:val="clear"/>
+        <w:spacing w:after="0" w:before="0" w:line="240" w:lineRule="auto"/>
+        <w:ind w:left="0" w:right="0" w:firstLine="0"/>
+        <w:jc w:val="left"/>
+        <w:rPr>
+          <w:rFonts w:ascii="Arial" w:cs="Arial" w:eastAsia="Arial" w:hAnsi="Arial"/>
           <w:b w:val="1"/>
           <w:i w:val="0"/>
           <w:smallCaps w:val="0"/>
@@ -5155,53 +5467,6 @@
           <w:smallCaps w:val="0"/>
           <w:strike w:val="0"/>
           <w:color w:val="3b4559"/>
-          <w:sz w:val="16"/>
-          <w:szCs w:val="16"/>
-          <w:u w:val="none"/>
-          <w:shd w:fill="auto" w:val="clear"/>
-          <w:vertAlign w:val="baseline"/>
-        </w:rPr>
-      </w:pPr>
-      <w:r>
-        <w:rPr>
-          <w:rFonts w:ascii="Arial" w:cs="Arial" w:eastAsia="Arial" w:hAnsi="Arial"/>
-          <w:color w:val="282f3e"/>
-          <w:sz w:val="26"/>
-          <w:szCs w:val="26"/>
-          <w:rtl w:val="0"/>
-        </w:rPr>
-        <w:t xml:space="preserve">${images}</w:t>
-      </w:r>
-      <w:r>
-        <w:rPr>
-          <w:rtl w:val="0"/>
-        </w:rPr>
-      </w:r>
-    </w:p>
-    <w:p>
-      <w:pPr>
-        <w:keepNext w:val="0"/>
-        <w:keepLines w:val="0"/>
-        <w:pageBreakBefore w:val="0"/>
-        <w:widowControl w:val="1"/>
-        <w:pBdr>
-          <w:top w:space="0" w:sz="0" w:val="nil"/>
-          <w:left w:space="0" w:sz="0" w:val="nil"/>
-          <w:bottom w:space="0" w:sz="0" w:val="nil"/>
-          <w:right w:space="0" w:sz="0" w:val="nil"/>
-          <w:between w:space="0" w:sz="0" w:val="nil"/>
-        </w:pBdr>
-        <w:shd w:fill="auto" w:val="clear"/>
-        <w:spacing w:after="0" w:before="0" w:line="240" w:lineRule="auto"/>
-        <w:ind w:left="0" w:right="0" w:firstLine="0"/>
-        <w:jc w:val="left"/>
-        <w:rPr>
-          <w:rFonts w:ascii="Arial" w:cs="Arial" w:eastAsia="Arial" w:hAnsi="Arial"/>
-          <w:b w:val="1"/>
-          <w:i w:val="0"/>
-          <w:smallCaps w:val="0"/>
-          <w:strike w:val="0"/>
-          <w:color w:val="3b4559"/>
           <w:sz w:val="20"/>
           <w:szCs w:val="20"/>
           <w:u w:val="none"/>
@@ -5212,52 +5477,13 @@
       <w:r>
         <w:rPr>
           <w:rFonts w:ascii="Arial" w:cs="Arial" w:eastAsia="Arial" w:hAnsi="Arial"/>
-          <w:b w:val="1"/>
-          <w:i w:val="0"/>
-          <w:smallCaps w:val="0"/>
-          <w:strike w:val="0"/>
-          <w:color w:val="3b4559"/>
-          <w:sz w:val="20"/>
-          <w:szCs w:val="20"/>
-          <w:u w:val="none"/>
-          <w:shd w:fill="auto" w:val="clear"/>
-          <w:vertAlign w:val="baseline"/>
-          <w:rtl w:val="0"/>
-        </w:rPr>
-        <w:t xml:space="preserve">    </w:t>
-      </w:r>
-    </w:p>
-    <w:p>
-      <w:pPr>
-        <w:keepNext w:val="0"/>
-        <w:keepLines w:val="0"/>
-        <w:pageBreakBefore w:val="0"/>
-        <w:widowControl w:val="1"/>
-        <w:pBdr>
-          <w:top w:space="0" w:sz="0" w:val="nil"/>
-          <w:left w:space="0" w:sz="0" w:val="nil"/>
-          <w:bottom w:space="0" w:sz="0" w:val="nil"/>
-          <w:right w:space="0" w:sz="0" w:val="nil"/>
-          <w:between w:space="0" w:sz="0" w:val="nil"/>
-        </w:pBdr>
-        <w:shd w:fill="auto" w:val="clear"/>
-        <w:spacing w:after="0" w:before="0" w:line="240" w:lineRule="auto"/>
-        <w:ind w:left="0" w:right="0" w:firstLine="0"/>
-        <w:jc w:val="left"/>
-        <w:rPr>
-          <w:rFonts w:ascii="Arial" w:cs="Arial" w:eastAsia="Arial" w:hAnsi="Arial"/>
-          <w:b w:val="1"/>
-          <w:i w:val="0"/>
-          <w:smallCaps w:val="0"/>
-          <w:strike w:val="0"/>
-          <w:color w:val="3b4559"/>
-          <w:sz w:val="20"/>
-          <w:szCs w:val="20"/>
-          <w:u w:val="none"/>
-          <w:shd w:fill="auto" w:val="clear"/>
-          <w:vertAlign w:val="baseline"/>
-        </w:rPr>
-      </w:pPr>
+          <w:color w:val="282f3e"/>
+          <w:sz w:val="26"/>
+          <w:szCs w:val="26"/>
+          <w:rtl w:val="0"/>
+        </w:rPr>
+        <w:t xml:space="preserve">${images}</w:t>
+      </w:r>
       <w:r>
         <w:rPr>
           <w:rtl w:val="0"/>
@@ -5296,7 +5522,7 @@
     <w:name w:val="normal"/>
   </w:style>
   <w:style w:type="table" w:styleId="TableNormal" w:default="1">
-    <w:name w:val="Table Normal"/>
+    <w:name w:val="TableNormal"/>
   </w:style>
   <w:style w:type="paragraph" w:styleId="Heading1">
     <w:name w:val="heading 1"/>

</xml_diff>

<commit_message>
feat: add recent activity and nearby unit to editable brief.
</commit_message>
<xml_diff>
--- a/backend/src/main/resources/template_export_brief.docx
+++ b/backend/src/main/resources/template_export_brief.docx
@@ -4,10 +4,6 @@
   <w:body>
     <w:p>
       <w:pPr>
-        <w:keepNext w:val="0"/>
-        <w:keepLines w:val="0"/>
-        <w:pageBreakBefore w:val="0"/>
-        <w:widowControl w:val="1"/>
         <w:pBdr>
           <w:top w:space="0" w:sz="0" w:val="nil"/>
           <w:left w:space="0" w:sz="0" w:val="nil"/>
@@ -15,36 +11,22 @@
           <w:right w:space="0" w:sz="0" w:val="nil"/>
           <w:between w:space="0" w:sz="0" w:val="nil"/>
         </w:pBdr>
-        <w:shd w:fill="auto" w:val="clear"/>
-        <w:spacing w:after="0" w:before="0" w:line="240" w:lineRule="auto"/>
-        <w:ind w:left="0" w:right="0" w:firstLine="0"/>
-        <w:jc w:val="left"/>
         <w:rPr>
           <w:rFonts w:ascii="Arial" w:cs="Arial" w:eastAsia="Arial" w:hAnsi="Arial"/>
           <w:b w:val="1"/>
-          <w:i w:val="0"/>
-          <w:smallCaps w:val="0"/>
-          <w:strike w:val="0"/>
           <w:color w:val="000000"/>
           <w:sz w:val="40"/>
           <w:szCs w:val="40"/>
-          <w:u w:val="none"/>
-          <w:shd w:fill="auto" w:val="clear"/>
-          <w:vertAlign w:val="baseline"/>
-        </w:rPr>
-      </w:pPr>
-      <w:r>
-        <w:rPr>
-          <w:rtl w:val="0"/>
-        </w:rPr>
-      </w:r>
-    </w:p>
-    <w:p>
-      <w:pPr>
-        <w:keepNext w:val="0"/>
-        <w:keepLines w:val="0"/>
-        <w:pageBreakBefore w:val="0"/>
-        <w:widowControl w:val="1"/>
+        </w:rPr>
+      </w:pPr>
+      <w:r>
+        <w:rPr>
+          <w:rtl w:val="0"/>
+        </w:rPr>
+      </w:r>
+    </w:p>
+    <w:p>
+      <w:pPr>
         <w:pBdr>
           <w:top w:space="0" w:sz="0" w:val="nil"/>
           <w:left w:space="0" w:sz="0" w:val="nil"/>
@@ -52,36 +34,22 @@
           <w:right w:space="0" w:sz="0" w:val="nil"/>
           <w:between w:space="0" w:sz="0" w:val="nil"/>
         </w:pBdr>
-        <w:shd w:fill="auto" w:val="clear"/>
-        <w:spacing w:after="0" w:before="0" w:line="240" w:lineRule="auto"/>
-        <w:ind w:left="0" w:right="0" w:firstLine="0"/>
-        <w:jc w:val="left"/>
         <w:rPr>
           <w:rFonts w:ascii="Arial" w:cs="Arial" w:eastAsia="Arial" w:hAnsi="Arial"/>
           <w:b w:val="1"/>
-          <w:i w:val="0"/>
-          <w:smallCaps w:val="0"/>
-          <w:strike w:val="0"/>
           <w:color w:val="000000"/>
           <w:sz w:val="40"/>
           <w:szCs w:val="40"/>
-          <w:u w:val="none"/>
-          <w:shd w:fill="auto" w:val="clear"/>
-          <w:vertAlign w:val="baseline"/>
-        </w:rPr>
-      </w:pPr>
-      <w:r>
-        <w:rPr>
-          <w:rtl w:val="0"/>
-        </w:rPr>
-      </w:r>
-    </w:p>
-    <w:p>
-      <w:pPr>
-        <w:keepNext w:val="0"/>
-        <w:keepLines w:val="0"/>
-        <w:pageBreakBefore w:val="0"/>
-        <w:widowControl w:val="1"/>
+        </w:rPr>
+      </w:pPr>
+      <w:r>
+        <w:rPr>
+          <w:rtl w:val="0"/>
+        </w:rPr>
+      </w:r>
+    </w:p>
+    <w:p>
+      <w:pPr>
         <w:pBdr>
           <w:top w:space="0" w:sz="0" w:val="nil"/>
           <w:left w:space="0" w:sz="0" w:val="nil"/>
@@ -89,37 +57,21 @@
           <w:right w:space="0" w:sz="0" w:val="nil"/>
           <w:between w:space="0" w:sz="0" w:val="nil"/>
         </w:pBdr>
-        <w:shd w:fill="auto" w:val="clear"/>
-        <w:spacing w:after="0" w:before="0" w:line="240" w:lineRule="auto"/>
-        <w:ind w:left="0" w:right="0" w:firstLine="0"/>
-        <w:jc w:val="left"/>
         <w:rPr>
           <w:rFonts w:ascii="Arial" w:cs="Arial" w:eastAsia="Arial" w:hAnsi="Arial"/>
           <w:b w:val="1"/>
-          <w:i w:val="0"/>
-          <w:smallCaps w:val="0"/>
-          <w:strike w:val="0"/>
           <w:color w:val="282f3e"/>
           <w:sz w:val="68"/>
           <w:szCs w:val="68"/>
-          <w:u w:val="none"/>
-          <w:shd w:fill="auto" w:val="clear"/>
-          <w:vertAlign w:val="baseline"/>
         </w:rPr>
       </w:pPr>
       <w:r>
         <w:rPr>
           <w:rFonts w:ascii="Arial" w:cs="Arial" w:eastAsia="Arial" w:hAnsi="Arial"/>
           <w:b w:val="1"/>
-          <w:i w:val="0"/>
-          <w:smallCaps w:val="0"/>
-          <w:strike w:val="0"/>
           <w:color w:val="282f3e"/>
           <w:sz w:val="68"/>
           <w:szCs w:val="68"/>
-          <w:u w:val="none"/>
-          <w:shd w:fill="auto" w:val="clear"/>
-          <w:vertAlign w:val="baseline"/>
           <w:rtl w:val="0"/>
         </w:rPr>
         <w:t xml:space="preserve">Briefing de mission</w:t>
@@ -127,10 +79,6 @@
     </w:p>
     <w:p>
       <w:pPr>
-        <w:keepNext w:val="0"/>
-        <w:keepLines w:val="0"/>
-        <w:pageBreakBefore w:val="0"/>
-        <w:widowControl w:val="1"/>
         <w:pBdr>
           <w:top w:space="0" w:sz="0" w:val="nil"/>
           <w:left w:space="0" w:sz="0" w:val="nil"/>
@@ -138,36 +86,22 @@
           <w:right w:space="0" w:sz="0" w:val="nil"/>
           <w:between w:space="0" w:sz="0" w:val="nil"/>
         </w:pBdr>
-        <w:shd w:fill="auto" w:val="clear"/>
-        <w:spacing w:after="0" w:before="0" w:line="240" w:lineRule="auto"/>
-        <w:ind w:left="0" w:right="0" w:firstLine="0"/>
-        <w:jc w:val="left"/>
         <w:rPr>
           <w:rFonts w:ascii="Arial" w:cs="Arial" w:eastAsia="Arial" w:hAnsi="Arial"/>
           <w:b w:val="1"/>
-          <w:i w:val="0"/>
-          <w:smallCaps w:val="0"/>
-          <w:strike w:val="0"/>
           <w:color w:val="515151"/>
           <w:sz w:val="12"/>
           <w:szCs w:val="12"/>
-          <w:u w:val="none"/>
-          <w:shd w:fill="auto" w:val="clear"/>
-          <w:vertAlign w:val="baseline"/>
-        </w:rPr>
-      </w:pPr>
-      <w:r>
-        <w:rPr>
-          <w:rtl w:val="0"/>
-        </w:rPr>
-      </w:r>
-    </w:p>
-    <w:p>
-      <w:pPr>
-        <w:keepNext w:val="0"/>
-        <w:keepLines w:val="0"/>
-        <w:pageBreakBefore w:val="0"/>
-        <w:widowControl w:val="1"/>
+        </w:rPr>
+      </w:pPr>
+      <w:r>
+        <w:rPr>
+          <w:rtl w:val="0"/>
+        </w:rPr>
+      </w:r>
+    </w:p>
+    <w:p>
+      <w:pPr>
         <w:pBdr>
           <w:top w:space="0" w:sz="0" w:val="nil"/>
           <w:left w:space="0" w:sz="0" w:val="nil"/>
@@ -175,43 +109,27 @@
           <w:right w:space="0" w:sz="0" w:val="nil"/>
           <w:between w:space="0" w:sz="0" w:val="nil"/>
         </w:pBdr>
-        <w:shd w:fill="auto" w:val="clear"/>
-        <w:spacing w:after="0" w:before="0" w:line="240" w:lineRule="auto"/>
-        <w:ind w:left="0" w:right="0" w:firstLine="0"/>
-        <w:jc w:val="left"/>
         <w:rPr>
           <w:rFonts w:ascii="Arial" w:cs="Arial" w:eastAsia="Arial" w:hAnsi="Arial"/>
           <w:b w:val="1"/>
-          <w:i w:val="0"/>
-          <w:smallCaps w:val="0"/>
-          <w:strike w:val="0"/>
           <w:color w:val="515151"/>
           <w:sz w:val="18"/>
           <w:szCs w:val="18"/>
-          <w:u w:val="none"/>
-          <w:shd w:fill="auto" w:val="clear"/>
-          <w:vertAlign w:val="baseline"/>
         </w:rPr>
       </w:pPr>
       <w:r>
         <w:rPr>
           <w:rFonts w:ascii="Arial" w:cs="Arial" w:eastAsia="Arial" w:hAnsi="Arial"/>
           <w:b w:val="1"/>
-          <w:i w:val="0"/>
-          <w:smallCaps w:val="0"/>
-          <w:strike w:val="0"/>
           <w:color w:val="515151"/>
           <w:sz w:val="18"/>
           <w:szCs w:val="18"/>
-          <w:u w:val="none"/>
-          <w:shd w:fill="auto" w:val="clear"/>
-          <w:vertAlign w:val="baseline"/>
         </w:rPr>
         <mc:AlternateContent>
           <mc:Choice Requires="wpg">
             <w:drawing>
               <wp:inline distB="0" distT="0" distL="0" distR="0">
-                <wp:extent cx="6738122" cy="36750"/>
+                <wp:extent cx="6774872" cy="73500"/>
                 <wp:effectExtent b="0" l="0" r="0" t="0"/>
                 <wp:docPr id="2" name=""/>
                 <a:graphic>
@@ -249,14 +167,14 @@
           <mc:Fallback>
             <w:drawing>
               <wp:inline distB="0" distT="0" distL="0" distR="0">
-                <wp:extent cx="6738122" cy="36750"/>
+                <wp:extent cx="6774872" cy="73500"/>
                 <wp:effectExtent b="0" l="0" r="0" t="0"/>
-                <wp:docPr id="2" name="image8.png"/>
+                <wp:docPr id="2" name="image6.png"/>
                 <a:graphic>
                   <a:graphicData uri="http://schemas.openxmlformats.org/drawingml/2006/picture">
                     <pic:pic>
                       <pic:nvPicPr>
-                        <pic:cNvPr id="0" name="image8.png"/>
+                        <pic:cNvPr id="0" name="image6.png"/>
                         <pic:cNvPicPr preferRelativeResize="0"/>
                       </pic:nvPicPr>
                       <pic:blipFill>
@@ -269,7 +187,7 @@
                       <pic:spPr>
                         <a:xfrm>
                           <a:off x="0" y="0"/>
-                          <a:ext cx="6738122" cy="36750"/>
+                          <a:ext cx="6774872" cy="73500"/>
                         </a:xfrm>
                         <a:prstGeom prst="rect"/>
                         <a:ln/>
@@ -290,10 +208,6 @@
     </w:p>
     <w:p>
       <w:pPr>
-        <w:keepNext w:val="0"/>
-        <w:keepLines w:val="0"/>
-        <w:pageBreakBefore w:val="0"/>
-        <w:widowControl w:val="1"/>
         <w:pBdr>
           <w:top w:space="0" w:sz="0" w:val="nil"/>
           <w:left w:space="0" w:sz="0" w:val="nil"/>
@@ -301,36 +215,22 @@
           <w:right w:space="0" w:sz="0" w:val="nil"/>
           <w:between w:space="0" w:sz="0" w:val="nil"/>
         </w:pBdr>
-        <w:shd w:fill="auto" w:val="clear"/>
-        <w:spacing w:after="0" w:before="0" w:line="240" w:lineRule="auto"/>
-        <w:ind w:left="0" w:right="0" w:firstLine="0"/>
-        <w:jc w:val="left"/>
-        <w:rPr>
-          <w:rFonts w:ascii="Arial" w:cs="Arial" w:eastAsia="Arial" w:hAnsi="Arial"/>
-          <w:b w:val="0"/>
+        <w:rPr>
+          <w:rFonts w:ascii="Arial" w:cs="Arial" w:eastAsia="Arial" w:hAnsi="Arial"/>
           <w:i w:val="1"/>
-          <w:smallCaps w:val="0"/>
-          <w:strike w:val="0"/>
           <w:color w:val="515151"/>
           <w:sz w:val="18"/>
           <w:szCs w:val="18"/>
-          <w:u w:val="none"/>
-          <w:shd w:fill="auto" w:val="clear"/>
-          <w:vertAlign w:val="baseline"/>
-        </w:rPr>
-      </w:pPr>
-      <w:r>
-        <w:rPr>
-          <w:rtl w:val="0"/>
-        </w:rPr>
-      </w:r>
-    </w:p>
-    <w:p>
-      <w:pPr>
-        <w:keepNext w:val="0"/>
-        <w:keepLines w:val="0"/>
-        <w:pageBreakBefore w:val="0"/>
-        <w:widowControl w:val="1"/>
+        </w:rPr>
+      </w:pPr>
+      <w:r>
+        <w:rPr>
+          <w:rtl w:val="0"/>
+        </w:rPr>
+      </w:r>
+    </w:p>
+    <w:p>
+      <w:pPr>
         <w:pBdr>
           <w:top w:space="0" w:sz="0" w:val="nil"/>
           <w:left w:space="0" w:sz="0" w:val="nil"/>
@@ -338,37 +238,21 @@
           <w:right w:space="0" w:sz="0" w:val="nil"/>
           <w:between w:space="0" w:sz="0" w:val="nil"/>
         </w:pBdr>
-        <w:shd w:fill="auto" w:val="clear"/>
-        <w:spacing w:after="0" w:before="0" w:line="240" w:lineRule="auto"/>
-        <w:ind w:left="0" w:right="0" w:firstLine="0"/>
-        <w:jc w:val="left"/>
-        <w:rPr>
-          <w:rFonts w:ascii="Arial" w:cs="Arial" w:eastAsia="Arial" w:hAnsi="Arial"/>
-          <w:b w:val="0"/>
+        <w:rPr>
+          <w:rFonts w:ascii="Arial" w:cs="Arial" w:eastAsia="Arial" w:hAnsi="Arial"/>
           <w:i w:val="1"/>
-          <w:smallCaps w:val="0"/>
-          <w:strike w:val="0"/>
           <w:color w:val="515151"/>
           <w:sz w:val="18"/>
           <w:szCs w:val="18"/>
-          <w:u w:val="none"/>
-          <w:shd w:fill="auto" w:val="clear"/>
-          <w:vertAlign w:val="baseline"/>
-        </w:rPr>
-      </w:pPr>
-      <w:r>
-        <w:rPr>
-          <w:rFonts w:ascii="Arial" w:cs="Arial" w:eastAsia="Arial" w:hAnsi="Arial"/>
-          <w:b w:val="0"/>
+        </w:rPr>
+      </w:pPr>
+      <w:r>
+        <w:rPr>
+          <w:rFonts w:ascii="Arial" w:cs="Arial" w:eastAsia="Arial" w:hAnsi="Arial"/>
           <w:i w:val="1"/>
-          <w:smallCaps w:val="0"/>
-          <w:strike w:val="0"/>
           <w:color w:val="282f3e"/>
           <w:sz w:val="18"/>
           <w:szCs w:val="18"/>
-          <w:u w:val="none"/>
-          <w:shd w:fill="auto" w:val="clear"/>
-          <w:vertAlign w:val="baseline"/>
           <w:rtl w:val="0"/>
         </w:rPr>
         <w:t xml:space="preserve">Diffusion limitée aux seules unités/personnes concernées par ce document</w:t>
@@ -381,10 +265,6 @@
     </w:p>
     <w:p>
       <w:pPr>
-        <w:keepNext w:val="0"/>
-        <w:keepLines w:val="0"/>
-        <w:pageBreakBefore w:val="0"/>
-        <w:widowControl w:val="1"/>
         <w:pBdr>
           <w:top w:space="0" w:sz="0" w:val="nil"/>
           <w:left w:space="0" w:sz="0" w:val="nil"/>
@@ -392,36 +272,22 @@
           <w:right w:space="0" w:sz="0" w:val="nil"/>
           <w:between w:space="0" w:sz="0" w:val="nil"/>
         </w:pBdr>
-        <w:shd w:fill="auto" w:val="clear"/>
-        <w:spacing w:after="0" w:before="0" w:line="240" w:lineRule="auto"/>
-        <w:ind w:left="0" w:right="0" w:firstLine="0"/>
-        <w:jc w:val="left"/>
-        <w:rPr>
-          <w:rFonts w:ascii="Arial" w:cs="Arial" w:eastAsia="Arial" w:hAnsi="Arial"/>
-          <w:b w:val="0"/>
+        <w:rPr>
+          <w:rFonts w:ascii="Arial" w:cs="Arial" w:eastAsia="Arial" w:hAnsi="Arial"/>
           <w:i w:val="1"/>
-          <w:smallCaps w:val="0"/>
-          <w:strike w:val="0"/>
           <w:color w:val="000000"/>
           <w:sz w:val="18"/>
           <w:szCs w:val="18"/>
-          <w:u w:val="none"/>
-          <w:shd w:fill="auto" w:val="clear"/>
-          <w:vertAlign w:val="baseline"/>
-        </w:rPr>
-      </w:pPr>
-      <w:r>
-        <w:rPr>
-          <w:rtl w:val="0"/>
-        </w:rPr>
-      </w:r>
-    </w:p>
-    <w:p>
-      <w:pPr>
-        <w:keepNext w:val="0"/>
-        <w:keepLines w:val="0"/>
-        <w:pageBreakBefore w:val="0"/>
-        <w:widowControl w:val="1"/>
+        </w:rPr>
+      </w:pPr>
+      <w:r>
+        <w:rPr>
+          <w:rtl w:val="0"/>
+        </w:rPr>
+      </w:r>
+    </w:p>
+    <w:p>
+      <w:pPr>
         <w:pBdr>
           <w:top w:space="0" w:sz="0" w:val="nil"/>
           <w:left w:space="0" w:sz="0" w:val="nil"/>
@@ -429,36 +295,22 @@
           <w:right w:space="0" w:sz="0" w:val="nil"/>
           <w:between w:space="0" w:sz="0" w:val="nil"/>
         </w:pBdr>
-        <w:shd w:fill="auto" w:val="clear"/>
-        <w:spacing w:after="0" w:before="0" w:line="240" w:lineRule="auto"/>
-        <w:ind w:left="0" w:right="0" w:firstLine="0"/>
-        <w:jc w:val="left"/>
         <w:rPr>
           <w:rFonts w:ascii="Arial" w:cs="Arial" w:eastAsia="Arial" w:hAnsi="Arial"/>
           <w:b w:val="1"/>
-          <w:i w:val="0"/>
-          <w:smallCaps w:val="0"/>
-          <w:strike w:val="0"/>
           <w:color w:val="000000"/>
           <w:sz w:val="18"/>
           <w:szCs w:val="18"/>
-          <w:u w:val="none"/>
-          <w:shd w:fill="auto" w:val="clear"/>
-          <w:vertAlign w:val="baseline"/>
-        </w:rPr>
-      </w:pPr>
-      <w:r>
-        <w:rPr>
-          <w:rtl w:val="0"/>
-        </w:rPr>
-      </w:r>
-    </w:p>
-    <w:p>
-      <w:pPr>
-        <w:keepNext w:val="0"/>
-        <w:keepLines w:val="0"/>
-        <w:pageBreakBefore w:val="0"/>
-        <w:widowControl w:val="1"/>
+        </w:rPr>
+      </w:pPr>
+      <w:r>
+        <w:rPr>
+          <w:rtl w:val="0"/>
+        </w:rPr>
+      </w:r>
+    </w:p>
+    <w:p>
+      <w:pPr>
         <w:pBdr>
           <w:top w:space="0" w:sz="0" w:val="nil"/>
           <w:left w:space="0" w:sz="0" w:val="nil"/>
@@ -466,22 +318,12 @@
           <w:right w:space="0" w:sz="0" w:val="nil"/>
           <w:between w:space="0" w:sz="0" w:val="nil"/>
         </w:pBdr>
-        <w:shd w:fill="auto" w:val="clear"/>
-        <w:spacing w:after="0" w:before="0" w:line="240" w:lineRule="auto"/>
-        <w:ind w:left="0" w:right="0" w:firstLine="0"/>
-        <w:jc w:val="left"/>
         <w:rPr>
           <w:rFonts w:ascii="Arial" w:cs="Arial" w:eastAsia="Arial" w:hAnsi="Arial"/>
           <w:b w:val="1"/>
-          <w:i w:val="0"/>
-          <w:smallCaps w:val="0"/>
-          <w:strike w:val="0"/>
           <w:color w:val="000000"/>
           <w:sz w:val="18"/>
           <w:szCs w:val="18"/>
-          <w:u w:val="none"/>
-          <w:shd w:fill="auto" w:val="clear"/>
-          <w:vertAlign w:val="baseline"/>
         </w:rPr>
       </w:pPr>
       <w:r>
@@ -524,9 +366,6 @@
           </w:tcPr>
           <w:p>
             <w:pPr>
-              <w:keepNext w:val="0"/>
-              <w:keepLines w:val="0"/>
-              <w:pageBreakBefore w:val="0"/>
               <w:widowControl w:val="0"/>
               <w:pBdr>
                 <w:top w:space="0" w:sz="0" w:val="nil"/>
@@ -535,37 +374,19 @@
                 <w:right w:space="0" w:sz="0" w:val="nil"/>
                 <w:between w:space="0" w:sz="0" w:val="nil"/>
               </w:pBdr>
-              <w:shd w:fill="auto" w:val="clear"/>
-              <w:spacing w:after="0" w:before="0" w:line="240" w:lineRule="auto"/>
-              <w:ind w:left="0" w:right="0" w:firstLine="0"/>
-              <w:jc w:val="left"/>
-              <w:rPr>
-                <w:rFonts w:ascii="Arial" w:cs="Arial" w:eastAsia="Arial" w:hAnsi="Arial"/>
-                <w:b w:val="0"/>
-                <w:i w:val="0"/>
-                <w:smallCaps w:val="0"/>
-                <w:strike w:val="0"/>
+              <w:rPr>
+                <w:rFonts w:ascii="Arial" w:cs="Arial" w:eastAsia="Arial" w:hAnsi="Arial"/>
                 <w:color w:val="282f3e"/>
                 <w:sz w:val="26"/>
                 <w:szCs w:val="26"/>
-                <w:u w:val="none"/>
-                <w:shd w:fill="auto" w:val="clear"/>
-                <w:vertAlign w:val="baseline"/>
               </w:rPr>
             </w:pPr>
             <w:r>
               <w:rPr>
                 <w:rFonts w:ascii="Arial" w:cs="Arial" w:eastAsia="Arial" w:hAnsi="Arial"/>
-                <w:b w:val="0"/>
-                <w:i w:val="0"/>
-                <w:smallCaps w:val="0"/>
-                <w:strike w:val="0"/>
                 <w:color w:val="282f3e"/>
                 <w:sz w:val="26"/>
                 <w:szCs w:val="26"/>
-                <w:u w:val="none"/>
-                <w:shd w:fill="auto" w:val="clear"/>
-                <w:vertAlign w:val="baseline"/>
                 <w:rtl w:val="0"/>
               </w:rPr>
               <w:t xml:space="preserve">Unités</w:t>
@@ -583,9 +404,6 @@
           </w:tcPr>
           <w:p>
             <w:pPr>
-              <w:keepNext w:val="0"/>
-              <w:keepLines w:val="0"/>
-              <w:pageBreakBefore w:val="0"/>
               <w:widowControl w:val="0"/>
               <w:pBdr>
                 <w:top w:space="0" w:sz="0" w:val="nil"/>
@@ -594,21 +412,11 @@
                 <w:right w:space="0" w:sz="0" w:val="nil"/>
                 <w:between w:space="0" w:sz="0" w:val="nil"/>
               </w:pBdr>
-              <w:shd w:fill="auto" w:val="clear"/>
-              <w:spacing w:after="0" w:before="0" w:line="240" w:lineRule="auto"/>
-              <w:ind w:left="0" w:right="0" w:firstLine="0"/>
-              <w:jc w:val="left"/>
-              <w:rPr>
-                <w:rFonts w:ascii="Arial" w:cs="Arial" w:eastAsia="Arial" w:hAnsi="Arial"/>
-                <w:b w:val="0"/>
-                <w:smallCaps w:val="0"/>
-                <w:strike w:val="0"/>
+              <w:rPr>
+                <w:rFonts w:ascii="Arial" w:cs="Arial" w:eastAsia="Arial" w:hAnsi="Arial"/>
                 <w:color w:val="282f3e"/>
                 <w:sz w:val="21"/>
                 <w:szCs w:val="21"/>
-                <w:u w:val="none"/>
-                <w:shd w:fill="auto" w:val="clear"/>
-                <w:vertAlign w:val="baseline"/>
               </w:rPr>
             </w:pPr>
             <w:r>
@@ -620,11 +428,6 @@
                 <w:rtl w:val="0"/>
               </w:rPr>
               <w:t xml:space="preserve">${controlUnits}</w:t>
-            </w:r>
-            <w:r>
-              <w:rPr>
-                <w:rtl w:val="0"/>
-              </w:rPr>
             </w:r>
           </w:p>
         </w:tc>
@@ -645,9 +448,6 @@
           </w:tcPr>
           <w:p>
             <w:pPr>
-              <w:keepNext w:val="0"/>
-              <w:keepLines w:val="0"/>
-              <w:pageBreakBefore w:val="0"/>
               <w:widowControl w:val="0"/>
               <w:pBdr>
                 <w:top w:space="0" w:sz="0" w:val="nil"/>
@@ -656,22 +456,11 @@
                 <w:right w:space="0" w:sz="0" w:val="nil"/>
                 <w:between w:space="0" w:sz="0" w:val="nil"/>
               </w:pBdr>
-              <w:shd w:fill="auto" w:val="clear"/>
-              <w:spacing w:after="0" w:before="0" w:line="240" w:lineRule="auto"/>
-              <w:ind w:left="0" w:right="0" w:firstLine="0"/>
-              <w:jc w:val="left"/>
-              <w:rPr>
-                <w:rFonts w:ascii="Arial" w:cs="Arial" w:eastAsia="Arial" w:hAnsi="Arial"/>
-                <w:b w:val="0"/>
-                <w:i w:val="0"/>
-                <w:smallCaps w:val="0"/>
-                <w:strike w:val="0"/>
-                <w:color w:val="282f3e"/>
-                <w:sz w:val="18"/>
-                <w:szCs w:val="18"/>
-                <w:u w:val="none"/>
-                <w:shd w:fill="auto" w:val="clear"/>
-                <w:vertAlign w:val="baseline"/>
+              <w:rPr>
+                <w:rFonts w:ascii="Arial" w:cs="Arial" w:eastAsia="Arial" w:hAnsi="Arial"/>
+                <w:color w:val="282f3e"/>
+                <w:sz w:val="18"/>
+                <w:szCs w:val="18"/>
               </w:rPr>
             </w:pPr>
             <w:r>
@@ -692,9 +481,6 @@
           </w:tcPr>
           <w:p>
             <w:pPr>
-              <w:keepNext w:val="0"/>
-              <w:keepLines w:val="0"/>
-              <w:pageBreakBefore w:val="0"/>
               <w:widowControl w:val="0"/>
               <w:pBdr>
                 <w:top w:space="0" w:sz="0" w:val="nil"/>
@@ -703,22 +489,11 @@
                 <w:right w:space="0" w:sz="0" w:val="nil"/>
                 <w:between w:space="0" w:sz="0" w:val="nil"/>
               </w:pBdr>
-              <w:shd w:fill="auto" w:val="clear"/>
-              <w:spacing w:after="0" w:before="0" w:line="240" w:lineRule="auto"/>
-              <w:ind w:left="0" w:right="0" w:firstLine="0"/>
-              <w:jc w:val="left"/>
-              <w:rPr>
-                <w:rFonts w:ascii="Arial" w:cs="Arial" w:eastAsia="Arial" w:hAnsi="Arial"/>
-                <w:b w:val="0"/>
-                <w:i w:val="0"/>
-                <w:smallCaps w:val="0"/>
-                <w:strike w:val="0"/>
+              <w:rPr>
+                <w:rFonts w:ascii="Arial" w:cs="Arial" w:eastAsia="Arial" w:hAnsi="Arial"/>
                 <w:color w:val="282f3e"/>
                 <w:sz w:val="21"/>
                 <w:szCs w:val="21"/>
-                <w:u w:val="none"/>
-                <w:shd w:fill="auto" w:val="clear"/>
-                <w:vertAlign w:val="baseline"/>
               </w:rPr>
             </w:pPr>
             <w:r>
@@ -745,9 +520,6 @@
           </w:tcPr>
           <w:p>
             <w:pPr>
-              <w:keepNext w:val="0"/>
-              <w:keepLines w:val="0"/>
-              <w:pageBreakBefore w:val="0"/>
               <w:widowControl w:val="0"/>
               <w:pBdr>
                 <w:top w:space="0" w:sz="0" w:val="nil"/>
@@ -756,37 +528,19 @@
                 <w:right w:space="0" w:sz="0" w:val="nil"/>
                 <w:between w:space="0" w:sz="0" w:val="nil"/>
               </w:pBdr>
-              <w:shd w:fill="auto" w:val="clear"/>
-              <w:spacing w:after="0" w:before="0" w:line="240" w:lineRule="auto"/>
-              <w:ind w:left="0" w:right="0" w:firstLine="0"/>
-              <w:jc w:val="left"/>
-              <w:rPr>
-                <w:rFonts w:ascii="Arial" w:cs="Arial" w:eastAsia="Arial" w:hAnsi="Arial"/>
-                <w:b w:val="0"/>
-                <w:i w:val="0"/>
-                <w:smallCaps w:val="0"/>
-                <w:strike w:val="0"/>
+              <w:rPr>
+                <w:rFonts w:ascii="Arial" w:cs="Arial" w:eastAsia="Arial" w:hAnsi="Arial"/>
                 <w:color w:val="282f3e"/>
                 <w:sz w:val="26"/>
                 <w:szCs w:val="26"/>
-                <w:u w:val="none"/>
-                <w:shd w:fill="auto" w:val="clear"/>
-                <w:vertAlign w:val="baseline"/>
               </w:rPr>
             </w:pPr>
             <w:r>
               <w:rPr>
                 <w:rFonts w:ascii="Arial" w:cs="Arial" w:eastAsia="Arial" w:hAnsi="Arial"/>
-                <w:b w:val="0"/>
-                <w:i w:val="0"/>
-                <w:smallCaps w:val="0"/>
-                <w:strike w:val="0"/>
                 <w:color w:val="282f3e"/>
                 <w:sz w:val="26"/>
                 <w:szCs w:val="26"/>
-                <w:u w:val="none"/>
-                <w:shd w:fill="auto" w:val="clear"/>
-                <w:vertAlign w:val="baseline"/>
                 <w:rtl w:val="0"/>
               </w:rPr>
               <w:t xml:space="preserve">Zones</w:t>
@@ -804,9 +558,6 @@
           </w:tcPr>
           <w:p>
             <w:pPr>
-              <w:keepNext w:val="0"/>
-              <w:keepLines w:val="0"/>
-              <w:pageBreakBefore w:val="0"/>
               <w:widowControl w:val="0"/>
               <w:pBdr>
                 <w:top w:space="0" w:sz="0" w:val="nil"/>
@@ -815,22 +566,12 @@
                 <w:right w:space="0" w:sz="0" w:val="nil"/>
                 <w:between w:space="0" w:sz="0" w:val="nil"/>
               </w:pBdr>
-              <w:shd w:fill="auto" w:val="clear"/>
-              <w:spacing w:after="0" w:before="0" w:line="240" w:lineRule="auto"/>
-              <w:ind w:left="0" w:right="0" w:firstLine="0"/>
-              <w:jc w:val="left"/>
               <w:rPr>
                 <w:rFonts w:ascii="Arial" w:cs="Arial" w:eastAsia="Arial" w:hAnsi="Arial"/>
                 <w:b w:val="1"/>
-                <w:i w:val="0"/>
-                <w:smallCaps w:val="0"/>
-                <w:strike w:val="0"/>
                 <w:color w:val="282f3e"/>
                 <w:sz w:val="21"/>
                 <w:szCs w:val="21"/>
-                <w:u w:val="none"/>
-                <w:shd w:fill="auto" w:val="clear"/>
-                <w:vertAlign w:val="baseline"/>
               </w:rPr>
             </w:pPr>
             <w:r>
@@ -843,11 +584,6 @@
                 <w:rtl w:val="0"/>
               </w:rPr>
               <w:t xml:space="preserve">${totalRegulatoryAreasText}</w:t>
-            </w:r>
-            <w:r>
-              <w:rPr>
-                <w:rtl w:val="0"/>
-              </w:rPr>
             </w:r>
           </w:p>
         </w:tc>
@@ -868,9 +604,6 @@
           </w:tcPr>
           <w:p>
             <w:pPr>
-              <w:keepNext w:val="0"/>
-              <w:keepLines w:val="0"/>
-              <w:pageBreakBefore w:val="0"/>
               <w:widowControl w:val="0"/>
               <w:pBdr>
                 <w:top w:space="0" w:sz="0" w:val="nil"/>
@@ -879,22 +612,11 @@
                 <w:right w:space="0" w:sz="0" w:val="nil"/>
                 <w:between w:space="0" w:sz="0" w:val="nil"/>
               </w:pBdr>
-              <w:shd w:fill="auto" w:val="clear"/>
-              <w:spacing w:after="0" w:before="0" w:line="240" w:lineRule="auto"/>
-              <w:ind w:left="0" w:right="0" w:firstLine="0"/>
-              <w:jc w:val="left"/>
-              <w:rPr>
-                <w:rFonts w:ascii="Arial" w:cs="Arial" w:eastAsia="Arial" w:hAnsi="Arial"/>
-                <w:b w:val="0"/>
-                <w:i w:val="0"/>
-                <w:smallCaps w:val="0"/>
-                <w:strike w:val="0"/>
+              <w:rPr>
+                <w:rFonts w:ascii="Arial" w:cs="Arial" w:eastAsia="Arial" w:hAnsi="Arial"/>
                 <w:color w:val="282f3e"/>
                 <w:sz w:val="26"/>
                 <w:szCs w:val="26"/>
-                <w:u w:val="none"/>
-                <w:shd w:fill="auto" w:val="clear"/>
-                <w:vertAlign w:val="baseline"/>
               </w:rPr>
             </w:pPr>
             <w:r>
@@ -954,9 +676,6 @@
           </w:tcPr>
           <w:p>
             <w:pPr>
-              <w:keepNext w:val="0"/>
-              <w:keepLines w:val="0"/>
-              <w:pageBreakBefore w:val="0"/>
               <w:widowControl w:val="0"/>
               <w:pBdr>
                 <w:top w:space="0" w:sz="0" w:val="nil"/>
@@ -965,22 +684,11 @@
                 <w:right w:space="0" w:sz="0" w:val="nil"/>
                 <w:between w:space="0" w:sz="0" w:val="nil"/>
               </w:pBdr>
-              <w:shd w:fill="auto" w:val="clear"/>
-              <w:spacing w:after="0" w:before="0" w:line="240" w:lineRule="auto"/>
-              <w:ind w:left="0" w:right="0" w:firstLine="0"/>
-              <w:jc w:val="left"/>
-              <w:rPr>
-                <w:rFonts w:ascii="Arial" w:cs="Arial" w:eastAsia="Arial" w:hAnsi="Arial"/>
-                <w:b w:val="0"/>
-                <w:i w:val="0"/>
-                <w:smallCaps w:val="0"/>
-                <w:strike w:val="0"/>
+              <w:rPr>
+                <w:rFonts w:ascii="Arial" w:cs="Arial" w:eastAsia="Arial" w:hAnsi="Arial"/>
                 <w:color w:val="282f3e"/>
                 <w:sz w:val="26"/>
                 <w:szCs w:val="26"/>
-                <w:u w:val="none"/>
-                <w:shd w:fill="auto" w:val="clear"/>
-                <w:vertAlign w:val="baseline"/>
               </w:rPr>
             </w:pPr>
             <w:r>
@@ -1040,9 +748,6 @@
           </w:tcPr>
           <w:p>
             <w:pPr>
-              <w:keepNext w:val="0"/>
-              <w:keepLines w:val="0"/>
-              <w:pageBreakBefore w:val="0"/>
               <w:widowControl w:val="0"/>
               <w:pBdr>
                 <w:top w:space="0" w:sz="0" w:val="nil"/>
@@ -1051,22 +756,11 @@
                 <w:right w:space="0" w:sz="0" w:val="nil"/>
                 <w:between w:space="0" w:sz="0" w:val="nil"/>
               </w:pBdr>
-              <w:shd w:fill="auto" w:val="clear"/>
-              <w:spacing w:after="0" w:before="0" w:line="240" w:lineRule="auto"/>
-              <w:ind w:left="0" w:right="0" w:firstLine="0"/>
-              <w:jc w:val="left"/>
-              <w:rPr>
-                <w:rFonts w:ascii="Arial" w:cs="Arial" w:eastAsia="Arial" w:hAnsi="Arial"/>
-                <w:b w:val="0"/>
-                <w:i w:val="0"/>
-                <w:smallCaps w:val="0"/>
-                <w:strike w:val="0"/>
-                <w:color w:val="282f3e"/>
-                <w:sz w:val="18"/>
-                <w:szCs w:val="18"/>
-                <w:u w:val="none"/>
-                <w:shd w:fill="auto" w:val="clear"/>
-                <w:vertAlign w:val="baseline"/>
+              <w:rPr>
+                <w:rFonts w:ascii="Arial" w:cs="Arial" w:eastAsia="Arial" w:hAnsi="Arial"/>
+                <w:color w:val="282f3e"/>
+                <w:sz w:val="18"/>
+                <w:szCs w:val="18"/>
               </w:rPr>
             </w:pPr>
             <w:r>
@@ -1087,9 +781,6 @@
           </w:tcPr>
           <w:p>
             <w:pPr>
-              <w:keepNext w:val="0"/>
-              <w:keepLines w:val="0"/>
-              <w:pageBreakBefore w:val="0"/>
               <w:widowControl w:val="0"/>
               <w:pBdr>
                 <w:top w:space="0" w:sz="0" w:val="nil"/>
@@ -1098,21 +789,11 @@
                 <w:right w:space="0" w:sz="0" w:val="nil"/>
                 <w:between w:space="0" w:sz="0" w:val="nil"/>
               </w:pBdr>
-              <w:shd w:fill="auto" w:val="clear"/>
-              <w:spacing w:after="0" w:before="0" w:line="240" w:lineRule="auto"/>
-              <w:ind w:left="0" w:right="0" w:firstLine="0"/>
-              <w:jc w:val="left"/>
-              <w:rPr>
-                <w:rFonts w:ascii="Arial" w:cs="Arial" w:eastAsia="Arial" w:hAnsi="Arial"/>
-                <w:i w:val="0"/>
-                <w:smallCaps w:val="0"/>
-                <w:strike w:val="0"/>
+              <w:rPr>
+                <w:rFonts w:ascii="Arial" w:cs="Arial" w:eastAsia="Arial" w:hAnsi="Arial"/>
                 <w:color w:val="282f3e"/>
                 <w:sz w:val="21"/>
                 <w:szCs w:val="21"/>
-                <w:u w:val="none"/>
-                <w:shd w:fill="auto" w:val="clear"/>
-                <w:vertAlign w:val="baseline"/>
               </w:rPr>
             </w:pPr>
             <w:r>
@@ -1139,9 +820,6 @@
           </w:tcPr>
           <w:p>
             <w:pPr>
-              <w:keepNext w:val="0"/>
-              <w:keepLines w:val="0"/>
-              <w:pageBreakBefore w:val="0"/>
               <w:widowControl w:val="0"/>
               <w:pBdr>
                 <w:top w:space="0" w:sz="0" w:val="nil"/>
@@ -1150,37 +828,19 @@
                 <w:right w:space="0" w:sz="0" w:val="nil"/>
                 <w:between w:space="0" w:sz="0" w:val="nil"/>
               </w:pBdr>
-              <w:shd w:fill="auto" w:val="clear"/>
-              <w:spacing w:after="0" w:before="0" w:line="240" w:lineRule="auto"/>
-              <w:ind w:left="0" w:right="0" w:firstLine="0"/>
-              <w:jc w:val="left"/>
-              <w:rPr>
-                <w:rFonts w:ascii="Arial" w:cs="Arial" w:eastAsia="Arial" w:hAnsi="Arial"/>
-                <w:b w:val="0"/>
-                <w:i w:val="0"/>
-                <w:smallCaps w:val="0"/>
-                <w:strike w:val="0"/>
+              <w:rPr>
+                <w:rFonts w:ascii="Arial" w:cs="Arial" w:eastAsia="Arial" w:hAnsi="Arial"/>
                 <w:color w:val="282f3e"/>
                 <w:sz w:val="26"/>
                 <w:szCs w:val="26"/>
-                <w:u w:val="none"/>
-                <w:shd w:fill="auto" w:val="clear"/>
-                <w:vertAlign w:val="baseline"/>
               </w:rPr>
             </w:pPr>
             <w:r>
               <w:rPr>
                 <w:rFonts w:ascii="Arial" w:cs="Arial" w:eastAsia="Arial" w:hAnsi="Arial"/>
-                <w:b w:val="0"/>
-                <w:i w:val="0"/>
-                <w:smallCaps w:val="0"/>
-                <w:strike w:val="0"/>
                 <w:color w:val="282f3e"/>
                 <w:sz w:val="26"/>
                 <w:szCs w:val="26"/>
-                <w:u w:val="none"/>
-                <w:shd w:fill="auto" w:val="clear"/>
-                <w:vertAlign w:val="baseline"/>
                 <w:rtl w:val="0"/>
               </w:rPr>
               <w:t xml:space="preserve">Signalements</w:t>
@@ -1202,15 +862,9 @@
               <w:rPr>
                 <w:rFonts w:ascii="Arial" w:cs="Arial" w:eastAsia="Arial" w:hAnsi="Arial"/>
                 <w:b w:val="1"/>
-                <w:i w:val="0"/>
-                <w:smallCaps w:val="0"/>
-                <w:strike w:val="0"/>
                 <w:color w:val="282f3e"/>
                 <w:sz w:val="21"/>
                 <w:szCs w:val="21"/>
-                <w:u w:val="none"/>
-                <w:shd w:fill="auto" w:val="clear"/>
-                <w:vertAlign w:val="baseline"/>
               </w:rPr>
             </w:pPr>
             <w:r>
@@ -1223,11 +877,6 @@
                 <w:rtl w:val="0"/>
               </w:rPr>
               <w:t xml:space="preserve">${totalReportingsText}</w:t>
-            </w:r>
-            <w:r>
-              <w:rPr>
-                <w:rtl w:val="0"/>
-              </w:rPr>
             </w:r>
           </w:p>
         </w:tc>
@@ -1248,9 +897,6 @@
           </w:tcPr>
           <w:p>
             <w:pPr>
-              <w:keepNext w:val="0"/>
-              <w:keepLines w:val="0"/>
-              <w:pageBreakBefore w:val="0"/>
               <w:widowControl w:val="0"/>
               <w:pBdr>
                 <w:top w:space="0" w:sz="0" w:val="nil"/>
@@ -1259,22 +905,11 @@
                 <w:right w:space="0" w:sz="0" w:val="nil"/>
                 <w:between w:space="0" w:sz="0" w:val="nil"/>
               </w:pBdr>
-              <w:shd w:fill="auto" w:val="clear"/>
-              <w:spacing w:after="0" w:before="0" w:line="240" w:lineRule="auto"/>
-              <w:ind w:left="0" w:right="0" w:firstLine="0"/>
-              <w:jc w:val="left"/>
-              <w:rPr>
-                <w:rFonts w:ascii="Arial" w:cs="Arial" w:eastAsia="Arial" w:hAnsi="Arial"/>
-                <w:b w:val="0"/>
-                <w:i w:val="0"/>
-                <w:smallCaps w:val="0"/>
-                <w:strike w:val="0"/>
+              <w:rPr>
+                <w:rFonts w:ascii="Arial" w:cs="Arial" w:eastAsia="Arial" w:hAnsi="Arial"/>
                 <w:color w:val="282f3e"/>
                 <w:sz w:val="26"/>
                 <w:szCs w:val="26"/>
-                <w:u w:val="none"/>
-                <w:shd w:fill="auto" w:val="clear"/>
-                <w:vertAlign w:val="baseline"/>
               </w:rPr>
             </w:pPr>
             <w:r>
@@ -1295,9 +930,6 @@
           </w:tcPr>
           <w:p>
             <w:pPr>
-              <w:keepNext w:val="0"/>
-              <w:keepLines w:val="0"/>
-              <w:pageBreakBefore w:val="0"/>
               <w:widowControl w:val="0"/>
               <w:pBdr>
                 <w:top w:space="0" w:sz="0" w:val="nil"/>
@@ -1306,22 +938,12 @@
                 <w:right w:space="0" w:sz="0" w:val="nil"/>
                 <w:between w:space="0" w:sz="0" w:val="nil"/>
               </w:pBdr>
-              <w:shd w:fill="auto" w:val="clear"/>
-              <w:spacing w:after="0" w:before="0" w:line="240" w:lineRule="auto"/>
-              <w:ind w:left="0" w:right="0" w:firstLine="0"/>
-              <w:jc w:val="left"/>
               <w:rPr>
                 <w:rFonts w:ascii="Arial" w:cs="Arial" w:eastAsia="Arial" w:hAnsi="Arial"/>
                 <w:b w:val="1"/>
-                <w:i w:val="0"/>
-                <w:smallCaps w:val="0"/>
-                <w:strike w:val="0"/>
                 <w:color w:val="282f3e"/>
                 <w:sz w:val="21"/>
                 <w:szCs w:val="21"/>
-                <w:u w:val="none"/>
-                <w:shd w:fill="auto" w:val="clear"/>
-                <w:vertAlign w:val="baseline"/>
               </w:rPr>
             </w:pPr>
             <w:r>
@@ -1349,9 +971,6 @@
           </w:tcPr>
           <w:p>
             <w:pPr>
-              <w:keepNext w:val="0"/>
-              <w:keepLines w:val="0"/>
-              <w:pageBreakBefore w:val="0"/>
               <w:widowControl w:val="0"/>
               <w:pBdr>
                 <w:top w:space="0" w:sz="0" w:val="nil"/>
@@ -1360,37 +979,19 @@
                 <w:right w:space="0" w:sz="0" w:val="nil"/>
                 <w:between w:space="0" w:sz="0" w:val="nil"/>
               </w:pBdr>
-              <w:shd w:fill="auto" w:val="clear"/>
-              <w:spacing w:after="0" w:before="0" w:line="240" w:lineRule="auto"/>
-              <w:ind w:left="0" w:right="0" w:firstLine="0"/>
-              <w:jc w:val="left"/>
-              <w:rPr>
-                <w:rFonts w:ascii="Arial" w:cs="Arial" w:eastAsia="Arial" w:hAnsi="Arial"/>
-                <w:b w:val="0"/>
-                <w:i w:val="0"/>
-                <w:smallCaps w:val="0"/>
-                <w:strike w:val="0"/>
+              <w:rPr>
+                <w:rFonts w:ascii="Arial" w:cs="Arial" w:eastAsia="Arial" w:hAnsi="Arial"/>
                 <w:color w:val="282f3e"/>
                 <w:sz w:val="26"/>
                 <w:szCs w:val="26"/>
-                <w:u w:val="none"/>
-                <w:shd w:fill="auto" w:val="clear"/>
-                <w:vertAlign w:val="baseline"/>
               </w:rPr>
             </w:pPr>
             <w:r>
               <w:rPr>
                 <w:rFonts w:ascii="Arial" w:cs="Arial" w:eastAsia="Arial" w:hAnsi="Arial"/>
-                <w:b w:val="0"/>
-                <w:i w:val="0"/>
-                <w:smallCaps w:val="0"/>
-                <w:strike w:val="0"/>
                 <w:color w:val="282f3e"/>
                 <w:sz w:val="26"/>
                 <w:szCs w:val="26"/>
-                <w:u w:val="none"/>
-                <w:shd w:fill="auto" w:val="clear"/>
-                <w:vertAlign w:val="baseline"/>
                 <w:rtl w:val="0"/>
               </w:rPr>
               <w:t xml:space="preserve">Commentaires</w:t>
@@ -1412,15 +1013,9 @@
               <w:rPr>
                 <w:rFonts w:ascii="Open Sans" w:cs="Open Sans" w:eastAsia="Open Sans" w:hAnsi="Open Sans"/>
                 <w:b w:val="1"/>
-                <w:i w:val="0"/>
-                <w:smallCaps w:val="0"/>
-                <w:strike w:val="0"/>
                 <w:color w:val="000000"/>
                 <w:sz w:val="21"/>
                 <w:szCs w:val="21"/>
-                <w:u w:val="none"/>
-                <w:shd w:fill="auto" w:val="clear"/>
-                <w:vertAlign w:val="baseline"/>
               </w:rPr>
             </w:pPr>
             <w:r>
@@ -1444,10 +1039,6 @@
     </w:tbl>
     <w:p>
       <w:pPr>
-        <w:keepNext w:val="0"/>
-        <w:keepLines w:val="0"/>
-        <w:pageBreakBefore w:val="0"/>
-        <w:widowControl w:val="1"/>
         <w:pBdr>
           <w:top w:space="0" w:sz="0" w:val="nil"/>
           <w:left w:space="0" w:sz="0" w:val="nil"/>
@@ -1455,22 +1046,12 @@
           <w:right w:space="0" w:sz="0" w:val="nil"/>
           <w:between w:space="0" w:sz="0" w:val="nil"/>
         </w:pBdr>
-        <w:shd w:fill="auto" w:val="clear"/>
-        <w:spacing w:after="0" w:before="0" w:line="240" w:lineRule="auto"/>
-        <w:ind w:left="0" w:right="0" w:firstLine="0"/>
-        <w:jc w:val="left"/>
         <w:rPr>
           <w:rFonts w:ascii="Arial" w:cs="Arial" w:eastAsia="Arial" w:hAnsi="Arial"/>
           <w:b w:val="1"/>
-          <w:i w:val="0"/>
-          <w:smallCaps w:val="0"/>
-          <w:strike w:val="0"/>
           <w:color w:val="000000"/>
           <w:sz w:val="40"/>
           <w:szCs w:val="40"/>
-          <w:u w:val="none"/>
-          <w:shd w:fill="auto" w:val="clear"/>
-          <w:vertAlign w:val="baseline"/>
         </w:rPr>
       </w:pPr>
       <w:r>
@@ -1500,7 +1081,7 @@
       <w:tr>
         <w:trPr>
           <w:cantSplit w:val="0"/>
-          <w:trHeight w:val="256.4794921875" w:hRule="atLeast"/>
+          <w:trHeight w:val="256" w:hRule="atLeast"/>
           <w:tblHeader w:val="0"/>
         </w:trPr>
         <w:tc>
@@ -1514,9 +1095,6 @@
           </w:tcPr>
           <w:p>
             <w:pPr>
-              <w:keepNext w:val="0"/>
-              <w:keepLines w:val="0"/>
-              <w:pageBreakBefore w:val="0"/>
               <w:widowControl w:val="0"/>
               <w:pBdr>
                 <w:top w:space="0" w:sz="0" w:val="nil"/>
@@ -1525,37 +1103,21 @@
                 <w:right w:space="0" w:sz="0" w:val="nil"/>
                 <w:between w:space="0" w:sz="0" w:val="nil"/>
               </w:pBdr>
-              <w:shd w:fill="auto" w:val="clear"/>
-              <w:spacing w:after="0" w:before="0" w:line="240" w:lineRule="auto"/>
-              <w:ind w:left="0" w:right="0" w:firstLine="0"/>
-              <w:jc w:val="left"/>
               <w:rPr>
                 <w:rFonts w:ascii="Arial" w:cs="Arial" w:eastAsia="Arial" w:hAnsi="Arial"/>
                 <w:b w:val="1"/>
-                <w:i w:val="0"/>
-                <w:smallCaps w:val="0"/>
-                <w:strike w:val="0"/>
                 <w:color w:val="282f3e"/>
                 <w:sz w:val="21"/>
                 <w:szCs w:val="21"/>
-                <w:u w:val="none"/>
-                <w:shd w:fill="auto" w:val="clear"/>
-                <w:vertAlign w:val="baseline"/>
               </w:rPr>
             </w:pPr>
             <w:r>
               <w:rPr>
                 <w:rFonts w:ascii="Arial" w:cs="Arial" w:eastAsia="Arial" w:hAnsi="Arial"/>
                 <w:b w:val="1"/>
-                <w:i w:val="0"/>
-                <w:smallCaps w:val="0"/>
-                <w:strike w:val="0"/>
                 <w:color w:val="282f3e"/>
                 <w:sz w:val="21"/>
                 <w:szCs w:val="21"/>
-                <w:u w:val="none"/>
-                <w:shd w:fill="auto" w:val="clear"/>
-                <w:vertAlign w:val="baseline"/>
                 <w:rtl w:val="0"/>
               </w:rPr>
               <w:t xml:space="preserve">Légicem</w:t>
@@ -1573,9 +1135,6 @@
           </w:tcPr>
           <w:p>
             <w:pPr>
-              <w:keepNext w:val="0"/>
-              <w:keepLines w:val="0"/>
-              <w:pageBreakBefore w:val="0"/>
               <w:widowControl w:val="0"/>
               <w:pBdr>
                 <w:top w:space="0" w:sz="0" w:val="nil"/>
@@ -1584,37 +1143,20 @@
                 <w:right w:space="0" w:sz="0" w:val="nil"/>
                 <w:between w:space="0" w:sz="0" w:val="nil"/>
               </w:pBdr>
-              <w:shd w:fill="auto" w:val="clear"/>
-              <w:spacing w:after="0" w:before="0" w:line="240" w:lineRule="auto"/>
-              <w:ind w:left="0" w:right="0" w:firstLine="0"/>
-              <w:jc w:val="left"/>
-              <w:rPr>
-                <w:rFonts w:ascii="Arial" w:cs="Arial" w:eastAsia="Arial" w:hAnsi="Arial"/>
-                <w:b w:val="0"/>
-                <w:i w:val="0"/>
-                <w:smallCaps w:val="0"/>
-                <w:strike w:val="0"/>
+              <w:rPr>
+                <w:rFonts w:ascii="Arial" w:cs="Arial" w:eastAsia="Arial" w:hAnsi="Arial"/>
                 <w:color w:val="000000"/>
                 <w:sz w:val="18"/>
                 <w:szCs w:val="18"/>
-                <w:u w:val="none"/>
-                <w:shd w:fill="auto" w:val="clear"/>
-                <w:vertAlign w:val="baseline"/>
               </w:rPr>
             </w:pPr>
             <w:r>
               <w:rPr>
                 <w:rFonts w:ascii="Arial" w:cs="Arial" w:eastAsia="Arial" w:hAnsi="Arial"/>
-                <w:b w:val="0"/>
-                <w:i w:val="0"/>
-                <w:smallCaps w:val="0"/>
-                <w:strike w:val="0"/>
                 <w:color w:val="3465a4"/>
                 <w:sz w:val="18"/>
                 <w:szCs w:val="18"/>
                 <w:u w:val="single"/>
-                <w:shd w:fill="auto" w:val="clear"/>
-                <w:vertAlign w:val="baseline"/>
                 <w:rtl w:val="0"/>
               </w:rPr>
               <w:t xml:space="preserve">https://extranet.legicem.metier.developpement-durable.gouv.fr</w:t>
@@ -1622,16 +1164,9 @@
             <w:r>
               <w:rPr>
                 <w:rFonts w:ascii="Arial" w:cs="Arial" w:eastAsia="Arial" w:hAnsi="Arial"/>
-                <w:b w:val="0"/>
-                <w:i w:val="0"/>
-                <w:smallCaps w:val="0"/>
-                <w:strike w:val="0"/>
                 <w:color w:val="000000"/>
                 <w:sz w:val="18"/>
                 <w:szCs w:val="18"/>
-                <w:u w:val="none"/>
-                <w:shd w:fill="auto" w:val="clear"/>
-                <w:vertAlign w:val="baseline"/>
                 <w:rtl w:val="0"/>
               </w:rPr>
               <w:t xml:space="preserve"> </w:t>
@@ -1655,9 +1190,6 @@
           </w:tcPr>
           <w:p>
             <w:pPr>
-              <w:keepNext w:val="0"/>
-              <w:keepLines w:val="0"/>
-              <w:pageBreakBefore w:val="0"/>
               <w:widowControl w:val="0"/>
               <w:pBdr>
                 <w:top w:space="0" w:sz="0" w:val="nil"/>
@@ -1666,22 +1198,12 @@
                 <w:right w:space="0" w:sz="0" w:val="nil"/>
                 <w:between w:space="0" w:sz="0" w:val="nil"/>
               </w:pBdr>
-              <w:shd w:fill="auto" w:val="clear"/>
-              <w:spacing w:after="0" w:before="0" w:line="240" w:lineRule="auto"/>
-              <w:ind w:left="0" w:right="0" w:firstLine="0"/>
-              <w:jc w:val="left"/>
               <w:rPr>
                 <w:rFonts w:ascii="Arial" w:cs="Arial" w:eastAsia="Arial" w:hAnsi="Arial"/>
                 <w:b w:val="1"/>
-                <w:i w:val="0"/>
-                <w:smallCaps w:val="0"/>
-                <w:strike w:val="0"/>
                 <w:color w:val="282f3e"/>
                 <w:sz w:val="21"/>
                 <w:szCs w:val="21"/>
-                <w:u w:val="none"/>
-                <w:shd w:fill="auto" w:val="clear"/>
-                <w:vertAlign w:val="baseline"/>
               </w:rPr>
             </w:pPr>
             <w:r>
@@ -1706,16 +1228,10 @@
               <w:widowControl w:val="0"/>
               <w:rPr>
                 <w:rFonts w:ascii="Arial" w:cs="Arial" w:eastAsia="Arial" w:hAnsi="Arial"/>
-                <w:b w:val="0"/>
-                <w:i w:val="0"/>
-                <w:smallCaps w:val="0"/>
-                <w:strike w:val="0"/>
                 <w:color w:val="3465a4"/>
                 <w:sz w:val="18"/>
                 <w:szCs w:val="18"/>
                 <w:u w:val="single"/>
-                <w:shd w:fill="auto" w:val="clear"/>
-                <w:vertAlign w:val="baseline"/>
               </w:rPr>
             </w:pPr>
             <w:r>
@@ -1763,9 +1279,6 @@
           </w:tcPr>
           <w:p>
             <w:pPr>
-              <w:keepNext w:val="0"/>
-              <w:keepLines w:val="0"/>
-              <w:pageBreakBefore w:val="0"/>
               <w:widowControl w:val="0"/>
               <w:pBdr>
                 <w:top w:space="0" w:sz="0" w:val="nil"/>
@@ -1774,22 +1287,12 @@
                 <w:right w:space="0" w:sz="0" w:val="nil"/>
                 <w:between w:space="0" w:sz="0" w:val="nil"/>
               </w:pBdr>
-              <w:shd w:fill="auto" w:val="clear"/>
-              <w:spacing w:after="0" w:before="0" w:line="240" w:lineRule="auto"/>
-              <w:ind w:left="0" w:right="0" w:firstLine="0"/>
-              <w:jc w:val="left"/>
               <w:rPr>
                 <w:rFonts w:ascii="Arial" w:cs="Arial" w:eastAsia="Arial" w:hAnsi="Arial"/>
                 <w:b w:val="1"/>
-                <w:i w:val="0"/>
-                <w:smallCaps w:val="0"/>
-                <w:strike w:val="0"/>
                 <w:color w:val="282f3e"/>
                 <w:sz w:val="21"/>
                 <w:szCs w:val="21"/>
-                <w:u w:val="none"/>
-                <w:shd w:fill="auto" w:val="clear"/>
-                <w:vertAlign w:val="baseline"/>
               </w:rPr>
             </w:pPr>
             <w:r>
@@ -1864,9 +1367,6 @@
           </w:tcPr>
           <w:p>
             <w:pPr>
-              <w:keepNext w:val="0"/>
-              <w:keepLines w:val="0"/>
-              <w:pageBreakBefore w:val="0"/>
               <w:widowControl w:val="0"/>
               <w:pBdr>
                 <w:top w:space="0" w:sz="0" w:val="nil"/>
@@ -1875,22 +1375,11 @@
                 <w:right w:space="0" w:sz="0" w:val="nil"/>
                 <w:between w:space="0" w:sz="0" w:val="nil"/>
               </w:pBdr>
-              <w:shd w:fill="auto" w:val="clear"/>
-              <w:spacing w:after="0" w:before="0" w:line="240" w:lineRule="auto"/>
-              <w:ind w:left="0" w:right="0" w:firstLine="0"/>
-              <w:jc w:val="left"/>
-              <w:rPr>
-                <w:rFonts w:ascii="Arial" w:cs="Arial" w:eastAsia="Arial" w:hAnsi="Arial"/>
-                <w:b w:val="0"/>
-                <w:i w:val="0"/>
-                <w:smallCaps w:val="0"/>
-                <w:strike w:val="0"/>
-                <w:color w:val="282f3e"/>
-                <w:sz w:val="18"/>
-                <w:szCs w:val="18"/>
-                <w:u w:val="none"/>
-                <w:shd w:fill="auto" w:val="clear"/>
-                <w:vertAlign w:val="baseline"/>
+              <w:rPr>
+                <w:rFonts w:ascii="Arial" w:cs="Arial" w:eastAsia="Arial" w:hAnsi="Arial"/>
+                <w:color w:val="282f3e"/>
+                <w:sz w:val="18"/>
+                <w:szCs w:val="18"/>
               </w:rPr>
             </w:pPr>
             <w:r>
@@ -1911,9 +1400,6 @@
           </w:tcPr>
           <w:p>
             <w:pPr>
-              <w:keepNext w:val="0"/>
-              <w:keepLines w:val="0"/>
-              <w:pageBreakBefore w:val="0"/>
               <w:widowControl w:val="0"/>
               <w:pBdr>
                 <w:top w:space="0" w:sz="0" w:val="nil"/>
@@ -1922,22 +1408,11 @@
                 <w:right w:space="0" w:sz="0" w:val="nil"/>
                 <w:between w:space="0" w:sz="0" w:val="nil"/>
               </w:pBdr>
-              <w:shd w:fill="auto" w:val="clear"/>
-              <w:spacing w:after="0" w:before="0" w:line="240" w:lineRule="auto"/>
-              <w:ind w:left="0" w:right="0" w:firstLine="0"/>
-              <w:jc w:val="left"/>
-              <w:rPr>
-                <w:rFonts w:ascii="Arial" w:cs="Arial" w:eastAsia="Arial" w:hAnsi="Arial"/>
-                <w:b w:val="0"/>
-                <w:i w:val="0"/>
-                <w:smallCaps w:val="0"/>
-                <w:strike w:val="0"/>
+              <w:rPr>
+                <w:rFonts w:ascii="Arial" w:cs="Arial" w:eastAsia="Arial" w:hAnsi="Arial"/>
                 <w:color w:val="000000"/>
                 <w:sz w:val="21"/>
                 <w:szCs w:val="21"/>
-                <w:u w:val="none"/>
-                <w:shd w:fill="auto" w:val="clear"/>
-                <w:vertAlign w:val="baseline"/>
               </w:rPr>
             </w:pPr>
             <w:r>
@@ -1964,9 +1439,6 @@
           </w:tcPr>
           <w:p>
             <w:pPr>
-              <w:keepNext w:val="0"/>
-              <w:keepLines w:val="0"/>
-              <w:pageBreakBefore w:val="0"/>
               <w:widowControl w:val="0"/>
               <w:pBdr>
                 <w:top w:space="0" w:sz="0" w:val="nil"/>
@@ -1975,37 +1447,21 @@
                 <w:right w:space="0" w:sz="0" w:val="nil"/>
                 <w:between w:space="0" w:sz="0" w:val="nil"/>
               </w:pBdr>
-              <w:shd w:fill="auto" w:val="clear"/>
-              <w:spacing w:after="0" w:before="0" w:line="240" w:lineRule="auto"/>
-              <w:ind w:left="0" w:right="0" w:firstLine="0"/>
-              <w:jc w:val="left"/>
               <w:rPr>
                 <w:rFonts w:ascii="Arial" w:cs="Arial" w:eastAsia="Arial" w:hAnsi="Arial"/>
                 <w:b w:val="1"/>
-                <w:i w:val="0"/>
-                <w:smallCaps w:val="0"/>
-                <w:strike w:val="0"/>
                 <w:color w:val="282f3e"/>
                 <w:sz w:val="21"/>
                 <w:szCs w:val="21"/>
-                <w:u w:val="none"/>
-                <w:shd w:fill="auto" w:val="clear"/>
-                <w:vertAlign w:val="baseline"/>
               </w:rPr>
             </w:pPr>
             <w:r>
               <w:rPr>
                 <w:rFonts w:ascii="Arial" w:cs="Arial" w:eastAsia="Arial" w:hAnsi="Arial"/>
                 <w:b w:val="1"/>
-                <w:i w:val="0"/>
-                <w:smallCaps w:val="0"/>
-                <w:strike w:val="0"/>
                 <w:color w:val="282f3e"/>
                 <w:sz w:val="21"/>
                 <w:szCs w:val="21"/>
-                <w:u w:val="none"/>
-                <w:shd w:fill="auto" w:val="clear"/>
-                <w:vertAlign w:val="baseline"/>
                 <w:rtl w:val="0"/>
               </w:rPr>
               <w:t xml:space="preserve">Monitor Ext</w:t>
@@ -2023,9 +1479,6 @@
           </w:tcPr>
           <w:p>
             <w:pPr>
-              <w:keepNext w:val="0"/>
-              <w:keepLines w:val="0"/>
-              <w:pageBreakBefore w:val="0"/>
               <w:widowControl w:val="0"/>
               <w:pBdr>
                 <w:top w:space="0" w:sz="0" w:val="nil"/>
@@ -2034,10 +1487,6 @@
                 <w:right w:space="0" w:sz="0" w:val="nil"/>
                 <w:between w:space="0" w:sz="0" w:val="nil"/>
               </w:pBdr>
-              <w:shd w:fill="auto" w:val="clear"/>
-              <w:spacing w:after="0" w:before="0" w:line="240" w:lineRule="auto"/>
-              <w:ind w:left="0" w:right="0" w:firstLine="0"/>
-              <w:jc w:val="left"/>
               <w:rPr>
                 <w:rFonts w:ascii="Arial" w:cs="Arial" w:eastAsia="Arial" w:hAnsi="Arial"/>
                 <w:sz w:val="18"/>
@@ -2047,16 +1496,10 @@
             <w:r>
               <w:rPr>
                 <w:rFonts w:ascii="Arial" w:cs="Arial" w:eastAsia="Arial" w:hAnsi="Arial"/>
-                <w:b w:val="0"/>
-                <w:i w:val="0"/>
-                <w:smallCaps w:val="0"/>
-                <w:strike w:val="0"/>
                 <w:color w:val="3465a4"/>
                 <w:sz w:val="18"/>
                 <w:szCs w:val="18"/>
                 <w:u w:val="single"/>
-                <w:shd w:fill="auto" w:val="clear"/>
-                <w:vertAlign w:val="baseline"/>
                 <w:rtl w:val="0"/>
               </w:rPr>
               <w:t xml:space="preserve">https://monitorenv.din.developpement-durable.gouv.fr/ext</w:t>
@@ -2085,9 +1528,6 @@
           </w:tcPr>
           <w:p>
             <w:pPr>
-              <w:keepNext w:val="0"/>
-              <w:keepLines w:val="0"/>
-              <w:pageBreakBefore w:val="0"/>
               <w:widowControl w:val="0"/>
               <w:pBdr>
                 <w:top w:space="0" w:sz="0" w:val="nil"/>
@@ -2096,22 +1536,12 @@
                 <w:right w:space="0" w:sz="0" w:val="nil"/>
                 <w:between w:space="0" w:sz="0" w:val="nil"/>
               </w:pBdr>
-              <w:shd w:fill="auto" w:val="clear"/>
-              <w:spacing w:after="0" w:before="0" w:line="240" w:lineRule="auto"/>
-              <w:ind w:left="0" w:right="0" w:firstLine="0"/>
-              <w:jc w:val="left"/>
               <w:rPr>
                 <w:rFonts w:ascii="Arial" w:cs="Arial" w:eastAsia="Arial" w:hAnsi="Arial"/>
                 <w:b w:val="1"/>
-                <w:i w:val="0"/>
-                <w:smallCaps w:val="0"/>
-                <w:strike w:val="0"/>
                 <w:color w:val="282f3e"/>
                 <w:sz w:val="21"/>
                 <w:szCs w:val="21"/>
-                <w:u w:val="none"/>
-                <w:shd w:fill="auto" w:val="clear"/>
-                <w:vertAlign w:val="baseline"/>
               </w:rPr>
             </w:pPr>
             <w:r>
@@ -2135,16 +1565,10 @@
               <w:widowControl w:val="0"/>
               <w:rPr>
                 <w:rFonts w:ascii="Arial" w:cs="Arial" w:eastAsia="Arial" w:hAnsi="Arial"/>
-                <w:b w:val="0"/>
-                <w:i w:val="0"/>
-                <w:smallCaps w:val="0"/>
-                <w:strike w:val="0"/>
                 <w:color w:val="3465a4"/>
                 <w:sz w:val="18"/>
                 <w:szCs w:val="18"/>
                 <w:u w:val="single"/>
-                <w:shd w:fill="auto" w:val="clear"/>
-                <w:vertAlign w:val="baseline"/>
               </w:rPr>
             </w:pPr>
             <w:r>
@@ -2192,9 +1616,6 @@
           </w:tcPr>
           <w:p>
             <w:pPr>
-              <w:keepNext w:val="0"/>
-              <w:keepLines w:val="0"/>
-              <w:pageBreakBefore w:val="0"/>
               <w:widowControl w:val="0"/>
               <w:pBdr>
                 <w:top w:space="0" w:sz="0" w:val="nil"/>
@@ -2203,22 +1624,12 @@
                 <w:right w:space="0" w:sz="0" w:val="nil"/>
                 <w:between w:space="0" w:sz="0" w:val="nil"/>
               </w:pBdr>
-              <w:shd w:fill="auto" w:val="clear"/>
-              <w:spacing w:after="0" w:before="0" w:line="240" w:lineRule="auto"/>
-              <w:ind w:left="0" w:right="0" w:firstLine="0"/>
-              <w:jc w:val="left"/>
               <w:rPr>
                 <w:rFonts w:ascii="Arial" w:cs="Arial" w:eastAsia="Arial" w:hAnsi="Arial"/>
                 <w:b w:val="1"/>
-                <w:i w:val="0"/>
-                <w:smallCaps w:val="0"/>
-                <w:strike w:val="0"/>
                 <w:color w:val="282f3e"/>
                 <w:sz w:val="21"/>
                 <w:szCs w:val="21"/>
-                <w:u w:val="none"/>
-                <w:shd w:fill="auto" w:val="clear"/>
-                <w:vertAlign w:val="baseline"/>
               </w:rPr>
             </w:pPr>
             <w:r>
@@ -2298,15 +1709,9 @@
         <w:rPr>
           <w:rFonts w:ascii="Arial" w:cs="Arial" w:eastAsia="Arial" w:hAnsi="Arial"/>
           <w:b w:val="1"/>
-          <w:i w:val="0"/>
-          <w:smallCaps w:val="0"/>
-          <w:strike w:val="0"/>
           <w:color w:val="000000"/>
           <w:sz w:val="40"/>
           <w:szCs w:val="40"/>
-          <w:u w:val="none"/>
-          <w:shd w:fill="auto" w:val="clear"/>
-          <w:vertAlign w:val="baseline"/>
         </w:rPr>
       </w:pPr>
       <w:r>
@@ -2322,12 +1727,12 @@
               <wp:anchor allowOverlap="1" behindDoc="0" distB="0" distT="0" distL="0" distR="0" hidden="0" layoutInCell="1" locked="0" relativeHeight="0" simplePos="0">
                 <wp:simplePos x="0" y="0"/>
                 <wp:positionH relativeFrom="page">
-                  <wp:posOffset>379095</wp:posOffset>
+                  <wp:posOffset>369908</wp:posOffset>
                 </wp:positionH>
                 <wp:positionV relativeFrom="page">
-                  <wp:posOffset>8835253</wp:posOffset>
+                  <wp:posOffset>8826065</wp:posOffset>
                 </wp:positionV>
-                <wp:extent cx="6738122" cy="18375"/>
+                <wp:extent cx="6756497" cy="36750"/>
                 <wp:effectExtent b="0" l="0" r="0" t="0"/>
                 <wp:wrapNone/>
                 <wp:docPr id="1" name=""/>
@@ -2368,20 +1773,20 @@
               <wp:anchor allowOverlap="1" behindDoc="0" distB="0" distT="0" distL="0" distR="0" hidden="0" layoutInCell="1" locked="0" relativeHeight="0" simplePos="0">
                 <wp:simplePos x="0" y="0"/>
                 <wp:positionH relativeFrom="page">
-                  <wp:posOffset>379095</wp:posOffset>
+                  <wp:posOffset>369908</wp:posOffset>
                 </wp:positionH>
                 <wp:positionV relativeFrom="page">
-                  <wp:posOffset>8835253</wp:posOffset>
+                  <wp:posOffset>8826065</wp:posOffset>
                 </wp:positionV>
-                <wp:extent cx="6738122" cy="18375"/>
+                <wp:extent cx="6756497" cy="36750"/>
                 <wp:effectExtent b="0" l="0" r="0" t="0"/>
                 <wp:wrapNone/>
-                <wp:docPr id="1" name="image6.png"/>
+                <wp:docPr id="1" name="image5.png"/>
                 <a:graphic>
                   <a:graphicData uri="http://schemas.openxmlformats.org/drawingml/2006/picture">
                     <pic:pic>
                       <pic:nvPicPr>
-                        <pic:cNvPr id="0" name="image6.png"/>
+                        <pic:cNvPr id="0" name="image5.png"/>
                         <pic:cNvPicPr preferRelativeResize="0"/>
                       </pic:nvPicPr>
                       <pic:blipFill>
@@ -2394,7 +1799,7 @@
                       <pic:spPr>
                         <a:xfrm>
                           <a:off x="0" y="0"/>
-                          <a:ext cx="6738122" cy="18375"/>
+                          <a:ext cx="6756497" cy="36750"/>
                         </a:xfrm>
                         <a:prstGeom prst="rect"/>
                         <a:ln/>
@@ -2426,12 +1831,12 @@
             <wp:extent cx="923726" cy="923726"/>
             <wp:effectExtent b="0" l="0" r="0" t="0"/>
             <wp:wrapNone/>
-            <wp:docPr id="9" name="image9.jpg"/>
+            <wp:docPr id="5" name="image8.jpg"/>
             <a:graphic>
               <a:graphicData uri="http://schemas.openxmlformats.org/drawingml/2006/picture">
                 <pic:pic>
                   <pic:nvPicPr>
-                    <pic:cNvPr id="0" name="image9.jpg"/>
+                    <pic:cNvPr id="0" name="image8.jpg"/>
                     <pic:cNvPicPr preferRelativeResize="0"/>
                   </pic:nvPicPr>
                   <pic:blipFill>
@@ -2498,9 +1903,6 @@
           </w:tcPr>
           <w:p>
             <w:pPr>
-              <w:keepNext w:val="0"/>
-              <w:keepLines w:val="0"/>
-              <w:pageBreakBefore w:val="0"/>
               <w:widowControl w:val="0"/>
               <w:pBdr>
                 <w:top w:space="0" w:sz="0" w:val="nil"/>
@@ -2509,22 +1911,11 @@
                 <w:right w:space="0" w:sz="0" w:val="nil"/>
                 <w:between w:space="0" w:sz="0" w:val="nil"/>
               </w:pBdr>
-              <w:shd w:fill="auto" w:val="clear"/>
-              <w:spacing w:after="0" w:before="0" w:line="240" w:lineRule="auto"/>
-              <w:ind w:left="0" w:right="0" w:firstLine="0"/>
-              <w:jc w:val="left"/>
-              <w:rPr>
-                <w:rFonts w:ascii="Arial" w:cs="Arial" w:eastAsia="Arial" w:hAnsi="Arial"/>
-                <w:b w:val="0"/>
-                <w:i w:val="0"/>
-                <w:smallCaps w:val="0"/>
-                <w:strike w:val="0"/>
+              <w:rPr>
+                <w:rFonts w:ascii="Arial" w:cs="Arial" w:eastAsia="Arial" w:hAnsi="Arial"/>
                 <w:color w:val="000000"/>
                 <w:sz w:val="40"/>
                 <w:szCs w:val="40"/>
-                <w:u w:val="none"/>
-                <w:shd w:fill="auto" w:val="clear"/>
-                <w:vertAlign w:val="baseline"/>
               </w:rPr>
             </w:pPr>
             <w:r>
@@ -2546,9 +1937,6 @@
           </w:tcPr>
           <w:p>
             <w:pPr>
-              <w:keepNext w:val="0"/>
-              <w:keepLines w:val="0"/>
-              <w:pageBreakBefore w:val="0"/>
               <w:widowControl w:val="0"/>
               <w:pBdr>
                 <w:top w:space="0" w:sz="0" w:val="nil"/>
@@ -2557,22 +1945,11 @@
                 <w:right w:space="0" w:sz="0" w:val="nil"/>
                 <w:between w:space="0" w:sz="0" w:val="nil"/>
               </w:pBdr>
-              <w:shd w:fill="auto" w:val="clear"/>
-              <w:spacing w:after="0" w:before="0" w:line="240" w:lineRule="auto"/>
-              <w:ind w:left="0" w:right="0" w:firstLine="0"/>
-              <w:jc w:val="left"/>
-              <w:rPr>
-                <w:rFonts w:ascii="Arial" w:cs="Arial" w:eastAsia="Arial" w:hAnsi="Arial"/>
-                <w:b w:val="0"/>
-                <w:i w:val="0"/>
-                <w:smallCaps w:val="0"/>
-                <w:strike w:val="0"/>
+              <w:rPr>
+                <w:rFonts w:ascii="Arial" w:cs="Arial" w:eastAsia="Arial" w:hAnsi="Arial"/>
                 <w:color w:val="000000"/>
                 <w:sz w:val="18"/>
                 <w:szCs w:val="18"/>
-                <w:u w:val="none"/>
-                <w:shd w:fill="auto" w:val="clear"/>
-                <w:vertAlign w:val="baseline"/>
               </w:rPr>
             </w:pPr>
             <w:r>
@@ -2594,9 +1971,6 @@
           </w:tcPr>
           <w:p>
             <w:pPr>
-              <w:keepNext w:val="0"/>
-              <w:keepLines w:val="0"/>
-              <w:pageBreakBefore w:val="0"/>
               <w:widowControl w:val="0"/>
               <w:pBdr>
                 <w:top w:space="0" w:sz="0" w:val="nil"/>
@@ -2605,22 +1979,12 @@
                 <w:right w:space="0" w:sz="0" w:val="nil"/>
                 <w:between w:space="0" w:sz="0" w:val="nil"/>
               </w:pBdr>
-              <w:shd w:fill="auto" w:val="clear"/>
-              <w:spacing w:after="0" w:before="0" w:line="240" w:lineRule="auto"/>
-              <w:ind w:left="0" w:right="0" w:firstLine="0"/>
               <w:jc w:val="right"/>
               <w:rPr>
                 <w:rFonts w:ascii="Arial" w:cs="Arial" w:eastAsia="Arial" w:hAnsi="Arial"/>
-                <w:b w:val="0"/>
-                <w:i w:val="0"/>
-                <w:smallCaps w:val="0"/>
-                <w:strike w:val="0"/>
-                <w:color w:val="282f3e"/>
-                <w:sz w:val="18"/>
-                <w:szCs w:val="18"/>
-                <w:u w:val="none"/>
-                <w:shd w:fill="auto" w:val="clear"/>
-                <w:vertAlign w:val="baseline"/>
+                <w:color w:val="282f3e"/>
+                <w:sz w:val="18"/>
+                <w:szCs w:val="18"/>
               </w:rPr>
             </w:pPr>
             <w:r>
@@ -2631,51 +1995,7 @@
                 <w:szCs w:val="18"/>
                 <w:rtl w:val="0"/>
               </w:rPr>
-              <w:t xml:space="preserve">           </w:t>
-            </w:r>
-            <w:r>
-              <w:rPr>
-                <w:rFonts w:ascii="Arial" w:cs="Arial" w:eastAsia="Arial" w:hAnsi="Arial"/>
-                <w:b w:val="0"/>
-                <w:i w:val="0"/>
-                <w:smallCaps w:val="0"/>
-                <w:strike w:val="0"/>
-                <w:color w:val="282f3e"/>
-                <w:sz w:val="18"/>
-                <w:szCs w:val="18"/>
-                <w:u w:val="none"/>
-                <w:shd w:fill="auto" w:val="clear"/>
-                <w:vertAlign w:val="baseline"/>
-                <w:rtl w:val="0"/>
-              </w:rPr>
-              <w:t xml:space="preserve">Référence : </w:t>
-            </w:r>
-            <w:r>
-              <w:rPr>
-                <w:rFonts w:ascii="Arial" w:cs="Arial" w:eastAsia="Arial" w:hAnsi="Arial"/>
-                <w:color w:val="282f3e"/>
-                <w:sz w:val="18"/>
-                <w:szCs w:val="18"/>
-                <w:rtl w:val="0"/>
-              </w:rPr>
-              <w:t xml:space="preserve">${briefName}</w:t>
-            </w:r>
-            <w:r>
-              <w:rPr>
-                <w:rFonts w:ascii="Arial" w:cs="Arial" w:eastAsia="Arial" w:hAnsi="Arial"/>
-                <w:b w:val="0"/>
-                <w:i w:val="0"/>
-                <w:smallCaps w:val="0"/>
-                <w:strike w:val="0"/>
-                <w:color w:val="282f3e"/>
-                <w:sz w:val="18"/>
-                <w:szCs w:val="18"/>
-                <w:u w:val="none"/>
-                <w:shd w:fill="auto" w:val="clear"/>
-                <w:vertAlign w:val="baseline"/>
-                <w:rtl w:val="0"/>
-              </w:rPr>
-              <w:t xml:space="preserve"> </w:t>
+              <w:t xml:space="preserve">           Référence : ${briefName} </w:t>
             </w:r>
           </w:p>
         </w:tc>
@@ -2697,9 +2017,6 @@
           </w:tcPr>
           <w:p>
             <w:pPr>
-              <w:keepNext w:val="0"/>
-              <w:keepLines w:val="0"/>
-              <w:pageBreakBefore w:val="0"/>
               <w:widowControl w:val="0"/>
               <w:pBdr>
                 <w:top w:space="0" w:sz="0" w:val="nil"/>
@@ -2708,22 +2025,11 @@
                 <w:right w:space="0" w:sz="0" w:val="nil"/>
                 <w:between w:space="0" w:sz="0" w:val="nil"/>
               </w:pBdr>
-              <w:shd w:fill="auto" w:val="clear"/>
-              <w:spacing w:after="0" w:before="0" w:line="240" w:lineRule="auto"/>
-              <w:ind w:left="0" w:right="0" w:firstLine="0"/>
-              <w:jc w:val="left"/>
-              <w:rPr>
-                <w:rFonts w:ascii="Arial" w:cs="Arial" w:eastAsia="Arial" w:hAnsi="Arial"/>
-                <w:b w:val="0"/>
-                <w:i w:val="0"/>
-                <w:smallCaps w:val="0"/>
-                <w:strike w:val="0"/>
+              <w:rPr>
+                <w:rFonts w:ascii="Arial" w:cs="Arial" w:eastAsia="Arial" w:hAnsi="Arial"/>
                 <w:color w:val="000000"/>
                 <w:sz w:val="40"/>
                 <w:szCs w:val="40"/>
-                <w:u w:val="none"/>
-                <w:shd w:fill="auto" w:val="clear"/>
-                <w:vertAlign w:val="baseline"/>
               </w:rPr>
             </w:pPr>
             <w:r>
@@ -2769,16 +2075,9 @@
               <w:widowControl w:val="0"/>
               <w:rPr>
                 <w:rFonts w:ascii="Arial" w:cs="Arial" w:eastAsia="Arial" w:hAnsi="Arial"/>
-                <w:b w:val="0"/>
-                <w:i w:val="0"/>
-                <w:smallCaps w:val="0"/>
-                <w:strike w:val="0"/>
-                <w:color w:val="282f3e"/>
-                <w:sz w:val="18"/>
-                <w:szCs w:val="18"/>
-                <w:u w:val="none"/>
-                <w:shd w:fill="auto" w:val="clear"/>
-                <w:vertAlign w:val="baseline"/>
+                <w:color w:val="282f3e"/>
+                <w:sz w:val="18"/>
+                <w:szCs w:val="18"/>
               </w:rPr>
             </w:pPr>
             <w:r>
@@ -2802,29 +2101,21 @@
         <w:tc>
           <w:tcPr>
             <w:tcMar>
-              <w:top w:w="54.72" w:type="dxa"/>
-              <w:left w:w="54.72" w:type="dxa"/>
-              <w:bottom w:w="54.72" w:type="dxa"/>
-              <w:right w:w="54.72" w:type="dxa"/>
+              <w:top w:w="54.0" w:type="dxa"/>
+              <w:left w:w="54.0" w:type="dxa"/>
+              <w:bottom w:w="54.0" w:type="dxa"/>
+              <w:right w:w="54.0" w:type="dxa"/>
             </w:tcMar>
             <w:vAlign w:val="center"/>
           </w:tcPr>
           <w:p>
             <w:pPr>
               <w:widowControl w:val="0"/>
-              <w:jc w:val="left"/>
-              <w:rPr>
-                <w:rFonts w:ascii="Arial" w:cs="Arial" w:eastAsia="Arial" w:hAnsi="Arial"/>
-                <w:b w:val="0"/>
-                <w:i w:val="0"/>
-                <w:smallCaps w:val="0"/>
-                <w:strike w:val="0"/>
-                <w:color w:val="282f3e"/>
-                <w:sz w:val="18"/>
-                <w:szCs w:val="18"/>
-                <w:u w:val="none"/>
-                <w:shd w:fill="auto" w:val="clear"/>
-                <w:vertAlign w:val="baseline"/>
+              <w:rPr>
+                <w:rFonts w:ascii="Arial" w:cs="Arial" w:eastAsia="Arial" w:hAnsi="Arial"/>
+                <w:color w:val="282f3e"/>
+                <w:sz w:val="18"/>
+                <w:szCs w:val="18"/>
               </w:rPr>
             </w:pPr>
             <w:r>
@@ -2836,11 +2127,6 @@
                 <w:rtl w:val="0"/>
               </w:rPr>
               <w:t xml:space="preserve">                                       Édité le ${editedAt}</w:t>
-            </w:r>
-            <w:r>
-              <w:rPr>
-                <w:rtl w:val="0"/>
-              </w:rPr>
             </w:r>
           </w:p>
         </w:tc>
@@ -2848,10 +2134,6 @@
     </w:tbl>
     <w:p>
       <w:pPr>
-        <w:keepNext w:val="0"/>
-        <w:keepLines w:val="0"/>
-        <w:pageBreakBefore w:val="0"/>
-        <w:widowControl w:val="1"/>
         <w:pBdr>
           <w:top w:space="0" w:sz="0" w:val="nil"/>
           <w:left w:space="0" w:sz="0" w:val="nil"/>
@@ -2859,10 +2141,6 @@
           <w:right w:space="0" w:sz="0" w:val="nil"/>
           <w:between w:space="0" w:sz="0" w:val="nil"/>
         </w:pBdr>
-        <w:shd w:fill="auto" w:val="clear"/>
-        <w:spacing w:after="0" w:before="0" w:line="240" w:lineRule="auto"/>
-        <w:ind w:left="0" w:right="0" w:firstLine="0"/>
-        <w:jc w:val="left"/>
         <w:rPr>
           <w:rFonts w:ascii="Arial" w:cs="Arial" w:eastAsia="Arial" w:hAnsi="Arial"/>
           <w:b w:val="1"/>
@@ -2879,10 +2157,6 @@
     </w:p>
     <w:p>
       <w:pPr>
-        <w:keepNext w:val="0"/>
-        <w:keepLines w:val="0"/>
-        <w:pageBreakBefore w:val="0"/>
-        <w:widowControl w:val="1"/>
         <w:pBdr>
           <w:top w:space="0" w:sz="0" w:val="nil"/>
           <w:left w:space="0" w:sz="0" w:val="nil"/>
@@ -2890,37 +2164,21 @@
           <w:right w:space="0" w:sz="0" w:val="nil"/>
           <w:between w:space="0" w:sz="0" w:val="nil"/>
         </w:pBdr>
-        <w:shd w:fill="auto" w:val="clear"/>
-        <w:spacing w:after="0" w:before="0" w:line="240" w:lineRule="auto"/>
-        <w:ind w:left="0" w:right="0" w:firstLine="0"/>
-        <w:jc w:val="left"/>
         <w:rPr>
           <w:rFonts w:ascii="Arial" w:cs="Arial" w:eastAsia="Arial" w:hAnsi="Arial"/>
           <w:b w:val="1"/>
-          <w:i w:val="0"/>
-          <w:smallCaps w:val="0"/>
-          <w:strike w:val="0"/>
           <w:color w:val="282f3e"/>
           <w:sz w:val="40"/>
           <w:szCs w:val="40"/>
-          <w:u w:val="none"/>
-          <w:shd w:fill="auto" w:val="clear"/>
-          <w:vertAlign w:val="baseline"/>
         </w:rPr>
       </w:pPr>
       <w:r>
         <w:rPr>
           <w:rFonts w:ascii="Arial" w:cs="Arial" w:eastAsia="Arial" w:hAnsi="Arial"/>
           <w:b w:val="1"/>
-          <w:i w:val="0"/>
-          <w:smallCaps w:val="0"/>
-          <w:strike w:val="0"/>
           <w:color w:val="282f3e"/>
           <w:sz w:val="40"/>
           <w:szCs w:val="40"/>
-          <w:u w:val="none"/>
-          <w:shd w:fill="auto" w:val="clear"/>
-          <w:vertAlign w:val="baseline"/>
           <w:rtl w:val="0"/>
         </w:rPr>
         <w:t xml:space="preserve">Récapitulatif</w:t>
@@ -2928,10 +2186,6 @@
     </w:p>
     <w:p>
       <w:pPr>
-        <w:keepNext w:val="0"/>
-        <w:keepLines w:val="0"/>
-        <w:pageBreakBefore w:val="0"/>
-        <w:widowControl w:val="1"/>
         <w:pBdr>
           <w:top w:space="0" w:sz="0" w:val="nil"/>
           <w:left w:space="0" w:sz="0" w:val="nil"/>
@@ -2939,42 +2193,20 @@
           <w:right w:space="0" w:sz="0" w:val="nil"/>
           <w:between w:space="0" w:sz="0" w:val="nil"/>
         </w:pBdr>
-        <w:shd w:fill="auto" w:val="clear"/>
-        <w:spacing w:after="0" w:before="0" w:line="240" w:lineRule="auto"/>
-        <w:ind w:left="0" w:right="0" w:firstLine="0"/>
-        <w:jc w:val="left"/>
-        <w:rPr>
-          <w:rFonts w:ascii="Arial" w:cs="Arial" w:eastAsia="Arial" w:hAnsi="Arial"/>
-        </w:rPr>
-      </w:pPr>
-      <w:r>
-        <w:rPr>
-          <w:rFonts w:ascii="Arial" w:cs="Arial" w:eastAsia="Arial" w:hAnsi="Arial"/>
-          <w:rtl w:val="0"/>
-        </w:rPr>
-        <w:t xml:space="preserve">${</w:t>
-      </w:r>
-      <w:r>
-        <w:rPr>
-          <w:rFonts w:ascii="Arial" w:cs="Arial" w:eastAsia="Arial" w:hAnsi="Arial"/>
-          <w:rtl w:val="0"/>
-        </w:rPr>
-        <w:t xml:space="preserve">globalMap</w:t>
-      </w:r>
-      <w:r>
-        <w:rPr>
-          <w:rFonts w:ascii="Arial" w:cs="Arial" w:eastAsia="Arial" w:hAnsi="Arial"/>
-          <w:rtl w:val="0"/>
-        </w:rPr>
-        <w:t xml:space="preserve">}</w:t>
-      </w:r>
-    </w:p>
-    <w:p>
-      <w:pPr>
-        <w:keepNext w:val="0"/>
-        <w:keepLines w:val="0"/>
-        <w:pageBreakBefore w:val="0"/>
-        <w:widowControl w:val="1"/>
+        <w:rPr>
+          <w:rFonts w:ascii="Arial" w:cs="Arial" w:eastAsia="Arial" w:hAnsi="Arial"/>
+        </w:rPr>
+      </w:pPr>
+      <w:r>
+        <w:rPr>
+          <w:rFonts w:ascii="Arial" w:cs="Arial" w:eastAsia="Arial" w:hAnsi="Arial"/>
+          <w:rtl w:val="0"/>
+        </w:rPr>
+        <w:t xml:space="preserve">${globalMap}</w:t>
+      </w:r>
+    </w:p>
+    <w:p>
+      <w:pPr>
         <w:pBdr>
           <w:top w:space="0" w:sz="0" w:val="nil"/>
           <w:left w:space="0" w:sz="0" w:val="nil"/>
@@ -2982,10 +2214,6 @@
           <w:right w:space="0" w:sz="0" w:val="nil"/>
           <w:between w:space="0" w:sz="0" w:val="nil"/>
         </w:pBdr>
-        <w:shd w:fill="auto" w:val="clear"/>
-        <w:spacing w:after="0" w:before="0" w:line="240" w:lineRule="auto"/>
-        <w:ind w:left="0" w:right="0" w:firstLine="0"/>
-        <w:jc w:val="left"/>
         <w:rPr>
           <w:rFonts w:ascii="Arial" w:cs="Arial" w:eastAsia="Arial" w:hAnsi="Arial"/>
           <w:b w:val="1"/>
@@ -3001,10 +2229,6 @@
     </w:p>
     <w:p>
       <w:pPr>
-        <w:keepNext w:val="0"/>
-        <w:keepLines w:val="0"/>
-        <w:pageBreakBefore w:val="0"/>
-        <w:widowControl w:val="1"/>
         <w:pBdr>
           <w:top w:space="0" w:sz="0" w:val="nil"/>
           <w:left w:space="0" w:sz="0" w:val="nil"/>
@@ -3012,37 +2236,18 @@
           <w:right w:space="0" w:sz="0" w:val="nil"/>
           <w:between w:space="0" w:sz="0" w:val="nil"/>
         </w:pBdr>
-        <w:shd w:fill="auto" w:val="clear"/>
-        <w:spacing w:after="0" w:before="0" w:line="240" w:lineRule="auto"/>
-        <w:ind w:left="0" w:right="0" w:firstLine="0"/>
-        <w:jc w:val="left"/>
         <w:rPr>
           <w:rFonts w:ascii="Arial" w:cs="Arial" w:eastAsia="Arial" w:hAnsi="Arial"/>
           <w:b w:val="1"/>
-          <w:i w:val="0"/>
-          <w:smallCaps w:val="0"/>
-          <w:strike w:val="0"/>
           <w:color w:val="000000"/>
-          <w:sz w:val="24"/>
-          <w:szCs w:val="24"/>
-          <w:u w:val="none"/>
-          <w:shd w:fill="auto" w:val="clear"/>
-          <w:vertAlign w:val="baseline"/>
-        </w:rPr>
-      </w:pPr>
-      <w:r>
-        <w:rPr>
-          <w:rFonts w:ascii="Arial" w:cs="Arial" w:eastAsia="Arial" w:hAnsi="Arial"/>
-          <w:b w:val="0"/>
-          <w:i w:val="0"/>
-          <w:smallCaps w:val="0"/>
-          <w:strike w:val="0"/>
+        </w:rPr>
+      </w:pPr>
+      <w:r>
+        <w:rPr>
+          <w:rFonts w:ascii="Arial" w:cs="Arial" w:eastAsia="Arial" w:hAnsi="Arial"/>
           <w:color w:val="282f3e"/>
           <w:sz w:val="32"/>
           <w:szCs w:val="32"/>
-          <w:u w:val="none"/>
-          <w:shd w:fill="auto" w:val="clear"/>
-          <w:vertAlign w:val="baseline"/>
           <w:rtl w:val="0"/>
         </w:rPr>
         <w:t xml:space="preserve">Zones</w:t>
@@ -3050,16 +2255,9 @@
       <w:r>
         <w:rPr>
           <w:rFonts w:ascii="Arial" w:cs="Arial" w:eastAsia="Arial" w:hAnsi="Arial"/>
-          <w:b w:val="0"/>
-          <w:i w:val="0"/>
-          <w:smallCaps w:val="0"/>
-          <w:strike w:val="0"/>
           <w:color w:val="515151"/>
           <w:sz w:val="32"/>
           <w:szCs w:val="32"/>
-          <w:u w:val="none"/>
-          <w:shd w:fill="auto" w:val="clear"/>
-          <w:vertAlign w:val="baseline"/>
           <w:rtl w:val="0"/>
         </w:rPr>
         <w:t xml:space="preserve">   </w:t>
@@ -3073,24 +2271,7 @@
           <w:szCs w:val="22"/>
           <w:rtl w:val="0"/>
         </w:rPr>
-        <w:t xml:space="preserve">${totalZones}</w:t>
-      </w:r>
-      <w:r>
-        <w:rPr>
-          <w:rFonts w:ascii="Arial" w:cs="Arial" w:eastAsia="Arial" w:hAnsi="Arial"/>
-          <w:b w:val="1"/>
-          <w:i w:val="0"/>
-          <w:smallCaps w:val="0"/>
-          <w:strike w:val="0"/>
-          <w:color w:val="3b4559"/>
-          <w:sz w:val="22"/>
-          <w:szCs w:val="22"/>
-          <w:u w:val="none"/>
-          <w:shd w:fill="auto" w:val="clear"/>
-          <w:vertAlign w:val="baseline"/>
-          <w:rtl w:val="0"/>
-        </w:rPr>
-        <w:t xml:space="preserve"> sélectionnées</w:t>
+        <w:t xml:space="preserve">${totalZones} sélectionnées</w:t>
       </w:r>
       <w:r>
         <w:rPr>
@@ -3125,21 +2306,7 @@
           <w:rFonts w:ascii="Arial" w:cs="Arial" w:eastAsia="Arial" w:hAnsi="Arial"/>
           <w:rtl w:val="0"/>
         </w:rPr>
-        <w:t xml:space="preserve">${ampsAndVigilanceAreas</w:t>
-      </w:r>
-      <w:r>
-        <w:rPr>
-          <w:rFonts w:ascii="Arial" w:cs="Arial" w:eastAsia="Arial" w:hAnsi="Arial"/>
-          <w:rtl w:val="0"/>
-        </w:rPr>
-        <w:t xml:space="preserve">Tables</w:t>
-      </w:r>
-      <w:r>
-        <w:rPr>
-          <w:rFonts w:ascii="Arial" w:cs="Arial" w:eastAsia="Arial" w:hAnsi="Arial"/>
-          <w:rtl w:val="0"/>
-        </w:rPr>
-        <w:t xml:space="preserve">}</w:t>
+        <w:t xml:space="preserve">${ampsAndVigilanceAreasTables}</w:t>
       </w:r>
     </w:p>
     <w:p>
@@ -3201,44 +2368,52 @@
       <w:r>
         <w:rPr>
           <w:rFonts w:ascii="Arial" w:cs="Arial" w:eastAsia="Arial" w:hAnsi="Arial"/>
+          <w:b w:val="1"/>
+          <w:color w:val="282f3e"/>
+          <w:sz w:val="40"/>
+          <w:szCs w:val="40"/>
+          <w:rtl w:val="0"/>
+        </w:rPr>
+        <w:t xml:space="preserve">Activité récente</w:t>
+      </w:r>
+      <w:r>
+        <w:rPr>
+          <w:rtl w:val="0"/>
+        </w:rPr>
+      </w:r>
+    </w:p>
+    <w:p>
+      <w:pPr>
+        <w:rPr>
+          <w:rFonts w:ascii="Arial" w:cs="Arial" w:eastAsia="Arial" w:hAnsi="Arial"/>
           <w:color w:val="282f3e"/>
           <w:sz w:val="32"/>
           <w:szCs w:val="32"/>
-          <w:rtl w:val="0"/>
-        </w:rPr>
-        <w:t xml:space="preserve">Activité récente</w:t>
-      </w:r>
-    </w:p>
-    <w:p>
-      <w:pPr>
-        <w:rPr>
-          <w:rFonts w:ascii="Arial" w:cs="Arial" w:eastAsia="Arial" w:hAnsi="Arial"/>
-          <w:color w:val="282f3e"/>
-          <w:sz w:val="32"/>
-          <w:szCs w:val="32"/>
-        </w:rPr>
-      </w:pPr>
-      <w:r>
-        <w:rPr>
-          <w:rtl w:val="0"/>
-        </w:rPr>
-      </w:r>
-    </w:p>
-    <w:p>
-      <w:pPr>
-        <w:rPr>
-          <w:rFonts w:ascii="Arial" w:cs="Arial" w:eastAsia="Arial" w:hAnsi="Arial"/>
-          <w:color w:val="282f3e"/>
-          <w:sz w:val="16"/>
-          <w:szCs w:val="16"/>
-        </w:rPr>
-      </w:pPr>
-      <w:r>
-        <w:rPr>
-          <w:rFonts w:ascii="Arial" w:cs="Arial" w:eastAsia="Arial" w:hAnsi="Arial"/>
-          <w:color w:val="282f3e"/>
-          <w:sz w:val="16"/>
-          <w:szCs w:val="16"/>
+        </w:rPr>
+      </w:pPr>
+      <w:r>
+        <w:rPr>
+          <w:rtl w:val="0"/>
+        </w:rPr>
+      </w:r>
+    </w:p>
+    <w:p>
+      <w:pPr>
+        <w:rPr>
+          <w:rFonts w:ascii="Arial" w:cs="Arial" w:eastAsia="Arial" w:hAnsi="Arial"/>
+          <w:b w:val="1"/>
+          <w:color w:val="282f3e"/>
+          <w:sz w:val="18"/>
+          <w:szCs w:val="18"/>
+        </w:rPr>
+      </w:pPr>
+      <w:r>
+        <w:rPr>
+          <w:rFonts w:ascii="Arial" w:cs="Arial" w:eastAsia="Arial" w:hAnsi="Arial"/>
+          <w:b w:val="1"/>
+          <w:color w:val="282f3e"/>
+          <w:sz w:val="18"/>
+          <w:szCs w:val="18"/>
           <w:rtl w:val="0"/>
         </w:rPr>
         <w:t xml:space="preserve">${recentActivityPeriod}</w:t>
@@ -3280,7 +2455,32 @@
           <w:highlight w:val="white"/>
           <w:rtl w:val="0"/>
         </w:rPr>
-        <w:t xml:space="preserve">Les cercles représentent les actions de contrôle. Une action de contrôle est un ensemble de contrôles réalisés sur plusieurs cibles de même type, à une seule et même localisation, sur une thématique/sous thématique donnée (ex : un contrôle mouillage de 30 navires au même endroit).</w:t>
+        <w:t xml:space="preserve">Les cercles représentent les </w:t>
+      </w:r>
+      <w:r>
+        <w:rPr>
+          <w:rFonts w:ascii="Arial" w:cs="Arial" w:eastAsia="Arial" w:hAnsi="Arial"/>
+          <w:b w:val="1"/>
+          <w:i w:val="1"/>
+          <w:color w:val="1f2328"/>
+          <w:sz w:val="18"/>
+          <w:szCs w:val="18"/>
+          <w:highlight w:val="white"/>
+          <w:rtl w:val="0"/>
+        </w:rPr>
+        <w:t xml:space="preserve">actions de contrôle</w:t>
+      </w:r>
+      <w:r>
+        <w:rPr>
+          <w:rFonts w:ascii="Arial" w:cs="Arial" w:eastAsia="Arial" w:hAnsi="Arial"/>
+          <w:i w:val="1"/>
+          <w:color w:val="1f2328"/>
+          <w:sz w:val="18"/>
+          <w:szCs w:val="18"/>
+          <w:highlight w:val="white"/>
+          <w:rtl w:val="0"/>
+        </w:rPr>
+        <w:t xml:space="preserve">. Une action de contrôle est un ensemble de contrôles réalisés sur plusieurs cibles de même type, à une seule et même localisation, sur une thématique/sous thématique donnée (ex : un contrôle mouillage de 30 navires au même endroit).</w:t>
       </w:r>
       <w:r>
         <w:rPr>
@@ -3308,14 +2508,31 @@
         <w:rPr>
           <w:rFonts w:ascii="Arial" w:cs="Arial" w:eastAsia="Arial" w:hAnsi="Arial"/>
           <w:color w:val="282f3e"/>
+          <w:sz w:val="16"/>
+          <w:szCs w:val="16"/>
+        </w:rPr>
+      </w:pPr>
+      <w:r>
+        <w:rPr>
+          <w:rFonts w:ascii="Arial" w:cs="Arial" w:eastAsia="Arial" w:hAnsi="Arial"/>
+          <w:color w:val="282f3e"/>
+          <w:sz w:val="16"/>
+          <w:szCs w:val="16"/>
+          <w:rtl w:val="0"/>
+        </w:rPr>
+        <w:t xml:space="preserve">${recentActivityDetails}</w:t>
+      </w:r>
+    </w:p>
+    <w:p>
+      <w:pPr>
+        <w:rPr>
+          <w:rFonts w:ascii="Arial" w:cs="Arial" w:eastAsia="Arial" w:hAnsi="Arial"/>
+          <w:color w:val="282f3e"/>
           <w:sz w:val="32"/>
           <w:szCs w:val="32"/>
         </w:rPr>
       </w:pPr>
       <w:r>
-        <w:br w:type="page"/>
-      </w:r>
-      <w:r>
         <w:rPr>
           <w:rtl w:val="0"/>
         </w:rPr>
@@ -3331,14 +2548,38 @@
         </w:rPr>
       </w:pPr>
       <w:r>
+        <w:br w:type="page"/>
+      </w:r>
+      <w:r>
+        <w:rPr>
+          <w:rtl w:val="0"/>
+        </w:rPr>
+      </w:r>
+    </w:p>
+    <w:p>
+      <w:pPr>
         <w:rPr>
           <w:rFonts w:ascii="Arial" w:cs="Arial" w:eastAsia="Arial" w:hAnsi="Arial"/>
           <w:color w:val="282f3e"/>
           <w:sz w:val="32"/>
           <w:szCs w:val="32"/>
+        </w:rPr>
+      </w:pPr>
+      <w:r>
+        <w:rPr>
+          <w:rFonts w:ascii="Arial" w:cs="Arial" w:eastAsia="Arial" w:hAnsi="Arial"/>
+          <w:b w:val="1"/>
+          <w:color w:val="282f3e"/>
+          <w:sz w:val="40"/>
+          <w:szCs w:val="40"/>
           <w:rtl w:val="0"/>
         </w:rPr>
         <w:t xml:space="preserve">Unités proches</w:t>
+      </w:r>
+      <w:r>
+        <w:rPr>
+          <w:rtl w:val="0"/>
+        </w:rPr>
       </w:r>
     </w:p>
     <w:p>
@@ -3419,13 +2660,21 @@
     </w:p>
     <w:p>
       <w:pPr>
+        <w:spacing w:after="0" w:before="0" w:line="259" w:lineRule="auto"/>
+        <w:ind w:left="0" w:right="0" w:firstLine="0"/>
+        <w:jc w:val="left"/>
+        <w:rPr/>
+      </w:pPr>
+      <w:r>
         <w:rPr>
           <w:rFonts w:ascii="Arial" w:cs="Arial" w:eastAsia="Arial" w:hAnsi="Arial"/>
           <w:color w:val="282f3e"/>
           <w:sz w:val="32"/>
           <w:szCs w:val="32"/>
-        </w:rPr>
-      </w:pPr>
+          <w:rtl w:val="0"/>
+        </w:rPr>
+        <w:t xml:space="preserve">Actuellement sur zone</w:t>
+      </w:r>
       <w:r>
         <w:rPr>
           <w:rtl w:val="0"/>
@@ -3440,6 +2689,253 @@
           <w:sz w:val="32"/>
           <w:szCs w:val="32"/>
         </w:rPr>
+      </w:pPr>
+      <w:r>
+        <w:rPr>
+          <w:rtl w:val="0"/>
+        </w:rPr>
+      </w:r>
+    </w:p>
+    <w:p>
+      <w:pPr>
+        <w:rPr>
+          <w:rFonts w:ascii="Arial" w:cs="Arial" w:eastAsia="Arial" w:hAnsi="Arial"/>
+          <w:color w:val="282f3e"/>
+          <w:sz w:val="16"/>
+          <w:szCs w:val="16"/>
+        </w:rPr>
+      </w:pPr>
+      <w:r>
+        <w:rPr>
+          <w:rFonts w:ascii="Arial" w:cs="Arial" w:eastAsia="Arial" w:hAnsi="Arial"/>
+          <w:color w:val="282f3e"/>
+          <w:sz w:val="16"/>
+          <w:szCs w:val="16"/>
+          <w:rtl w:val="0"/>
+        </w:rPr>
+        <w:t xml:space="preserve">${unitsCurrentlyInArea}</w:t>
+      </w:r>
+    </w:p>
+    <w:p>
+      <w:pPr>
+        <w:rPr>
+          <w:rFonts w:ascii="Arial" w:cs="Arial" w:eastAsia="Arial" w:hAnsi="Arial"/>
+          <w:color w:val="282f3e"/>
+          <w:sz w:val="32"/>
+          <w:szCs w:val="32"/>
+        </w:rPr>
+      </w:pPr>
+      <w:r>
+        <w:rPr>
+          <w:rtl w:val="0"/>
+        </w:rPr>
+      </w:r>
+    </w:p>
+    <w:p>
+      <w:pPr>
+        <w:rPr>
+          <w:rFonts w:ascii="Arial" w:cs="Arial" w:eastAsia="Arial" w:hAnsi="Arial"/>
+          <w:color w:val="282f3e"/>
+          <w:sz w:val="16"/>
+          <w:szCs w:val="16"/>
+        </w:rPr>
+      </w:pPr>
+      <w:r>
+        <w:rPr>
+          <w:rFonts w:ascii="Arial" w:cs="Arial" w:eastAsia="Arial" w:hAnsi="Arial"/>
+          <w:color w:val="282f3e"/>
+          <w:sz w:val="32"/>
+          <w:szCs w:val="32"/>
+          <w:rtl w:val="0"/>
+        </w:rPr>
+        <w:t xml:space="preserve">Récemment sur zone </w:t>
+      </w:r>
+      <w:r>
+        <w:rPr>
+          <w:rFonts w:ascii="Arial" w:cs="Arial" w:eastAsia="Arial" w:hAnsi="Arial"/>
+          <w:b w:val="1"/>
+          <w:color w:val="282f3e"/>
+          <w:sz w:val="16"/>
+          <w:szCs w:val="16"/>
+          <w:rtl w:val="0"/>
+        </w:rPr>
+        <w:t xml:space="preserve">${nearbyUnitsDateRange}</w:t>
+      </w:r>
+      <w:r>
+        <w:rPr>
+          <w:rtl w:val="0"/>
+        </w:rPr>
+      </w:r>
+    </w:p>
+    <w:p>
+      <w:pPr>
+        <w:rPr>
+          <w:rFonts w:ascii="Arial" w:cs="Arial" w:eastAsia="Arial" w:hAnsi="Arial"/>
+          <w:color w:val="282f3e"/>
+          <w:sz w:val="32"/>
+          <w:szCs w:val="32"/>
+        </w:rPr>
+      </w:pPr>
+      <w:r>
+        <w:rPr>
+          <w:rtl w:val="0"/>
+        </w:rPr>
+      </w:r>
+    </w:p>
+    <w:p>
+      <w:pPr>
+        <w:rPr>
+          <w:rFonts w:ascii="Arial" w:cs="Arial" w:eastAsia="Arial" w:hAnsi="Arial"/>
+          <w:color w:val="282f3e"/>
+          <w:sz w:val="16"/>
+          <w:szCs w:val="16"/>
+        </w:rPr>
+      </w:pPr>
+      <w:r>
+        <w:rPr>
+          <w:rFonts w:ascii="Arial" w:cs="Arial" w:eastAsia="Arial" w:hAnsi="Arial"/>
+          <w:color w:val="282f3e"/>
+          <w:sz w:val="16"/>
+          <w:szCs w:val="16"/>
+          <w:rtl w:val="0"/>
+        </w:rPr>
+        <w:t xml:space="preserve">${unitsRecentlyInArea}</w:t>
+      </w:r>
+    </w:p>
+    <w:p>
+      <w:pPr>
+        <w:rPr/>
+      </w:pPr>
+      <w:r>
+        <w:rPr>
+          <w:rtl w:val="0"/>
+        </w:rPr>
+      </w:r>
+    </w:p>
+    <w:p>
+      <w:pPr>
+        <w:rPr>
+          <w:rFonts w:ascii="Arial" w:cs="Arial" w:eastAsia="Arial" w:hAnsi="Arial"/>
+          <w:color w:val="282f3e"/>
+          <w:sz w:val="16"/>
+          <w:szCs w:val="16"/>
+        </w:rPr>
+      </w:pPr>
+      <w:r>
+        <w:rPr>
+          <w:rFonts w:ascii="Arial" w:cs="Arial" w:eastAsia="Arial" w:hAnsi="Arial"/>
+          <w:b w:val="0"/>
+          <w:i w:val="0"/>
+          <w:color w:val="282f3e"/>
+          <w:sz w:val="32"/>
+          <w:szCs w:val="32"/>
+          <w:rtl w:val="0"/>
+        </w:rPr>
+        <w:t xml:space="preserve">Bientôt sur zone</w:t>
+      </w:r>
+      <w:r>
+        <w:rPr>
+          <w:rtl w:val="0"/>
+        </w:rPr>
+      </w:r>
+    </w:p>
+    <w:p>
+      <w:pPr>
+        <w:rPr>
+          <w:rFonts w:ascii="Arial" w:cs="Arial" w:eastAsia="Arial" w:hAnsi="Arial"/>
+          <w:color w:val="282f3e"/>
+          <w:sz w:val="32"/>
+          <w:szCs w:val="32"/>
+        </w:rPr>
+      </w:pPr>
+      <w:r>
+        <w:rPr>
+          <w:rtl w:val="0"/>
+        </w:rPr>
+      </w:r>
+    </w:p>
+    <w:p>
+      <w:pPr>
+        <w:rPr>
+          <w:rFonts w:ascii="Arial" w:cs="Arial" w:eastAsia="Arial" w:hAnsi="Arial"/>
+          <w:color w:val="282f3e"/>
+          <w:sz w:val="16"/>
+          <w:szCs w:val="16"/>
+        </w:rPr>
+      </w:pPr>
+      <w:r>
+        <w:rPr>
+          <w:rFonts w:ascii="Arial" w:cs="Arial" w:eastAsia="Arial" w:hAnsi="Arial"/>
+          <w:b w:val="0"/>
+          <w:i w:val="1"/>
+          <w:color w:val="282f3e"/>
+          <w:sz w:val="18"/>
+          <w:szCs w:val="18"/>
+          <w:rtl w:val="0"/>
+        </w:rPr>
+        <w:t xml:space="preserve">Ne figurent dans cette section que les missions déclarées au CACEM, c’est-à-dire une minorité.</w:t>
+      </w:r>
+      <w:r>
+        <w:rPr>
+          <w:rtl w:val="0"/>
+        </w:rPr>
+      </w:r>
+    </w:p>
+    <w:p>
+      <w:pPr>
+        <w:rPr>
+          <w:rFonts w:ascii="Arial" w:cs="Arial" w:eastAsia="Arial" w:hAnsi="Arial"/>
+          <w:color w:val="282f3e"/>
+          <w:sz w:val="16"/>
+          <w:szCs w:val="16"/>
+        </w:rPr>
+      </w:pPr>
+      <w:r>
+        <w:rPr>
+          <w:rtl w:val="0"/>
+        </w:rPr>
+      </w:r>
+    </w:p>
+    <w:p>
+      <w:pPr>
+        <w:rPr>
+          <w:rFonts w:ascii="Arial" w:cs="Arial" w:eastAsia="Arial" w:hAnsi="Arial"/>
+          <w:color w:val="282f3e"/>
+          <w:sz w:val="16"/>
+          <w:szCs w:val="16"/>
+        </w:rPr>
+      </w:pPr>
+      <w:r>
+        <w:rPr>
+          <w:rFonts w:ascii="Arial" w:cs="Arial" w:eastAsia="Arial" w:hAnsi="Arial"/>
+          <w:color w:val="282f3e"/>
+          <w:sz w:val="16"/>
+          <w:szCs w:val="16"/>
+          <w:rtl w:val="0"/>
+        </w:rPr>
+        <w:t xml:space="preserve">${unitsToBeInArea}</w:t>
+      </w:r>
+    </w:p>
+    <w:p>
+      <w:pPr>
+        <w:rPr>
+          <w:rFonts w:ascii="Arial" w:cs="Arial" w:eastAsia="Arial" w:hAnsi="Arial"/>
+          <w:b w:val="0"/>
+          <w:i w:val="1"/>
+          <w:color w:val="282f3e"/>
+          <w:sz w:val="18"/>
+          <w:szCs w:val="18"/>
+        </w:rPr>
+      </w:pPr>
+      <w:r>
+        <w:rPr>
+          <w:rtl w:val="0"/>
+        </w:rPr>
+      </w:r>
+    </w:p>
+    <w:p>
+      <w:pPr>
+        <w:rPr/>
       </w:pPr>
       <w:r>
         <w:br w:type="page"/>
@@ -3623,16 +3119,15 @@
             </w:tcBorders>
             <w:shd w:fill="e5e5eb" w:val="clear"/>
             <w:tcMar>
-              <w:top w:w="28.799999999999997" w:type="dxa"/>
-              <w:left w:w="28.799999999999997" w:type="dxa"/>
-              <w:bottom w:w="28.799999999999997" w:type="dxa"/>
-              <w:right w:w="28.799999999999997" w:type="dxa"/>
+              <w:top w:w="28.0" w:type="dxa"/>
+              <w:left w:w="28.0" w:type="dxa"/>
+              <w:bottom w:w="28.0" w:type="dxa"/>
+              <w:right w:w="28.0" w:type="dxa"/>
             </w:tcMar>
-            <w:vAlign w:val="top"/>
           </w:tcPr>
           <w:p>
             <w:pPr>
-              <w:spacing w:before="240" w:line="18.818181818181817" w:lineRule="auto"/>
+              <w:spacing w:before="240" w:line="18" w:lineRule="auto"/>
               <w:rPr>
                 <w:rFonts w:ascii="Arial" w:cs="Arial" w:eastAsia="Arial" w:hAnsi="Arial"/>
                 <w:b w:val="1"/>
@@ -3665,16 +3160,15 @@
             </w:tcBorders>
             <w:shd w:fill="e5e5eb" w:val="clear"/>
             <w:tcMar>
-              <w:top w:w="28.799999999999997" w:type="dxa"/>
-              <w:left w:w="28.799999999999997" w:type="dxa"/>
-              <w:bottom w:w="28.799999999999997" w:type="dxa"/>
-              <w:right w:w="28.799999999999997" w:type="dxa"/>
+              <w:top w:w="28.0" w:type="dxa"/>
+              <w:left w:w="28.0" w:type="dxa"/>
+              <w:bottom w:w="28.0" w:type="dxa"/>
+              <w:right w:w="28.0" w:type="dxa"/>
             </w:tcMar>
-            <w:vAlign w:val="top"/>
           </w:tcPr>
           <w:p>
             <w:pPr>
-              <w:spacing w:before="240" w:line="18.818181818181817" w:lineRule="auto"/>
+              <w:spacing w:before="240" w:line="18" w:lineRule="auto"/>
               <w:rPr>
                 <w:rFonts w:ascii="Arial" w:cs="Arial" w:eastAsia="Arial" w:hAnsi="Arial"/>
                 <w:b w:val="1"/>
@@ -3718,7 +3212,6 @@
               <w:bottom w:w="0.0" w:type="dxa"/>
               <w:right w:w="0.0" w:type="dxa"/>
             </w:tcMar>
-            <w:vAlign w:val="top"/>
           </w:tcPr>
           <w:p>
             <w:pPr>
@@ -3751,12 +3244,12 @@
                 <wp:inline distB="114300" distT="114300" distL="114300" distR="114300">
                   <wp:extent cx="133106" cy="187914"/>
                   <wp:effectExtent b="0" l="0" r="0" t="0"/>
-                  <wp:docPr id="5" name="image4.png"/>
+                  <wp:docPr id="7" name="image3.png"/>
                   <a:graphic>
                     <a:graphicData uri="http://schemas.openxmlformats.org/drawingml/2006/picture">
                       <pic:pic>
                         <pic:nvPicPr>
-                          <pic:cNvPr id="0" name="image4.png"/>
+                          <pic:cNvPr id="0" name="image3.png"/>
                           <pic:cNvPicPr preferRelativeResize="0"/>
                         </pic:nvPicPr>
                         <pic:blipFill>
@@ -3797,16 +3290,15 @@
             </w:tcBorders>
             <w:shd w:fill="auto" w:val="clear"/>
             <w:tcMar>
-              <w:top w:w="28.799999999999997" w:type="dxa"/>
-              <w:left w:w="28.799999999999997" w:type="dxa"/>
-              <w:bottom w:w="28.799999999999997" w:type="dxa"/>
-              <w:right w:w="28.799999999999997" w:type="dxa"/>
+              <w:top w:w="28.0" w:type="dxa"/>
+              <w:left w:w="28.0" w:type="dxa"/>
+              <w:bottom w:w="28.0" w:type="dxa"/>
+              <w:right w:w="28.0" w:type="dxa"/>
             </w:tcMar>
-            <w:vAlign w:val="top"/>
           </w:tcPr>
           <w:p>
             <w:pPr>
-              <w:spacing w:before="240" w:line="18.818181818181817" w:lineRule="auto"/>
+              <w:spacing w:before="240" w:line="18" w:lineRule="auto"/>
               <w:rPr>
                 <w:rFonts w:ascii="Arial" w:cs="Arial" w:eastAsia="Arial" w:hAnsi="Arial"/>
                 <w:color w:val="282f3e"/>
@@ -3841,7 +3333,6 @@
               <w:bottom w:w="0.0" w:type="dxa"/>
               <w:right w:w="0.0" w:type="dxa"/>
             </w:tcMar>
-            <w:vAlign w:val="top"/>
           </w:tcPr>
           <w:p>
             <w:pPr>
@@ -3874,12 +3365,12 @@
                 <wp:inline distB="114300" distT="114300" distL="114300" distR="114300">
                   <wp:extent cx="143351" cy="190500"/>
                   <wp:effectExtent b="0" l="0" r="0" t="0"/>
-                  <wp:docPr id="7" name="image5.png"/>
+                  <wp:docPr id="6" name="image9.png"/>
                   <a:graphic>
                     <a:graphicData uri="http://schemas.openxmlformats.org/drawingml/2006/picture">
                       <pic:pic>
                         <pic:nvPicPr>
-                          <pic:cNvPr id="0" name="image5.png"/>
+                          <pic:cNvPr id="0" name="image9.png"/>
                           <pic:cNvPicPr preferRelativeResize="0"/>
                         </pic:nvPicPr>
                         <pic:blipFill>
@@ -3920,16 +3411,15 @@
             </w:tcBorders>
             <w:shd w:fill="auto" w:val="clear"/>
             <w:tcMar>
-              <w:top w:w="28.799999999999997" w:type="dxa"/>
-              <w:left w:w="28.799999999999997" w:type="dxa"/>
-              <w:bottom w:w="28.799999999999997" w:type="dxa"/>
-              <w:right w:w="28.799999999999997" w:type="dxa"/>
+              <w:top w:w="28.0" w:type="dxa"/>
+              <w:left w:w="28.0" w:type="dxa"/>
+              <w:bottom w:w="28.0" w:type="dxa"/>
+              <w:right w:w="28.0" w:type="dxa"/>
             </w:tcMar>
-            <w:vAlign w:val="top"/>
           </w:tcPr>
           <w:p>
             <w:pPr>
-              <w:spacing w:before="240" w:line="18.818181818181817" w:lineRule="auto"/>
+              <w:spacing w:before="240" w:line="18" w:lineRule="auto"/>
               <w:rPr>
                 <w:rFonts w:ascii="Arial" w:cs="Arial" w:eastAsia="Arial" w:hAnsi="Arial"/>
                 <w:color w:val="282f3e"/>
@@ -3953,7 +3443,7 @@
       <w:tr>
         <w:trPr>
           <w:cantSplit w:val="0"/>
-          <w:trHeight w:val="404.64000000000004" w:hRule="atLeast"/>
+          <w:trHeight w:val="404" w:hRule="atLeast"/>
           <w:tblHeader w:val="0"/>
         </w:trPr>
         <w:tc>
@@ -3966,12 +3456,11 @@
             </w:tcBorders>
             <w:shd w:fill="auto" w:val="clear"/>
             <w:tcMar>
-              <w:top w:w="28.799999999999997" w:type="dxa"/>
-              <w:left w:w="28.799999999999997" w:type="dxa"/>
-              <w:bottom w:w="28.799999999999997" w:type="dxa"/>
-              <w:right w:w="28.799999999999997" w:type="dxa"/>
+              <w:top w:w="28.0" w:type="dxa"/>
+              <w:left w:w="28.0" w:type="dxa"/>
+              <w:bottom w:w="28.0" w:type="dxa"/>
+              <w:right w:w="28.0" w:type="dxa"/>
             </w:tcMar>
-            <w:vAlign w:val="top"/>
           </w:tcPr>
           <w:p>
             <w:pPr>
@@ -4004,12 +3493,12 @@
                 <wp:inline distB="114300" distT="114300" distL="114300" distR="114300">
                   <wp:extent cx="127000" cy="185615"/>
                   <wp:effectExtent b="0" l="0" r="0" t="0"/>
-                  <wp:docPr id="6" name="image2.png"/>
+                  <wp:docPr id="9" name="image7.png"/>
                   <a:graphic>
                     <a:graphicData uri="http://schemas.openxmlformats.org/drawingml/2006/picture">
                       <pic:pic>
                         <pic:nvPicPr>
-                          <pic:cNvPr id="0" name="image2.png"/>
+                          <pic:cNvPr id="0" name="image7.png"/>
                           <pic:cNvPicPr preferRelativeResize="0"/>
                         </pic:nvPicPr>
                         <pic:blipFill>
@@ -4050,16 +3539,15 @@
             </w:tcBorders>
             <w:shd w:fill="auto" w:val="clear"/>
             <w:tcMar>
-              <w:top w:w="28.799999999999997" w:type="dxa"/>
-              <w:left w:w="28.799999999999997" w:type="dxa"/>
-              <w:bottom w:w="28.799999999999997" w:type="dxa"/>
-              <w:right w:w="28.799999999999997" w:type="dxa"/>
+              <w:top w:w="28.0" w:type="dxa"/>
+              <w:left w:w="28.0" w:type="dxa"/>
+              <w:bottom w:w="28.0" w:type="dxa"/>
+              <w:right w:w="28.0" w:type="dxa"/>
             </w:tcMar>
-            <w:vAlign w:val="top"/>
           </w:tcPr>
           <w:p>
             <w:pPr>
-              <w:spacing w:before="240" w:line="18.818181818181817" w:lineRule="auto"/>
+              <w:spacing w:before="240" w:line="18" w:lineRule="auto"/>
               <w:rPr>
                 <w:rFonts w:ascii="Arial" w:cs="Arial" w:eastAsia="Arial" w:hAnsi="Arial"/>
                 <w:color w:val="282f3e"/>
@@ -4094,7 +3582,6 @@
               <w:bottom w:w="0.0" w:type="dxa"/>
               <w:right w:w="0.0" w:type="dxa"/>
             </w:tcMar>
-            <w:vAlign w:val="top"/>
           </w:tcPr>
           <w:p>
             <w:pPr>
@@ -4127,12 +3614,12 @@
                 <wp:inline distB="114300" distT="114300" distL="114300" distR="114300">
                   <wp:extent cx="142275" cy="186736"/>
                   <wp:effectExtent b="0" l="0" r="0" t="0"/>
-                  <wp:docPr id="4" name="image1.png"/>
+                  <wp:docPr id="8" name="image2.png"/>
                   <a:graphic>
                     <a:graphicData uri="http://schemas.openxmlformats.org/drawingml/2006/picture">
                       <pic:pic>
                         <pic:nvPicPr>
-                          <pic:cNvPr id="0" name="image1.png"/>
+                          <pic:cNvPr id="0" name="image2.png"/>
                           <pic:cNvPicPr preferRelativeResize="0"/>
                         </pic:nvPicPr>
                         <pic:blipFill>
@@ -4173,15 +3660,15 @@
             </w:tcBorders>
             <w:shd w:fill="auto" w:val="clear"/>
             <w:tcMar>
-              <w:top w:w="28.799999999999997" w:type="dxa"/>
-              <w:left w:w="28.799999999999997" w:type="dxa"/>
-              <w:bottom w:w="28.799999999999997" w:type="dxa"/>
-              <w:right w:w="28.799999999999997" w:type="dxa"/>
+              <w:top w:w="28.0" w:type="dxa"/>
+              <w:left w:w="28.0" w:type="dxa"/>
+              <w:bottom w:w="28.0" w:type="dxa"/>
+              <w:right w:w="28.0" w:type="dxa"/>
             </w:tcMar>
           </w:tcPr>
           <w:p>
             <w:pPr>
-              <w:spacing w:before="240" w:line="18.818181818181817" w:lineRule="auto"/>
+              <w:spacing w:before="240" w:line="18" w:lineRule="auto"/>
               <w:rPr>
                 <w:rFonts w:ascii="Arial" w:cs="Arial" w:eastAsia="Arial" w:hAnsi="Arial"/>
                 <w:color w:val="282f3e"/>
@@ -4205,7 +3692,7 @@
       <w:tr>
         <w:trPr>
           <w:cantSplit w:val="0"/>
-          <w:trHeight w:val="420.47999999999996" w:hRule="atLeast"/>
+          <w:trHeight w:val="420" w:hRule="atLeast"/>
           <w:tblHeader w:val="0"/>
         </w:trPr>
         <w:tc>
@@ -4223,7 +3710,6 @@
               <w:bottom w:w="0.0" w:type="dxa"/>
               <w:right w:w="0.0" w:type="dxa"/>
             </w:tcMar>
-            <w:vAlign w:val="top"/>
           </w:tcPr>
           <w:p>
             <w:pPr>
@@ -4256,12 +3742,12 @@
                 <wp:inline distB="114300" distT="114300" distL="114300" distR="114300">
                   <wp:extent cx="133833" cy="188940"/>
                   <wp:effectExtent b="0" l="0" r="0" t="0"/>
-                  <wp:docPr id="3" name="image3.png"/>
+                  <wp:docPr id="4" name="image1.png"/>
                   <a:graphic>
                     <a:graphicData uri="http://schemas.openxmlformats.org/drawingml/2006/picture">
                       <pic:pic>
                         <pic:nvPicPr>
-                          <pic:cNvPr id="0" name="image3.png"/>
+                          <pic:cNvPr id="0" name="image1.png"/>
                           <pic:cNvPicPr preferRelativeResize="0"/>
                         </pic:nvPicPr>
                         <pic:blipFill>
@@ -4307,11 +3793,10 @@
               <w:bottom w:w="0.0" w:type="dxa"/>
               <w:right w:w="0.0" w:type="dxa"/>
             </w:tcMar>
-            <w:vAlign w:val="top"/>
           </w:tcPr>
           <w:p>
             <w:pPr>
-              <w:spacing w:before="240" w:line="18.818181818181817" w:lineRule="auto"/>
+              <w:spacing w:before="240" w:line="18" w:lineRule="auto"/>
               <w:rPr>
                 <w:rFonts w:ascii="Arial" w:cs="Arial" w:eastAsia="Arial" w:hAnsi="Arial"/>
                 <w:color w:val="282f3e"/>
@@ -4346,7 +3831,6 @@
               <w:bottom w:w="0.0" w:type="dxa"/>
               <w:right w:w="0.0" w:type="dxa"/>
             </w:tcMar>
-            <w:vAlign w:val="top"/>
           </w:tcPr>
           <w:p>
             <w:pPr>
@@ -4379,12 +3863,12 @@
                 <wp:inline distB="114300" distT="114300" distL="114300" distR="114300">
                   <wp:extent cx="141320" cy="188427"/>
                   <wp:effectExtent b="0" l="0" r="0" t="0"/>
-                  <wp:docPr id="8" name="image7.png"/>
+                  <wp:docPr id="3" name="image4.png"/>
                   <a:graphic>
                     <a:graphicData uri="http://schemas.openxmlformats.org/drawingml/2006/picture">
                       <pic:pic>
                         <pic:nvPicPr>
-                          <pic:cNvPr id="0" name="image7.png"/>
+                          <pic:cNvPr id="0" name="image4.png"/>
                           <pic:cNvPicPr preferRelativeResize="0"/>
                         </pic:nvPicPr>
                         <pic:blipFill>
@@ -4425,15 +3909,15 @@
             </w:tcBorders>
             <w:shd w:fill="auto" w:val="clear"/>
             <w:tcMar>
-              <w:top w:w="28.799999999999997" w:type="dxa"/>
-              <w:left w:w="28.799999999999997" w:type="dxa"/>
-              <w:bottom w:w="28.799999999999997" w:type="dxa"/>
-              <w:right w:w="28.799999999999997" w:type="dxa"/>
+              <w:top w:w="28.0" w:type="dxa"/>
+              <w:left w:w="28.0" w:type="dxa"/>
+              <w:bottom w:w="28.0" w:type="dxa"/>
+              <w:right w:w="28.0" w:type="dxa"/>
             </w:tcMar>
           </w:tcPr>
           <w:p>
             <w:pPr>
-              <w:spacing w:before="240" w:line="18.818181818181817" w:lineRule="auto"/>
+              <w:spacing w:before="240" w:line="18" w:lineRule="auto"/>
               <w:rPr>
                 <w:rFonts w:ascii="Arial" w:cs="Arial" w:eastAsia="Arial" w:hAnsi="Arial"/>
                 <w:color w:val="282f3e"/>
@@ -4702,30 +4186,17 @@
         <w:rPr>
           <w:rFonts w:ascii="Arial" w:cs="Arial" w:eastAsia="Arial" w:hAnsi="Arial"/>
           <w:b w:val="1"/>
-          <w:i w:val="0"/>
-          <w:smallCaps w:val="0"/>
-          <w:strike w:val="0"/>
           <w:color w:val="3b4559"/>
           <w:sz w:val="16"/>
           <w:szCs w:val="16"/>
-          <w:u w:val="none"/>
-          <w:shd w:fill="auto" w:val="clear"/>
-          <w:vertAlign w:val="baseline"/>
-        </w:rPr>
-      </w:pPr>
-      <w:r>
-        <w:rPr>
-          <w:rFonts w:ascii="Arial" w:cs="Arial" w:eastAsia="Arial" w:hAnsi="Arial"/>
-          <w:b w:val="0"/>
-          <w:i w:val="0"/>
-          <w:smallCaps w:val="0"/>
-          <w:strike w:val="0"/>
+        </w:rPr>
+      </w:pPr>
+      <w:r>
+        <w:rPr>
+          <w:rFonts w:ascii="Arial" w:cs="Arial" w:eastAsia="Arial" w:hAnsi="Arial"/>
           <w:color w:val="282f3e"/>
           <w:sz w:val="32"/>
           <w:szCs w:val="32"/>
-          <w:u w:val="none"/>
-          <w:shd w:fill="auto" w:val="clear"/>
-          <w:vertAlign w:val="baseline"/>
           <w:rtl w:val="0"/>
         </w:rPr>
         <w:t xml:space="preserve">Zones réglementaires</w:t>
@@ -4733,16 +4204,9 @@
       <w:r>
         <w:rPr>
           <w:rFonts w:ascii="Arial" w:cs="Arial" w:eastAsia="Arial" w:hAnsi="Arial"/>
-          <w:b w:val="0"/>
-          <w:i w:val="0"/>
-          <w:smallCaps w:val="0"/>
-          <w:strike w:val="0"/>
           <w:color w:val="515151"/>
           <w:sz w:val="28"/>
           <w:szCs w:val="28"/>
-          <w:u w:val="none"/>
-          <w:shd w:fill="auto" w:val="clear"/>
-          <w:vertAlign w:val="baseline"/>
           <w:rtl w:val="0"/>
         </w:rPr>
         <w:t xml:space="preserve">   </w:t>
@@ -4756,32 +4220,11 @@
           <w:szCs w:val="16"/>
           <w:rtl w:val="0"/>
         </w:rPr>
-        <w:t xml:space="preserve">${totalRegulatoryAreas}</w:t>
-      </w:r>
-      <w:r>
-        <w:rPr>
-          <w:rFonts w:ascii="Arial" w:cs="Arial" w:eastAsia="Arial" w:hAnsi="Arial"/>
-          <w:b w:val="1"/>
-          <w:i w:val="0"/>
-          <w:smallCaps w:val="0"/>
-          <w:strike w:val="0"/>
-          <w:color w:val="3b4559"/>
-          <w:sz w:val="16"/>
-          <w:szCs w:val="16"/>
-          <w:u w:val="none"/>
-          <w:shd w:fill="auto" w:val="clear"/>
-          <w:vertAlign w:val="baseline"/>
-          <w:rtl w:val="0"/>
-        </w:rPr>
-        <w:t xml:space="preserve"> sélectionnées</w:t>
-      </w:r>
-    </w:p>
-    <w:p>
-      <w:pPr>
-        <w:keepNext w:val="0"/>
-        <w:keepLines w:val="0"/>
-        <w:pageBreakBefore w:val="0"/>
-        <w:widowControl w:val="1"/>
+        <w:t xml:space="preserve">${totalRegulatoryAreas} sélectionnées</w:t>
+      </w:r>
+    </w:p>
+    <w:p>
+      <w:pPr>
         <w:pBdr>
           <w:top w:space="0" w:sz="0" w:val="nil"/>
           <w:left w:space="0" w:sz="0" w:val="nil"/>
@@ -4789,10 +4232,6 @@
           <w:right w:space="0" w:sz="0" w:val="nil"/>
           <w:between w:space="0" w:sz="0" w:val="nil"/>
         </w:pBdr>
-        <w:shd w:fill="auto" w:val="clear"/>
-        <w:spacing w:after="0" w:before="0" w:line="240" w:lineRule="auto"/>
-        <w:ind w:left="0" w:right="0" w:firstLine="0"/>
-        <w:jc w:val="left"/>
         <w:rPr>
           <w:rFonts w:ascii="Arial" w:cs="Arial" w:eastAsia="Arial" w:hAnsi="Arial"/>
           <w:sz w:val="16"/>
@@ -4806,33 +4245,11 @@
           <w:szCs w:val="16"/>
           <w:rtl w:val="0"/>
         </w:rPr>
-        <w:t xml:space="preserve">${</w:t>
-      </w:r>
-      <w:r>
-        <w:rPr>
-          <w:rFonts w:ascii="Arial" w:cs="Arial" w:eastAsia="Arial" w:hAnsi="Arial"/>
-          <w:sz w:val="16"/>
-          <w:szCs w:val="16"/>
-          <w:rtl w:val="0"/>
-        </w:rPr>
-        <w:t xml:space="preserve">regulatoryAreasDetails</w:t>
-      </w:r>
-      <w:r>
-        <w:rPr>
-          <w:rFonts w:ascii="Arial" w:cs="Arial" w:eastAsia="Arial" w:hAnsi="Arial"/>
-          <w:sz w:val="16"/>
-          <w:szCs w:val="16"/>
-          <w:rtl w:val="0"/>
-        </w:rPr>
-        <w:t xml:space="preserve">}</w:t>
-      </w:r>
-    </w:p>
-    <w:p>
-      <w:pPr>
-        <w:keepNext w:val="0"/>
-        <w:keepLines w:val="0"/>
-        <w:pageBreakBefore w:val="0"/>
-        <w:widowControl w:val="1"/>
+        <w:t xml:space="preserve">${regulatoryAreasDetails}</w:t>
+      </w:r>
+    </w:p>
+    <w:p>
+      <w:pPr>
         <w:pBdr>
           <w:top w:space="0" w:sz="0" w:val="nil"/>
           <w:left w:space="0" w:sz="0" w:val="nil"/>
@@ -4840,10 +4257,6 @@
           <w:right w:space="0" w:sz="0" w:val="nil"/>
           <w:between w:space="0" w:sz="0" w:val="nil"/>
         </w:pBdr>
-        <w:shd w:fill="auto" w:val="clear"/>
-        <w:spacing w:after="0" w:before="0" w:line="240" w:lineRule="auto"/>
-        <w:ind w:left="0" w:right="0" w:firstLine="0"/>
-        <w:jc w:val="left"/>
         <w:rPr>
           <w:rFonts w:ascii="Arial" w:cs="Arial" w:eastAsia="Arial" w:hAnsi="Arial"/>
           <w:sz w:val="16"/>
@@ -4858,10 +4271,6 @@
     </w:p>
     <w:p>
       <w:pPr>
-        <w:keepNext w:val="0"/>
-        <w:keepLines w:val="0"/>
-        <w:pageBreakBefore w:val="0"/>
-        <w:widowControl w:val="1"/>
         <w:pBdr>
           <w:top w:space="0" w:sz="0" w:val="nil"/>
           <w:left w:space="0" w:sz="0" w:val="nil"/>
@@ -4869,10 +4278,6 @@
           <w:right w:space="0" w:sz="0" w:val="nil"/>
           <w:between w:space="0" w:sz="0" w:val="nil"/>
         </w:pBdr>
-        <w:shd w:fill="auto" w:val="clear"/>
-        <w:spacing w:after="0" w:before="0" w:line="240" w:lineRule="auto"/>
-        <w:ind w:left="0" w:right="0" w:firstLine="0"/>
-        <w:jc w:val="left"/>
         <w:rPr>
           <w:rFonts w:ascii="Arial" w:cs="Arial" w:eastAsia="Arial" w:hAnsi="Arial"/>
           <w:color w:val="282f3e"/>
@@ -4891,10 +4296,6 @@
     </w:p>
     <w:p>
       <w:pPr>
-        <w:keepNext w:val="0"/>
-        <w:keepLines w:val="0"/>
-        <w:pageBreakBefore w:val="0"/>
-        <w:widowControl w:val="1"/>
         <w:pBdr>
           <w:top w:space="0" w:sz="0" w:val="nil"/>
           <w:left w:space="0" w:sz="0" w:val="nil"/>
@@ -4902,67 +4303,48 @@
           <w:right w:space="0" w:sz="0" w:val="nil"/>
           <w:between w:space="0" w:sz="0" w:val="nil"/>
         </w:pBdr>
-        <w:shd w:fill="auto" w:val="clear"/>
-        <w:spacing w:after="0" w:before="0" w:line="240" w:lineRule="auto"/>
-        <w:ind w:left="0" w:right="0" w:firstLine="0"/>
-        <w:jc w:val="left"/>
-        <w:rPr>
-          <w:rFonts w:ascii="Arial" w:cs="Arial" w:eastAsia="Arial" w:hAnsi="Arial"/>
-          <w:b w:val="1"/>
-          <w:i w:val="0"/>
-          <w:smallCaps w:val="0"/>
-          <w:strike w:val="0"/>
-          <w:color w:val="3b4559"/>
-          <w:sz w:val="16"/>
-          <w:szCs w:val="16"/>
-          <w:u w:val="none"/>
-          <w:shd w:fill="auto" w:val="clear"/>
-          <w:vertAlign w:val="baseline"/>
-        </w:rPr>
-      </w:pPr>
-      <w:r>
-        <w:rPr>
-          <w:rFonts w:ascii="Arial" w:cs="Arial" w:eastAsia="Arial" w:hAnsi="Arial"/>
-          <w:color w:val="282f3e"/>
-          <w:sz w:val="32"/>
-          <w:szCs w:val="32"/>
-          <w:rtl w:val="0"/>
-        </w:rPr>
-        <w:t xml:space="preserve">Aires marines protégées</w:t>
-      </w:r>
-      <w:r>
-        <w:rPr>
-          <w:rFonts w:ascii="Arial" w:cs="Arial" w:eastAsia="Arial" w:hAnsi="Arial"/>
-          <w:color w:val="515151"/>
-          <w:sz w:val="28"/>
-          <w:szCs w:val="28"/>
-          <w:rtl w:val="0"/>
-        </w:rPr>
-        <w:t xml:space="preserve">   </w:t>
-      </w:r>
-      <w:r>
         <w:rPr>
           <w:rFonts w:ascii="Arial" w:cs="Arial" w:eastAsia="Arial" w:hAnsi="Arial"/>
           <w:b w:val="1"/>
           <w:color w:val="3b4559"/>
           <w:sz w:val="16"/>
           <w:szCs w:val="16"/>
+        </w:rPr>
+      </w:pPr>
+      <w:r>
+        <w:rPr>
+          <w:rFonts w:ascii="Arial" w:cs="Arial" w:eastAsia="Arial" w:hAnsi="Arial"/>
+          <w:color w:val="282f3e"/>
+          <w:sz w:val="32"/>
+          <w:szCs w:val="32"/>
+          <w:rtl w:val="0"/>
+        </w:rPr>
+        <w:t xml:space="preserve">Aires marines protégées</w:t>
+      </w:r>
+      <w:r>
+        <w:rPr>
+          <w:rFonts w:ascii="Arial" w:cs="Arial" w:eastAsia="Arial" w:hAnsi="Arial"/>
+          <w:color w:val="515151"/>
+          <w:sz w:val="28"/>
+          <w:szCs w:val="28"/>
+          <w:rtl w:val="0"/>
+        </w:rPr>
+        <w:t xml:space="preserve">   </w:t>
+      </w:r>
+      <w:r>
+        <w:rPr>
+          <w:rFonts w:ascii="Arial" w:cs="Arial" w:eastAsia="Arial" w:hAnsi="Arial"/>
+          <w:b w:val="1"/>
+          <w:color w:val="3b4559"/>
+          <w:sz w:val="16"/>
+          <w:szCs w:val="16"/>
           <w:rtl w:val="0"/>
         </w:rPr>
         <w:t xml:space="preserve">${totalAmps} sélectionnées</w:t>
       </w:r>
-      <w:r>
-        <w:rPr>
-          <w:rtl w:val="0"/>
-        </w:rPr>
-      </w:r>
-    </w:p>
-    <w:p>
-      <w:pPr>
-        <w:keepNext w:val="0"/>
-        <w:keepLines w:val="0"/>
-        <w:pageBreakBefore w:val="0"/>
-        <w:widowControl w:val="1"/>
+    </w:p>
+    <w:p>
+      <w:pPr>
         <w:pBdr>
           <w:top w:space="0" w:sz="0" w:val="nil"/>
           <w:left w:space="0" w:sz="0" w:val="nil"/>
@@ -4970,22 +4352,12 @@
           <w:right w:space="0" w:sz="0" w:val="nil"/>
           <w:between w:space="0" w:sz="0" w:val="nil"/>
         </w:pBdr>
-        <w:shd w:fill="auto" w:val="clear"/>
-        <w:spacing w:after="0" w:before="0" w:line="240" w:lineRule="auto"/>
-        <w:ind w:left="0" w:right="0" w:firstLine="0"/>
-        <w:jc w:val="left"/>
         <w:rPr>
           <w:rFonts w:ascii="Arial" w:cs="Arial" w:eastAsia="Arial" w:hAnsi="Arial"/>
           <w:b w:val="1"/>
-          <w:i w:val="0"/>
-          <w:smallCaps w:val="0"/>
-          <w:strike w:val="0"/>
           <w:color w:val="3b4559"/>
           <w:sz w:val="16"/>
           <w:szCs w:val="16"/>
-          <w:u w:val="none"/>
-          <w:shd w:fill="auto" w:val="clear"/>
-          <w:vertAlign w:val="baseline"/>
         </w:rPr>
       </w:pPr>
       <w:r>
@@ -5021,9 +4393,6 @@
     </w:p>
     <w:p>
       <w:pPr>
-        <w:keepNext w:val="0"/>
-        <w:keepLines w:val="0"/>
-        <w:widowControl w:val="1"/>
         <w:pBdr>
           <w:top w:space="0" w:sz="0" w:val="nil"/>
           <w:left w:space="0" w:sz="0" w:val="nil"/>
@@ -5031,10 +4400,6 @@
           <w:right w:space="0" w:sz="0" w:val="nil"/>
           <w:between w:space="0" w:sz="0" w:val="nil"/>
         </w:pBdr>
-        <w:shd w:fill="auto" w:val="clear"/>
-        <w:spacing w:after="0" w:before="0" w:line="240" w:lineRule="auto"/>
-        <w:ind w:left="0" w:right="0" w:firstLine="0"/>
-        <w:jc w:val="left"/>
         <w:rPr>
           <w:rFonts w:ascii="Arial" w:cs="Arial" w:eastAsia="Arial" w:hAnsi="Arial"/>
           <w:b w:val="1"/>
@@ -5051,9 +4416,6 @@
     </w:p>
     <w:p>
       <w:pPr>
-        <w:keepNext w:val="0"/>
-        <w:keepLines w:val="0"/>
-        <w:widowControl w:val="1"/>
         <w:pBdr>
           <w:top w:space="0" w:sz="0" w:val="nil"/>
           <w:left w:space="0" w:sz="0" w:val="nil"/>
@@ -5061,37 +4423,21 @@
           <w:right w:space="0" w:sz="0" w:val="nil"/>
           <w:between w:space="0" w:sz="0" w:val="nil"/>
         </w:pBdr>
-        <w:shd w:fill="auto" w:val="clear"/>
-        <w:spacing w:after="0" w:before="0" w:line="240" w:lineRule="auto"/>
-        <w:ind w:left="0" w:right="0" w:firstLine="0"/>
-        <w:jc w:val="left"/>
         <w:rPr>
           <w:rFonts w:ascii="Arial" w:cs="Arial" w:eastAsia="Arial" w:hAnsi="Arial"/>
           <w:b w:val="1"/>
-          <w:i w:val="0"/>
-          <w:smallCaps w:val="0"/>
-          <w:strike w:val="0"/>
           <w:color w:val="282f3e"/>
           <w:sz w:val="40"/>
           <w:szCs w:val="40"/>
-          <w:u w:val="none"/>
-          <w:shd w:fill="auto" w:val="clear"/>
-          <w:vertAlign w:val="baseline"/>
         </w:rPr>
       </w:pPr>
       <w:r>
         <w:rPr>
           <w:rFonts w:ascii="Arial" w:cs="Arial" w:eastAsia="Arial" w:hAnsi="Arial"/>
           <w:b w:val="1"/>
-          <w:i w:val="0"/>
-          <w:smallCaps w:val="0"/>
-          <w:strike w:val="0"/>
           <w:color w:val="282f3e"/>
           <w:sz w:val="40"/>
           <w:szCs w:val="40"/>
-          <w:u w:val="none"/>
-          <w:shd w:fill="auto" w:val="clear"/>
-          <w:vertAlign w:val="baseline"/>
           <w:rtl w:val="0"/>
         </w:rPr>
         <w:t xml:space="preserve">Pièces jointes</w:t>
@@ -5099,10 +4445,6 @@
     </w:p>
     <w:p>
       <w:pPr>
-        <w:keepNext w:val="0"/>
-        <w:keepLines w:val="0"/>
-        <w:pageBreakBefore w:val="0"/>
-        <w:widowControl w:val="1"/>
         <w:pBdr>
           <w:top w:space="0" w:sz="0" w:val="nil"/>
           <w:left w:space="0" w:sz="0" w:val="nil"/>
@@ -5110,35 +4452,22 @@
           <w:right w:space="0" w:sz="0" w:val="nil"/>
           <w:between w:space="0" w:sz="0" w:val="nil"/>
         </w:pBdr>
-        <w:shd w:fill="auto" w:val="clear"/>
-        <w:spacing w:after="0" w:before="0" w:line="240" w:lineRule="auto"/>
-        <w:ind w:left="0" w:right="0" w:firstLine="0"/>
-        <w:jc w:val="left"/>
         <w:rPr>
           <w:rFonts w:ascii="Arial" w:cs="Arial" w:eastAsia="Arial" w:hAnsi="Arial"/>
           <w:b w:val="1"/>
-          <w:i w:val="0"/>
-          <w:smallCaps w:val="0"/>
-          <w:strike w:val="0"/>
           <w:color w:val="282f3e"/>
           <w:sz w:val="40"/>
           <w:szCs w:val="40"/>
-          <w:u w:val="none"/>
-          <w:shd w:fill="auto" w:val="clear"/>
-          <w:vertAlign w:val="baseline"/>
-        </w:rPr>
-      </w:pPr>
-      <w:r>
-        <w:rPr>
-          <w:rtl w:val="0"/>
-        </w:rPr>
-      </w:r>
-    </w:p>
-    <w:p>
-      <w:pPr>
-        <w:keepNext w:val="0"/>
-        <w:keepLines w:val="0"/>
-        <w:pageBreakBefore w:val="0"/>
+        </w:rPr>
+      </w:pPr>
+      <w:r>
+        <w:rPr>
+          <w:rtl w:val="0"/>
+        </w:rPr>
+      </w:r>
+    </w:p>
+    <w:p>
+      <w:pPr>
         <w:widowControl w:val="0"/>
         <w:pBdr>
           <w:top w:space="0" w:sz="0" w:val="nil"/>
@@ -5147,37 +4476,19 @@
           <w:right w:space="0" w:sz="0" w:val="nil"/>
           <w:between w:space="0" w:sz="0" w:val="nil"/>
         </w:pBdr>
-        <w:shd w:fill="auto" w:val="clear"/>
-        <w:spacing w:after="0" w:before="0" w:line="240" w:lineRule="auto"/>
-        <w:ind w:left="0" w:right="0" w:firstLine="0"/>
-        <w:jc w:val="left"/>
-        <w:rPr>
-          <w:rFonts w:ascii="Arial" w:cs="Arial" w:eastAsia="Arial" w:hAnsi="Arial"/>
-          <w:b w:val="0"/>
-          <w:i w:val="0"/>
-          <w:smallCaps w:val="0"/>
-          <w:strike w:val="0"/>
+        <w:rPr>
+          <w:rFonts w:ascii="Arial" w:cs="Arial" w:eastAsia="Arial" w:hAnsi="Arial"/>
           <w:color w:val="282f3e"/>
           <w:sz w:val="26"/>
           <w:szCs w:val="26"/>
-          <w:u w:val="none"/>
-          <w:shd w:fill="auto" w:val="clear"/>
-          <w:vertAlign w:val="baseline"/>
-        </w:rPr>
-      </w:pPr>
-      <w:r>
-        <w:rPr>
-          <w:rFonts w:ascii="Arial" w:cs="Arial" w:eastAsia="Arial" w:hAnsi="Arial"/>
-          <w:b w:val="0"/>
-          <w:i w:val="0"/>
-          <w:smallCaps w:val="0"/>
-          <w:strike w:val="0"/>
+        </w:rPr>
+      </w:pPr>
+      <w:r>
+        <w:rPr>
+          <w:rFonts w:ascii="Arial" w:cs="Arial" w:eastAsia="Arial" w:hAnsi="Arial"/>
           <w:color w:val="282f3e"/>
           <w:sz w:val="26"/>
           <w:szCs w:val="26"/>
-          <w:u w:val="none"/>
-          <w:shd w:fill="auto" w:val="clear"/>
-          <w:vertAlign w:val="baseline"/>
           <w:rtl w:val="0"/>
         </w:rPr>
         <w:t xml:space="preserve">Liens utiles</w:t>
@@ -5185,9 +4496,6 @@
     </w:p>
     <w:p>
       <w:pPr>
-        <w:keepNext w:val="0"/>
-        <w:keepLines w:val="0"/>
-        <w:pageBreakBefore w:val="0"/>
         <w:widowControl w:val="0"/>
         <w:pBdr>
           <w:top w:space="0" w:sz="0" w:val="nil"/>
@@ -5196,10 +4504,6 @@
           <w:right w:space="0" w:sz="0" w:val="nil"/>
           <w:between w:space="0" w:sz="0" w:val="nil"/>
         </w:pBdr>
-        <w:shd w:fill="auto" w:val="clear"/>
-        <w:spacing w:after="0" w:before="0" w:line="240" w:lineRule="auto"/>
-        <w:ind w:left="0" w:right="0" w:firstLine="0"/>
-        <w:jc w:val="left"/>
         <w:rPr>
           <w:rFonts w:ascii="Arial" w:cs="Arial" w:eastAsia="Arial" w:hAnsi="Arial"/>
           <w:color w:val="282f3e"/>
@@ -5215,9 +4519,6 @@
     </w:p>
     <w:p>
       <w:pPr>
-        <w:keepNext w:val="0"/>
-        <w:keepLines w:val="0"/>
-        <w:pageBreakBefore w:val="0"/>
         <w:widowControl w:val="0"/>
         <w:pBdr>
           <w:top w:space="0" w:sz="0" w:val="nil"/>
@@ -5226,10 +4527,6 @@
           <w:right w:space="0" w:sz="0" w:val="nil"/>
           <w:between w:space="0" w:sz="0" w:val="nil"/>
         </w:pBdr>
-        <w:shd w:fill="auto" w:val="clear"/>
-        <w:spacing w:after="0" w:before="0" w:line="240" w:lineRule="auto"/>
-        <w:ind w:left="0" w:right="0" w:firstLine="0"/>
-        <w:jc w:val="left"/>
         <w:rPr>
           <w:rFonts w:ascii="Arial" w:cs="Arial" w:eastAsia="Arial" w:hAnsi="Arial"/>
           <w:color w:val="282f3e"/>
@@ -5250,10 +4547,6 @@
     </w:p>
     <w:p>
       <w:pPr>
-        <w:keepNext w:val="0"/>
-        <w:keepLines w:val="0"/>
-        <w:pageBreakBefore w:val="0"/>
-        <w:widowControl w:val="1"/>
         <w:pBdr>
           <w:top w:space="0" w:sz="0" w:val="nil"/>
           <w:left w:space="0" w:sz="0" w:val="nil"/>
@@ -5261,36 +4554,22 @@
           <w:right w:space="0" w:sz="0" w:val="nil"/>
           <w:between w:space="0" w:sz="0" w:val="nil"/>
         </w:pBdr>
-        <w:shd w:fill="auto" w:val="clear"/>
-        <w:spacing w:after="0" w:before="0" w:line="240" w:lineRule="auto"/>
-        <w:ind w:left="0" w:right="0" w:firstLine="0"/>
-        <w:jc w:val="left"/>
-        <w:rPr>
-          <w:rFonts w:ascii="Arial" w:cs="Arial" w:eastAsia="Arial" w:hAnsi="Arial"/>
-          <w:b w:val="0"/>
-          <w:i w:val="0"/>
-          <w:smallCaps w:val="0"/>
-          <w:strike w:val="0"/>
+        <w:rPr>
+          <w:rFonts w:ascii="Arial" w:cs="Arial" w:eastAsia="Arial" w:hAnsi="Arial"/>
           <w:color w:val="295edb"/>
           <w:sz w:val="21"/>
           <w:szCs w:val="21"/>
           <w:u w:val="single"/>
-          <w:shd w:fill="auto" w:val="clear"/>
-          <w:vertAlign w:val="baseline"/>
-        </w:rPr>
-      </w:pPr>
-      <w:r>
-        <w:rPr>
-          <w:rtl w:val="0"/>
-        </w:rPr>
-      </w:r>
-    </w:p>
-    <w:p>
-      <w:pPr>
-        <w:keepNext w:val="0"/>
-        <w:keepLines w:val="0"/>
-        <w:pageBreakBefore w:val="0"/>
-        <w:widowControl w:val="1"/>
+        </w:rPr>
+      </w:pPr>
+      <w:r>
+        <w:rPr>
+          <w:rtl w:val="0"/>
+        </w:rPr>
+      </w:r>
+    </w:p>
+    <w:p>
+      <w:pPr>
         <w:pBdr>
           <w:top w:space="0" w:sz="0" w:val="nil"/>
           <w:left w:space="0" w:sz="0" w:val="nil"/>
@@ -5298,35 +4577,22 @@
           <w:right w:space="0" w:sz="0" w:val="nil"/>
           <w:between w:space="0" w:sz="0" w:val="nil"/>
         </w:pBdr>
-        <w:shd w:fill="auto" w:val="clear"/>
-        <w:spacing w:after="0" w:before="0" w:line="240" w:lineRule="auto"/>
-        <w:ind w:left="0" w:right="0" w:firstLine="0"/>
-        <w:jc w:val="left"/>
-        <w:rPr>
-          <w:rFonts w:ascii="Arial" w:cs="Arial" w:eastAsia="Arial" w:hAnsi="Arial"/>
-          <w:b w:val="0"/>
-          <w:i w:val="0"/>
-          <w:smallCaps w:val="0"/>
-          <w:strike w:val="0"/>
+        <w:rPr>
+          <w:rFonts w:ascii="Arial" w:cs="Arial" w:eastAsia="Arial" w:hAnsi="Arial"/>
           <w:color w:val="295edb"/>
           <w:sz w:val="21"/>
           <w:szCs w:val="21"/>
           <w:u w:val="single"/>
-          <w:shd w:fill="auto" w:val="clear"/>
-          <w:vertAlign w:val="baseline"/>
-        </w:rPr>
-      </w:pPr>
-      <w:r>
-        <w:rPr>
-          <w:rtl w:val="0"/>
-        </w:rPr>
-      </w:r>
-    </w:p>
-    <w:p>
-      <w:pPr>
-        <w:keepNext w:val="0"/>
-        <w:keepLines w:val="0"/>
-        <w:pageBreakBefore w:val="0"/>
+        </w:rPr>
+      </w:pPr>
+      <w:r>
+        <w:rPr>
+          <w:rtl w:val="0"/>
+        </w:rPr>
+      </w:r>
+    </w:p>
+    <w:p>
+      <w:pPr>
         <w:widowControl w:val="0"/>
         <w:pBdr>
           <w:top w:space="0" w:sz="0" w:val="nil"/>
@@ -5335,37 +4601,19 @@
           <w:right w:space="0" w:sz="0" w:val="nil"/>
           <w:between w:space="0" w:sz="0" w:val="nil"/>
         </w:pBdr>
-        <w:shd w:fill="auto" w:val="clear"/>
-        <w:spacing w:after="0" w:before="0" w:line="240" w:lineRule="auto"/>
-        <w:ind w:left="0" w:right="0" w:firstLine="0"/>
-        <w:jc w:val="left"/>
-        <w:rPr>
-          <w:rFonts w:ascii="Arial" w:cs="Arial" w:eastAsia="Arial" w:hAnsi="Arial"/>
-          <w:b w:val="0"/>
-          <w:i w:val="0"/>
-          <w:smallCaps w:val="0"/>
-          <w:strike w:val="0"/>
+        <w:rPr>
+          <w:rFonts w:ascii="Arial" w:cs="Arial" w:eastAsia="Arial" w:hAnsi="Arial"/>
           <w:color w:val="282f3e"/>
           <w:sz w:val="26"/>
           <w:szCs w:val="26"/>
-          <w:u w:val="none"/>
-          <w:shd w:fill="auto" w:val="clear"/>
-          <w:vertAlign w:val="baseline"/>
-        </w:rPr>
-      </w:pPr>
-      <w:r>
-        <w:rPr>
-          <w:rFonts w:ascii="Arial" w:cs="Arial" w:eastAsia="Arial" w:hAnsi="Arial"/>
-          <w:b w:val="0"/>
-          <w:i w:val="0"/>
-          <w:smallCaps w:val="0"/>
-          <w:strike w:val="0"/>
+        </w:rPr>
+      </w:pPr>
+      <w:r>
+        <w:rPr>
+          <w:rFonts w:ascii="Arial" w:cs="Arial" w:eastAsia="Arial" w:hAnsi="Arial"/>
           <w:color w:val="282f3e"/>
           <w:sz w:val="26"/>
           <w:szCs w:val="26"/>
-          <w:u w:val="none"/>
-          <w:shd w:fill="auto" w:val="clear"/>
-          <w:vertAlign w:val="baseline"/>
           <w:rtl w:val="0"/>
         </w:rPr>
         <w:t xml:space="preserve">Photos</w:t>
@@ -5373,10 +4621,6 @@
     </w:p>
     <w:p>
       <w:pPr>
-        <w:keepNext w:val="0"/>
-        <w:keepLines w:val="0"/>
-        <w:pageBreakBefore w:val="0"/>
-        <w:widowControl w:val="1"/>
         <w:pBdr>
           <w:top w:space="0" w:sz="0" w:val="nil"/>
           <w:left w:space="0" w:sz="0" w:val="nil"/>
@@ -5384,36 +4628,22 @@
           <w:right w:space="0" w:sz="0" w:val="nil"/>
           <w:between w:space="0" w:sz="0" w:val="nil"/>
         </w:pBdr>
-        <w:shd w:fill="auto" w:val="clear"/>
-        <w:spacing w:after="0" w:before="0" w:line="240" w:lineRule="auto"/>
-        <w:ind w:left="0" w:right="0" w:firstLine="0"/>
-        <w:jc w:val="left"/>
         <w:rPr>
           <w:rFonts w:ascii="Arial" w:cs="Arial" w:eastAsia="Arial" w:hAnsi="Arial"/>
           <w:b w:val="1"/>
-          <w:i w:val="0"/>
-          <w:smallCaps w:val="0"/>
-          <w:strike w:val="0"/>
           <w:color w:val="3b4559"/>
           <w:sz w:val="16"/>
           <w:szCs w:val="16"/>
-          <w:u w:val="none"/>
-          <w:shd w:fill="auto" w:val="clear"/>
-          <w:vertAlign w:val="baseline"/>
-        </w:rPr>
-      </w:pPr>
-      <w:r>
-        <w:rPr>
-          <w:rtl w:val="0"/>
-        </w:rPr>
-      </w:r>
-    </w:p>
-    <w:p>
-      <w:pPr>
-        <w:keepNext w:val="0"/>
-        <w:keepLines w:val="0"/>
-        <w:pageBreakBefore w:val="0"/>
-        <w:widowControl w:val="1"/>
+        </w:rPr>
+      </w:pPr>
+      <w:r>
+        <w:rPr>
+          <w:rtl w:val="0"/>
+        </w:rPr>
+      </w:r>
+    </w:p>
+    <w:p>
+      <w:pPr>
         <w:pBdr>
           <w:top w:space="0" w:sz="0" w:val="nil"/>
           <w:left w:space="0" w:sz="0" w:val="nil"/>
@@ -5421,37 +4651,21 @@
           <w:right w:space="0" w:sz="0" w:val="nil"/>
           <w:between w:space="0" w:sz="0" w:val="nil"/>
         </w:pBdr>
-        <w:shd w:fill="auto" w:val="clear"/>
-        <w:spacing w:after="0" w:before="0" w:line="240" w:lineRule="auto"/>
-        <w:ind w:left="0" w:right="0" w:firstLine="0"/>
-        <w:jc w:val="left"/>
         <w:rPr>
           <w:rFonts w:ascii="Arial" w:cs="Arial" w:eastAsia="Arial" w:hAnsi="Arial"/>
           <w:b w:val="1"/>
-          <w:i w:val="0"/>
-          <w:smallCaps w:val="0"/>
-          <w:strike w:val="0"/>
           <w:color w:val="3b4559"/>
           <w:sz w:val="20"/>
           <w:szCs w:val="20"/>
-          <w:u w:val="none"/>
-          <w:shd w:fill="auto" w:val="clear"/>
-          <w:vertAlign w:val="baseline"/>
         </w:rPr>
       </w:pPr>
       <w:r>
         <w:rPr>
           <w:rFonts w:ascii="Arial" w:cs="Arial" w:eastAsia="Arial" w:hAnsi="Arial"/>
           <w:b w:val="1"/>
-          <w:i w:val="0"/>
-          <w:smallCaps w:val="0"/>
-          <w:strike w:val="0"/>
           <w:color w:val="3b4559"/>
           <w:sz w:val="20"/>
           <w:szCs w:val="20"/>
-          <w:u w:val="none"/>
-          <w:shd w:fill="auto" w:val="clear"/>
-          <w:vertAlign w:val="baseline"/>
           <w:rtl w:val="0"/>
         </w:rPr>
         <w:t xml:space="preserve">    </w:t>
@@ -5463,15 +4677,9 @@
         <w:rPr>
           <w:rFonts w:ascii="Arial" w:cs="Arial" w:eastAsia="Arial" w:hAnsi="Arial"/>
           <w:b w:val="1"/>
-          <w:i w:val="0"/>
-          <w:smallCaps w:val="0"/>
-          <w:strike w:val="0"/>
           <w:color w:val="3b4559"/>
           <w:sz w:val="20"/>
           <w:szCs w:val="20"/>
-          <w:u w:val="none"/>
-          <w:shd w:fill="auto" w:val="clear"/>
-          <w:vertAlign w:val="baseline"/>
         </w:rPr>
       </w:pPr>
       <w:r>
@@ -5511,7 +4719,7 @@
         <w:rFonts w:ascii="Liberation Serif" w:cs="Liberation Serif" w:eastAsia="Liberation Serif" w:hAnsi="Liberation Serif"/>
         <w:sz w:val="24"/>
         <w:szCs w:val="24"/>
-        <w:lang w:val="fr-FR"/>
+        <w:lang w:val="fr"/>
       </w:rPr>
     </w:rPrDefault>
     <w:pPrDefault>
@@ -5531,7 +4739,6 @@
     <w:pPr>
       <w:keepNext w:val="1"/>
       <w:keepLines w:val="1"/>
-      <w:pageBreakBefore w:val="0"/>
       <w:spacing w:after="120" w:before="480" w:lineRule="auto"/>
     </w:pPr>
     <w:rPr>
@@ -5547,7 +4754,6 @@
     <w:pPr>
       <w:keepNext w:val="1"/>
       <w:keepLines w:val="1"/>
-      <w:pageBreakBefore w:val="0"/>
       <w:spacing w:after="80" w:before="360" w:lineRule="auto"/>
     </w:pPr>
     <w:rPr>
@@ -5563,7 +4769,6 @@
     <w:pPr>
       <w:keepNext w:val="1"/>
       <w:keepLines w:val="1"/>
-      <w:pageBreakBefore w:val="0"/>
       <w:spacing w:after="80" w:before="280" w:lineRule="auto"/>
     </w:pPr>
     <w:rPr>
@@ -5579,13 +4784,10 @@
     <w:pPr>
       <w:keepNext w:val="1"/>
       <w:keepLines w:val="1"/>
-      <w:pageBreakBefore w:val="0"/>
       <w:spacing w:after="40" w:before="240" w:lineRule="auto"/>
     </w:pPr>
     <w:rPr>
       <w:b w:val="1"/>
-      <w:sz w:val="24"/>
-      <w:szCs w:val="24"/>
     </w:rPr>
   </w:style>
   <w:style w:type="paragraph" w:styleId="Heading5">
@@ -5595,7 +4797,6 @@
     <w:pPr>
       <w:keepNext w:val="1"/>
       <w:keepLines w:val="1"/>
-      <w:pageBreakBefore w:val="0"/>
       <w:spacing w:after="40" w:before="220" w:lineRule="auto"/>
     </w:pPr>
     <w:rPr>
@@ -5611,7 +4812,6 @@
     <w:pPr>
       <w:keepNext w:val="1"/>
       <w:keepLines w:val="1"/>
-      <w:pageBreakBefore w:val="0"/>
       <w:spacing w:after="40" w:before="200" w:lineRule="auto"/>
     </w:pPr>
     <w:rPr>
@@ -5627,7 +4827,6 @@
     <w:pPr>
       <w:keepNext w:val="1"/>
       <w:keepLines w:val="1"/>
-      <w:pageBreakBefore w:val="0"/>
       <w:spacing w:after="120" w:before="480" w:lineRule="auto"/>
     </w:pPr>
     <w:rPr>
@@ -5643,7 +4842,6 @@
     <w:pPr>
       <w:keepNext w:val="1"/>
       <w:keepLines w:val="1"/>
-      <w:pageBreakBefore w:val="0"/>
       <w:spacing w:after="80" w:before="360" w:lineRule="auto"/>
     </w:pPr>
     <w:rPr>

</xml_diff>

<commit_message>
refacto: split each section into a specific file. create abstract to centralize useful functions.
</commit_message>
<xml_diff>
--- a/backend/src/main/resources/template_export_brief.docx
+++ b/backend/src/main/resources/template_export_brief.docx
@@ -169,12 +169,12 @@
               <wp:inline distB="0" distT="0" distL="0" distR="0">
                 <wp:extent cx="6774872" cy="73500"/>
                 <wp:effectExtent b="0" l="0" r="0" t="0"/>
-                <wp:docPr id="2" name="image6.png"/>
+                <wp:docPr id="2" name="image12.png"/>
                 <a:graphic>
                   <a:graphicData uri="http://schemas.openxmlformats.org/drawingml/2006/picture">
                     <pic:pic>
                       <pic:nvPicPr>
-                        <pic:cNvPr id="0" name="image6.png"/>
+                        <pic:cNvPr id="0" name="image12.png"/>
                         <pic:cNvPicPr preferRelativeResize="0"/>
                       </pic:nvPicPr>
                       <pic:blipFill>
@@ -1781,12 +1781,12 @@
                 <wp:extent cx="6756497" cy="36750"/>
                 <wp:effectExtent b="0" l="0" r="0" t="0"/>
                 <wp:wrapNone/>
-                <wp:docPr id="1" name="image5.png"/>
+                <wp:docPr id="1" name="image11.png"/>
                 <a:graphic>
                   <a:graphicData uri="http://schemas.openxmlformats.org/drawingml/2006/picture">
                     <pic:pic>
                       <pic:nvPicPr>
-                        <pic:cNvPr id="0" name="image5.png"/>
+                        <pic:cNvPr id="0" name="image11.png"/>
                         <pic:cNvPicPr preferRelativeResize="0"/>
                       </pic:nvPicPr>
                       <pic:blipFill>
@@ -1831,12 +1831,12 @@
             <wp:extent cx="923726" cy="923726"/>
             <wp:effectExtent b="0" l="0" r="0" t="0"/>
             <wp:wrapNone/>
-            <wp:docPr id="5" name="image8.jpg"/>
+            <wp:docPr id="6" name="image4.jpg"/>
             <a:graphic>
               <a:graphicData uri="http://schemas.openxmlformats.org/drawingml/2006/picture">
                 <pic:pic>
                   <pic:nvPicPr>
-                    <pic:cNvPr id="0" name="image8.jpg"/>
+                    <pic:cNvPr id="0" name="image4.jpg"/>
                     <pic:cNvPicPr preferRelativeResize="0"/>
                   </pic:nvPicPr>
                   <pic:blipFill>
@@ -2455,39 +2455,777 @@
           <w:highlight w:val="white"/>
           <w:rtl w:val="0"/>
         </w:rPr>
-        <w:t xml:space="preserve">Les cercles représentent les </w:t>
-      </w:r>
-      <w:r>
-        <w:rPr>
-          <w:rFonts w:ascii="Arial" w:cs="Arial" w:eastAsia="Arial" w:hAnsi="Arial"/>
-          <w:b w:val="1"/>
+        <w:t xml:space="preserve">Les cercles représentent les actions de contrôle. Une action de contrôle est un ensemble de contrôles réalisés sur plusieurs cibles de même type, à une seule et même localisation, sur une thématique/sous thématique donnée (ex : un contrôle mouillage de 30 navires au même endroit).</w:t>
+      </w:r>
+      <w:r>
+        <w:rPr>
+          <w:rtl w:val="0"/>
+        </w:rPr>
+      </w:r>
+    </w:p>
+    <w:p>
+      <w:pPr>
+        <w:rPr>
+          <w:rFonts w:ascii="Arial" w:cs="Arial" w:eastAsia="Arial" w:hAnsi="Arial"/>
           <w:i w:val="1"/>
-          <w:color w:val="1f2328"/>
-          <w:sz w:val="18"/>
-          <w:szCs w:val="18"/>
-          <w:highlight w:val="white"/>
-          <w:rtl w:val="0"/>
-        </w:rPr>
-        <w:t xml:space="preserve">actions de contrôle</w:t>
-      </w:r>
-      <w:r>
-        <w:rPr>
-          <w:rFonts w:ascii="Arial" w:cs="Arial" w:eastAsia="Arial" w:hAnsi="Arial"/>
-          <w:i w:val="1"/>
-          <w:color w:val="1f2328"/>
-          <w:sz w:val="18"/>
-          <w:szCs w:val="18"/>
-          <w:highlight w:val="white"/>
-          <w:rtl w:val="0"/>
-        </w:rPr>
-        <w:t xml:space="preserve">. Une action de contrôle est un ensemble de contrôles réalisés sur plusieurs cibles de même type, à une seule et même localisation, sur une thématique/sous thématique donnée (ex : un contrôle mouillage de 30 navires au même endroit).</w:t>
-      </w:r>
-      <w:r>
-        <w:rPr>
-          <w:rtl w:val="0"/>
-        </w:rPr>
-      </w:r>
-    </w:p>
+          <w:color w:val="282f3e"/>
+          <w:sz w:val="39"/>
+          <w:szCs w:val="39"/>
+        </w:rPr>
+      </w:pPr>
+      <w:r>
+        <w:rPr>
+          <w:rtl w:val="0"/>
+        </w:rPr>
+      </w:r>
+    </w:p>
+    <w:tbl>
+      <w:tblPr>
+        <w:tblStyle w:val="Table4"/>
+        <w:tblW w:w="10774.0" w:type="dxa"/>
+        <w:jc w:val="left"/>
+        <w:tblInd w:w="-5.0" w:type="dxa"/>
+        <w:tblLayout w:type="fixed"/>
+        <w:tblLook w:val="0000"/>
+      </w:tblPr>
+      <w:tblGrid>
+        <w:gridCol w:w="130"/>
+        <w:gridCol w:w="504"/>
+        <w:gridCol w:w="130"/>
+        <w:gridCol w:w="618"/>
+        <w:gridCol w:w="130"/>
+        <w:gridCol w:w="669"/>
+        <w:gridCol w:w="130"/>
+        <w:gridCol w:w="669"/>
+        <w:gridCol w:w="130"/>
+        <w:gridCol w:w="618"/>
+        <w:gridCol w:w="130"/>
+        <w:gridCol w:w="670"/>
+        <w:gridCol w:w="130"/>
+        <w:gridCol w:w="787"/>
+        <w:gridCol w:w="781"/>
+        <w:gridCol w:w="621"/>
+        <w:gridCol w:w="3927"/>
+        <w:tblGridChange w:id="0">
+          <w:tblGrid>
+            <w:gridCol w:w="130"/>
+            <w:gridCol w:w="504"/>
+            <w:gridCol w:w="130"/>
+            <w:gridCol w:w="618"/>
+            <w:gridCol w:w="130"/>
+            <w:gridCol w:w="669"/>
+            <w:gridCol w:w="130"/>
+            <w:gridCol w:w="669"/>
+            <w:gridCol w:w="130"/>
+            <w:gridCol w:w="618"/>
+            <w:gridCol w:w="130"/>
+            <w:gridCol w:w="670"/>
+            <w:gridCol w:w="130"/>
+            <w:gridCol w:w="787"/>
+            <w:gridCol w:w="781"/>
+            <w:gridCol w:w="621"/>
+            <w:gridCol w:w="3927"/>
+          </w:tblGrid>
+        </w:tblGridChange>
+      </w:tblGrid>
+      <w:tr>
+        <w:trPr>
+          <w:cantSplit w:val="0"/>
+          <w:trHeight w:val="405" w:hRule="atLeast"/>
+          <w:tblHeader w:val="0"/>
+        </w:trPr>
+        <w:tc>
+          <w:tcPr>
+            <w:gridSpan w:val="14"/>
+            <w:tcBorders>
+              <w:top w:color="cccfd6" w:space="0" w:sz="4" w:val="single"/>
+              <w:left w:color="cccfd6" w:space="0" w:sz="4" w:val="single"/>
+              <w:bottom w:color="cccfd6" w:space="0" w:sz="4" w:val="single"/>
+            </w:tcBorders>
+          </w:tcPr>
+          <w:p>
+            <w:pPr>
+              <w:widowControl w:val="0"/>
+              <w:rPr>
+                <w:rFonts w:ascii="Arial" w:cs="Arial" w:eastAsia="Arial" w:hAnsi="Arial"/>
+                <w:b w:val="1"/>
+                <w:color w:val="282f3e"/>
+                <w:sz w:val="18"/>
+                <w:szCs w:val="18"/>
+              </w:rPr>
+            </w:pPr>
+            <w:r>
+              <w:rPr>
+                <w:rFonts w:ascii="Arial" w:cs="Arial" w:eastAsia="Arial" w:hAnsi="Arial"/>
+                <w:b w:val="1"/>
+                <w:color w:val="282f3e"/>
+                <w:sz w:val="18"/>
+                <w:szCs w:val="18"/>
+                <w:rtl w:val="0"/>
+              </w:rPr>
+              <w:t xml:space="preserve">Proportion d’infraction</w:t>
+            </w:r>
+          </w:p>
+        </w:tc>
+        <w:tc>
+          <w:tcPr>
+            <w:gridSpan w:val="3"/>
+            <w:tcBorders>
+              <w:top w:color="cccfd6" w:space="0" w:sz="4" w:val="single"/>
+              <w:left w:color="cccfd6" w:space="0" w:sz="4" w:val="single"/>
+              <w:bottom w:color="cccfd6" w:space="0" w:sz="4" w:val="single"/>
+              <w:right w:color="cccfd6" w:space="0" w:sz="4" w:val="single"/>
+            </w:tcBorders>
+          </w:tcPr>
+          <w:p>
+            <w:pPr>
+              <w:widowControl w:val="0"/>
+              <w:rPr>
+                <w:rFonts w:ascii="Arial" w:cs="Arial" w:eastAsia="Arial" w:hAnsi="Arial"/>
+                <w:b w:val="1"/>
+                <w:color w:val="282f3e"/>
+                <w:sz w:val="18"/>
+                <w:szCs w:val="18"/>
+              </w:rPr>
+            </w:pPr>
+            <w:r>
+              <w:rPr>
+                <w:rFonts w:ascii="Arial" w:cs="Arial" w:eastAsia="Arial" w:hAnsi="Arial"/>
+                <w:b w:val="1"/>
+                <w:color w:val="282f3e"/>
+                <w:sz w:val="18"/>
+                <w:szCs w:val="18"/>
+                <w:rtl w:val="0"/>
+              </w:rPr>
+              <w:t xml:space="preserve">Nombre de contrôle</w:t>
+            </w:r>
+          </w:p>
+        </w:tc>
+      </w:tr>
+      <w:tr>
+        <w:trPr>
+          <w:cantSplit w:val="0"/>
+          <w:trHeight w:val="405" w:hRule="atLeast"/>
+          <w:tblHeader w:val="0"/>
+        </w:trPr>
+        <w:tc>
+          <w:tcPr>
+            <w:tcBorders>
+              <w:left w:color="cccfd6" w:space="0" w:sz="4" w:val="single"/>
+              <w:bottom w:color="cccfd6" w:space="0" w:sz="4" w:val="single"/>
+            </w:tcBorders>
+            <w:shd w:fill="92bc00" w:val="clear"/>
+          </w:tcPr>
+          <w:p>
+            <w:pPr>
+              <w:widowControl w:val="0"/>
+              <w:rPr>
+                <w:rFonts w:ascii="Arial" w:cs="Arial" w:eastAsia="Arial" w:hAnsi="Arial"/>
+                <w:sz w:val="18"/>
+                <w:szCs w:val="18"/>
+              </w:rPr>
+            </w:pPr>
+            <w:r>
+              <w:rPr>
+                <w:rtl w:val="0"/>
+              </w:rPr>
+            </w:r>
+          </w:p>
+        </w:tc>
+        <w:tc>
+          <w:tcPr>
+            <w:tcBorders>
+              <w:left w:color="cccfd6" w:space="0" w:sz="4" w:val="single"/>
+              <w:bottom w:color="cccfd6" w:space="0" w:sz="4" w:val="single"/>
+            </w:tcBorders>
+            <w:vAlign w:val="center"/>
+          </w:tcPr>
+          <w:p>
+            <w:pPr>
+              <w:widowControl w:val="0"/>
+              <w:rPr>
+                <w:rFonts w:ascii="Arial" w:cs="Arial" w:eastAsia="Arial" w:hAnsi="Arial"/>
+                <w:color w:val="707785"/>
+                <w:sz w:val="14"/>
+                <w:szCs w:val="14"/>
+              </w:rPr>
+            </w:pPr>
+            <w:r>
+              <w:rPr>
+                <w:rFonts w:ascii="Arial" w:cs="Arial" w:eastAsia="Arial" w:hAnsi="Arial"/>
+                <w:color w:val="707785"/>
+                <w:sz w:val="14"/>
+                <w:szCs w:val="14"/>
+                <w:rtl w:val="0"/>
+              </w:rPr>
+              <w:t xml:space="preserve">0-5%</w:t>
+            </w:r>
+          </w:p>
+        </w:tc>
+        <w:tc>
+          <w:tcPr>
+            <w:tcBorders>
+              <w:left w:color="cccfd6" w:space="0" w:sz="4" w:val="single"/>
+              <w:bottom w:color="cccfd6" w:space="0" w:sz="4" w:val="single"/>
+            </w:tcBorders>
+            <w:shd w:fill="f0c000" w:val="clear"/>
+            <w:vAlign w:val="center"/>
+          </w:tcPr>
+          <w:p>
+            <w:pPr>
+              <w:widowControl w:val="0"/>
+              <w:rPr>
+                <w:rFonts w:ascii="Arial" w:cs="Arial" w:eastAsia="Arial" w:hAnsi="Arial"/>
+                <w:sz w:val="14"/>
+                <w:szCs w:val="14"/>
+              </w:rPr>
+            </w:pPr>
+            <w:r>
+              <w:rPr>
+                <w:rtl w:val="0"/>
+              </w:rPr>
+            </w:r>
+          </w:p>
+        </w:tc>
+        <w:tc>
+          <w:tcPr>
+            <w:tcBorders>
+              <w:left w:color="cccfd6" w:space="0" w:sz="4" w:val="single"/>
+              <w:bottom w:color="cccfd6" w:space="0" w:sz="4" w:val="single"/>
+            </w:tcBorders>
+            <w:vAlign w:val="center"/>
+          </w:tcPr>
+          <w:p>
+            <w:pPr>
+              <w:widowControl w:val="0"/>
+              <w:rPr>
+                <w:rFonts w:ascii="Arial" w:cs="Arial" w:eastAsia="Arial" w:hAnsi="Arial"/>
+                <w:color w:val="707785"/>
+                <w:sz w:val="14"/>
+                <w:szCs w:val="14"/>
+              </w:rPr>
+            </w:pPr>
+            <w:r>
+              <w:rPr>
+                <w:rFonts w:ascii="Arial" w:cs="Arial" w:eastAsia="Arial" w:hAnsi="Arial"/>
+                <w:color w:val="707785"/>
+                <w:sz w:val="14"/>
+                <w:szCs w:val="14"/>
+                <w:rtl w:val="0"/>
+              </w:rPr>
+              <w:t xml:space="preserve">6-10%</w:t>
+            </w:r>
+          </w:p>
+        </w:tc>
+        <w:tc>
+          <w:tcPr>
+            <w:tcBorders>
+              <w:left w:color="cccfd6" w:space="0" w:sz="4" w:val="single"/>
+              <w:bottom w:color="cccfd6" w:space="0" w:sz="4" w:val="single"/>
+            </w:tcBorders>
+            <w:shd w:fill="d98f00" w:val="clear"/>
+            <w:vAlign w:val="center"/>
+          </w:tcPr>
+          <w:p>
+            <w:pPr>
+              <w:widowControl w:val="0"/>
+              <w:rPr>
+                <w:rFonts w:ascii="Arial" w:cs="Arial" w:eastAsia="Arial" w:hAnsi="Arial"/>
+                <w:sz w:val="14"/>
+                <w:szCs w:val="14"/>
+              </w:rPr>
+            </w:pPr>
+            <w:r>
+              <w:rPr>
+                <w:rtl w:val="0"/>
+              </w:rPr>
+            </w:r>
+          </w:p>
+        </w:tc>
+        <w:tc>
+          <w:tcPr>
+            <w:tcBorders>
+              <w:left w:color="cccfd6" w:space="0" w:sz="4" w:val="single"/>
+              <w:bottom w:color="cccfd6" w:space="0" w:sz="4" w:val="single"/>
+            </w:tcBorders>
+            <w:vAlign w:val="center"/>
+          </w:tcPr>
+          <w:p>
+            <w:pPr>
+              <w:widowControl w:val="0"/>
+              <w:rPr>
+                <w:rFonts w:ascii="Arial" w:cs="Arial" w:eastAsia="Arial" w:hAnsi="Arial"/>
+                <w:color w:val="707785"/>
+                <w:sz w:val="14"/>
+                <w:szCs w:val="14"/>
+              </w:rPr>
+            </w:pPr>
+            <w:r>
+              <w:rPr>
+                <w:rFonts w:ascii="Arial" w:cs="Arial" w:eastAsia="Arial" w:hAnsi="Arial"/>
+                <w:color w:val="707785"/>
+                <w:sz w:val="14"/>
+                <w:szCs w:val="14"/>
+                <w:rtl w:val="0"/>
+              </w:rPr>
+              <w:t xml:space="preserve">11-25%</w:t>
+            </w:r>
+          </w:p>
+        </w:tc>
+        <w:tc>
+          <w:tcPr>
+            <w:tcBorders>
+              <w:left w:color="cccfd6" w:space="0" w:sz="4" w:val="single"/>
+              <w:bottom w:color="cccfd6" w:space="0" w:sz="4" w:val="single"/>
+            </w:tcBorders>
+            <w:shd w:fill="be6100" w:val="clear"/>
+            <w:vAlign w:val="center"/>
+          </w:tcPr>
+          <w:p>
+            <w:pPr>
+              <w:widowControl w:val="0"/>
+              <w:rPr>
+                <w:rFonts w:ascii="Arial" w:cs="Arial" w:eastAsia="Arial" w:hAnsi="Arial"/>
+                <w:sz w:val="14"/>
+                <w:szCs w:val="14"/>
+              </w:rPr>
+            </w:pPr>
+            <w:r>
+              <w:rPr>
+                <w:rtl w:val="0"/>
+              </w:rPr>
+            </w:r>
+          </w:p>
+        </w:tc>
+        <w:tc>
+          <w:tcPr>
+            <w:tcBorders>
+              <w:left w:color="cccfd6" w:space="0" w:sz="4" w:val="single"/>
+              <w:bottom w:color="cccfd6" w:space="0" w:sz="4" w:val="single"/>
+            </w:tcBorders>
+            <w:vAlign w:val="center"/>
+          </w:tcPr>
+          <w:p>
+            <w:pPr>
+              <w:widowControl w:val="0"/>
+              <w:rPr>
+                <w:rFonts w:ascii="Arial" w:cs="Arial" w:eastAsia="Arial" w:hAnsi="Arial"/>
+                <w:color w:val="707785"/>
+                <w:sz w:val="14"/>
+                <w:szCs w:val="14"/>
+              </w:rPr>
+            </w:pPr>
+            <w:r>
+              <w:rPr>
+                <w:rFonts w:ascii="Arial" w:cs="Arial" w:eastAsia="Arial" w:hAnsi="Arial"/>
+                <w:color w:val="707785"/>
+                <w:sz w:val="14"/>
+                <w:szCs w:val="14"/>
+                <w:rtl w:val="0"/>
+              </w:rPr>
+              <w:t xml:space="preserve">26-50%</w:t>
+            </w:r>
+          </w:p>
+        </w:tc>
+        <w:tc>
+          <w:tcPr>
+            <w:tcBorders>
+              <w:left w:color="cccfd6" w:space="0" w:sz="4" w:val="single"/>
+              <w:bottom w:color="cccfd6" w:space="0" w:sz="4" w:val="single"/>
+            </w:tcBorders>
+            <w:shd w:fill="a03316" w:val="clear"/>
+            <w:vAlign w:val="center"/>
+          </w:tcPr>
+          <w:p>
+            <w:pPr>
+              <w:widowControl w:val="0"/>
+              <w:rPr>
+                <w:rFonts w:ascii="Arial" w:cs="Arial" w:eastAsia="Arial" w:hAnsi="Arial"/>
+                <w:sz w:val="14"/>
+                <w:szCs w:val="14"/>
+              </w:rPr>
+            </w:pPr>
+            <w:r>
+              <w:rPr>
+                <w:rtl w:val="0"/>
+              </w:rPr>
+            </w:r>
+          </w:p>
+        </w:tc>
+        <w:tc>
+          <w:tcPr>
+            <w:tcBorders>
+              <w:left w:color="cccfd6" w:space="0" w:sz="4" w:val="single"/>
+              <w:bottom w:color="cccfd6" w:space="0" w:sz="4" w:val="single"/>
+            </w:tcBorders>
+            <w:vAlign w:val="center"/>
+          </w:tcPr>
+          <w:p>
+            <w:pPr>
+              <w:widowControl w:val="0"/>
+              <w:rPr>
+                <w:rFonts w:ascii="Arial" w:cs="Arial" w:eastAsia="Arial" w:hAnsi="Arial"/>
+                <w:color w:val="707785"/>
+                <w:sz w:val="14"/>
+                <w:szCs w:val="14"/>
+              </w:rPr>
+            </w:pPr>
+            <w:r>
+              <w:rPr>
+                <w:rFonts w:ascii="Arial" w:cs="Arial" w:eastAsia="Arial" w:hAnsi="Arial"/>
+                <w:color w:val="707785"/>
+                <w:sz w:val="14"/>
+                <w:szCs w:val="14"/>
+                <w:rtl w:val="0"/>
+              </w:rPr>
+              <w:t xml:space="preserve">51-75%</w:t>
+            </w:r>
+          </w:p>
+        </w:tc>
+        <w:tc>
+          <w:tcPr>
+            <w:tcBorders>
+              <w:left w:color="cccfd6" w:space="0" w:sz="4" w:val="single"/>
+              <w:bottom w:color="cccfd6" w:space="0" w:sz="4" w:val="single"/>
+            </w:tcBorders>
+            <w:shd w:fill="760035" w:val="clear"/>
+            <w:vAlign w:val="center"/>
+          </w:tcPr>
+          <w:p>
+            <w:pPr>
+              <w:widowControl w:val="0"/>
+              <w:rPr>
+                <w:rFonts w:ascii="Arial" w:cs="Arial" w:eastAsia="Arial" w:hAnsi="Arial"/>
+                <w:sz w:val="14"/>
+                <w:szCs w:val="14"/>
+              </w:rPr>
+            </w:pPr>
+            <w:r>
+              <w:rPr>
+                <w:rtl w:val="0"/>
+              </w:rPr>
+            </w:r>
+          </w:p>
+        </w:tc>
+        <w:tc>
+          <w:tcPr>
+            <w:tcBorders>
+              <w:left w:color="cccfd6" w:space="0" w:sz="4" w:val="single"/>
+              <w:bottom w:color="cccfd6" w:space="0" w:sz="4" w:val="single"/>
+            </w:tcBorders>
+            <w:vAlign w:val="center"/>
+          </w:tcPr>
+          <w:p>
+            <w:pPr>
+              <w:widowControl w:val="0"/>
+              <w:rPr>
+                <w:rFonts w:ascii="Arial" w:cs="Arial" w:eastAsia="Arial" w:hAnsi="Arial"/>
+                <w:color w:val="707785"/>
+                <w:sz w:val="14"/>
+                <w:szCs w:val="14"/>
+              </w:rPr>
+            </w:pPr>
+            <w:r>
+              <w:rPr>
+                <w:rFonts w:ascii="Arial" w:cs="Arial" w:eastAsia="Arial" w:hAnsi="Arial"/>
+                <w:color w:val="707785"/>
+                <w:sz w:val="14"/>
+                <w:szCs w:val="14"/>
+                <w:rtl w:val="0"/>
+              </w:rPr>
+              <w:t xml:space="preserve">76-90%</w:t>
+            </w:r>
+          </w:p>
+        </w:tc>
+        <w:tc>
+          <w:tcPr>
+            <w:tcBorders>
+              <w:left w:color="cccfd6" w:space="0" w:sz="4" w:val="single"/>
+              <w:bottom w:color="cccfd6" w:space="0" w:sz="4" w:val="single"/>
+            </w:tcBorders>
+            <w:shd w:fill="440b3a" w:val="clear"/>
+            <w:vAlign w:val="center"/>
+          </w:tcPr>
+          <w:p>
+            <w:pPr>
+              <w:widowControl w:val="0"/>
+              <w:rPr>
+                <w:rFonts w:ascii="Arial" w:cs="Arial" w:eastAsia="Arial" w:hAnsi="Arial"/>
+                <w:color w:val="707785"/>
+                <w:sz w:val="14"/>
+                <w:szCs w:val="14"/>
+              </w:rPr>
+            </w:pPr>
+            <w:r>
+              <w:rPr>
+                <w:rtl w:val="0"/>
+              </w:rPr>
+            </w:r>
+          </w:p>
+        </w:tc>
+        <w:tc>
+          <w:tcPr>
+            <w:tcBorders>
+              <w:left w:color="cccfd6" w:space="0" w:sz="4" w:val="single"/>
+              <w:bottom w:color="cccfd6" w:space="0" w:sz="4" w:val="single"/>
+            </w:tcBorders>
+            <w:vAlign w:val="center"/>
+          </w:tcPr>
+          <w:p>
+            <w:pPr>
+              <w:widowControl w:val="0"/>
+              <w:rPr>
+                <w:rFonts w:ascii="Arial" w:cs="Arial" w:eastAsia="Arial" w:hAnsi="Arial"/>
+                <w:color w:val="707785"/>
+                <w:sz w:val="14"/>
+                <w:szCs w:val="14"/>
+              </w:rPr>
+            </w:pPr>
+            <w:r>
+              <w:rPr>
+                <w:rFonts w:ascii="Arial" w:cs="Arial" w:eastAsia="Arial" w:hAnsi="Arial"/>
+                <w:color w:val="707785"/>
+                <w:sz w:val="14"/>
+                <w:szCs w:val="14"/>
+                <w:rtl w:val="0"/>
+              </w:rPr>
+              <w:t xml:space="preserve">91-100%</w:t>
+            </w:r>
+          </w:p>
+        </w:tc>
+        <w:tc>
+          <w:tcPr>
+            <w:tcBorders>
+              <w:left w:color="cccfd6" w:space="0" w:sz="4" w:val="single"/>
+              <w:bottom w:color="cccfd6" w:space="0" w:sz="4" w:val="single"/>
+            </w:tcBorders>
+            <w:vAlign w:val="bottom"/>
+          </w:tcPr>
+          <w:p>
+            <w:pPr>
+              <w:widowControl w:val="0"/>
+              <w:rPr>
+                <w:rFonts w:ascii="Arial" w:cs="Arial" w:eastAsia="Arial" w:hAnsi="Arial"/>
+                <w:sz w:val="14"/>
+                <w:szCs w:val="14"/>
+              </w:rPr>
+            </w:pPr>
+            <w:r>
+              <w:rPr>
+                <w:rFonts w:ascii="Arial" w:cs="Arial" w:eastAsia="Arial" w:hAnsi="Arial"/>
+                <w:color w:val="707785"/>
+                <w:sz w:val="14"/>
+                <w:szCs w:val="14"/>
+              </w:rPr>
+              <w:drawing>
+                <wp:inline distB="0" distT="0" distL="0" distR="0">
+                  <wp:extent cx="142875" cy="142875"/>
+                  <wp:effectExtent b="0" l="0" r="0" t="0"/>
+                  <wp:docPr id="4" name="image9.png"/>
+                  <a:graphic>
+                    <a:graphicData uri="http://schemas.openxmlformats.org/drawingml/2006/picture">
+                      <pic:pic>
+                        <pic:nvPicPr>
+                          <pic:cNvPr id="0" name="image9.png"/>
+                          <pic:cNvPicPr preferRelativeResize="0"/>
+                        </pic:nvPicPr>
+                        <pic:blipFill>
+                          <a:blip r:embed="rId8"/>
+                          <a:srcRect b="0" l="0" r="0" t="0"/>
+                          <a:stretch>
+                            <a:fillRect/>
+                          </a:stretch>
+                        </pic:blipFill>
+                        <pic:spPr>
+                          <a:xfrm>
+                            <a:off x="0" y="0"/>
+                            <a:ext cx="142875" cy="142875"/>
+                          </a:xfrm>
+                          <a:prstGeom prst="rect"/>
+                          <a:ln/>
+                        </pic:spPr>
+                      </pic:pic>
+                    </a:graphicData>
+                  </a:graphic>
+                </wp:inline>
+              </w:drawing>
+            </w:r>
+            <w:r>
+              <w:rPr>
+                <w:rFonts w:ascii="Arial" w:cs="Arial" w:eastAsia="Arial" w:hAnsi="Arial"/>
+                <w:color w:val="707785"/>
+                <w:sz w:val="14"/>
+                <w:szCs w:val="14"/>
+                <w:rtl w:val="0"/>
+              </w:rPr>
+              <w:t xml:space="preserve"> 300</w:t>
+            </w:r>
+            <w:r>
+              <w:rPr>
+                <w:rtl w:val="0"/>
+              </w:rPr>
+            </w:r>
+          </w:p>
+        </w:tc>
+        <w:tc>
+          <w:tcPr>
+            <w:tcBorders>
+              <w:left w:color="cccfd6" w:space="0" w:sz="4" w:val="single"/>
+              <w:bottom w:color="cccfd6" w:space="0" w:sz="4" w:val="single"/>
+            </w:tcBorders>
+            <w:vAlign w:val="bottom"/>
+          </w:tcPr>
+          <w:p>
+            <w:pPr>
+              <w:widowControl w:val="0"/>
+              <w:rPr>
+                <w:rFonts w:ascii="Arial" w:cs="Arial" w:eastAsia="Arial" w:hAnsi="Arial"/>
+                <w:sz w:val="14"/>
+                <w:szCs w:val="14"/>
+              </w:rPr>
+            </w:pPr>
+            <w:r>
+              <w:rPr>
+                <w:rFonts w:ascii="Arial" w:cs="Arial" w:eastAsia="Arial" w:hAnsi="Arial"/>
+                <w:color w:val="707785"/>
+                <w:sz w:val="14"/>
+                <w:szCs w:val="14"/>
+              </w:rPr>
+              <w:drawing>
+                <wp:inline distB="0" distT="0" distL="0" distR="0">
+                  <wp:extent cx="85725" cy="85725"/>
+                  <wp:effectExtent b="0" l="0" r="0" t="0"/>
+                  <wp:docPr id="7" name="image1.png"/>
+                  <a:graphic>
+                    <a:graphicData uri="http://schemas.openxmlformats.org/drawingml/2006/picture">
+                      <pic:pic>
+                        <pic:nvPicPr>
+                          <pic:cNvPr id="0" name="image1.png"/>
+                          <pic:cNvPicPr preferRelativeResize="0"/>
+                        </pic:nvPicPr>
+                        <pic:blipFill>
+                          <a:blip r:embed="rId9"/>
+                          <a:srcRect b="0" l="0" r="0" t="0"/>
+                          <a:stretch>
+                            <a:fillRect/>
+                          </a:stretch>
+                        </pic:blipFill>
+                        <pic:spPr>
+                          <a:xfrm>
+                            <a:off x="0" y="0"/>
+                            <a:ext cx="85725" cy="85725"/>
+                          </a:xfrm>
+                          <a:prstGeom prst="rect"/>
+                          <a:ln/>
+                        </pic:spPr>
+                      </pic:pic>
+                    </a:graphicData>
+                  </a:graphic>
+                </wp:inline>
+              </w:drawing>
+            </w:r>
+            <w:r>
+              <w:rPr>
+                <w:rFonts w:ascii="Arial" w:cs="Arial" w:eastAsia="Arial" w:hAnsi="Arial"/>
+                <w:color w:val="707785"/>
+                <w:sz w:val="14"/>
+                <w:szCs w:val="14"/>
+                <w:rtl w:val="0"/>
+              </w:rPr>
+              <w:t xml:space="preserve"> 50</w:t>
+            </w:r>
+            <w:r>
+              <w:rPr>
+                <w:rtl w:val="0"/>
+              </w:rPr>
+            </w:r>
+          </w:p>
+        </w:tc>
+        <w:tc>
+          <w:tcPr>
+            <w:tcBorders>
+              <w:left w:color="cccfd6" w:space="0" w:sz="4" w:val="single"/>
+              <w:bottom w:color="cccfd6" w:space="0" w:sz="4" w:val="single"/>
+              <w:right w:color="cccfd6" w:space="0" w:sz="4" w:val="single"/>
+            </w:tcBorders>
+            <w:vAlign w:val="bottom"/>
+          </w:tcPr>
+          <w:p>
+            <w:pPr>
+              <w:widowControl w:val="0"/>
+              <w:rPr>
+                <w:rFonts w:ascii="Arial" w:cs="Arial" w:eastAsia="Arial" w:hAnsi="Arial"/>
+                <w:sz w:val="14"/>
+                <w:szCs w:val="14"/>
+              </w:rPr>
+            </w:pPr>
+            <w:r>
+              <w:rPr>
+                <w:rFonts w:ascii="Arial" w:cs="Arial" w:eastAsia="Arial" w:hAnsi="Arial"/>
+                <w:sz w:val="14"/>
+                <w:szCs w:val="14"/>
+              </w:rPr>
+              <w:drawing>
+                <wp:inline distB="0" distT="0" distL="0" distR="0">
+                  <wp:extent cx="42545" cy="42545"/>
+                  <wp:effectExtent b="0" l="0" r="0" t="0"/>
+                  <wp:docPr id="10" name="image5.png"/>
+                  <a:graphic>
+                    <a:graphicData uri="http://schemas.openxmlformats.org/drawingml/2006/picture">
+                      <pic:pic>
+                        <pic:nvPicPr>
+                          <pic:cNvPr id="0" name="image5.png"/>
+                          <pic:cNvPicPr preferRelativeResize="0"/>
+                        </pic:nvPicPr>
+                        <pic:blipFill>
+                          <a:blip r:embed="rId10"/>
+                          <a:srcRect b="0" l="0" r="0" t="0"/>
+                          <a:stretch>
+                            <a:fillRect/>
+                          </a:stretch>
+                        </pic:blipFill>
+                        <pic:spPr>
+                          <a:xfrm>
+                            <a:off x="0" y="0"/>
+                            <a:ext cx="42545" cy="42545"/>
+                          </a:xfrm>
+                          <a:prstGeom prst="rect"/>
+                          <a:ln/>
+                        </pic:spPr>
+                      </pic:pic>
+                    </a:graphicData>
+                  </a:graphic>
+                </wp:inline>
+              </w:drawing>
+            </w:r>
+            <w:r>
+              <w:rPr>
+                <w:rFonts w:ascii="Arial" w:cs="Arial" w:eastAsia="Arial" w:hAnsi="Arial"/>
+                <w:sz w:val="14"/>
+                <w:szCs w:val="14"/>
+                <w:rtl w:val="0"/>
+              </w:rPr>
+              <w:t xml:space="preserve"> </w:t>
+            </w:r>
+            <w:r>
+              <w:rPr>
+                <w:rFonts w:ascii="Arial" w:cs="Arial" w:eastAsia="Arial" w:hAnsi="Arial"/>
+                <w:color w:val="707785"/>
+                <w:sz w:val="14"/>
+                <w:szCs w:val="14"/>
+                <w:rtl w:val="0"/>
+              </w:rPr>
+              <w:t xml:space="preserve">1</w:t>
+            </w:r>
+            <w:r>
+              <w:rPr>
+                <w:rtl w:val="0"/>
+              </w:rPr>
+            </w:r>
+          </w:p>
+        </w:tc>
+      </w:tr>
+    </w:tbl>
     <w:p>
       <w:pPr>
         <w:rPr>
@@ -3074,7 +3812,7 @@
     </w:p>
     <w:tbl>
       <w:tblPr>
-        <w:tblStyle w:val="Table4"/>
+        <w:tblStyle w:val="Table5"/>
         <w:tblW w:w="10755.0" w:type="dxa"/>
         <w:jc w:val="left"/>
         <w:tblBorders>
@@ -3244,16 +3982,16 @@
                 <wp:inline distB="114300" distT="114300" distL="114300" distR="114300">
                   <wp:extent cx="133106" cy="187914"/>
                   <wp:effectExtent b="0" l="0" r="0" t="0"/>
-                  <wp:docPr id="7" name="image3.png"/>
+                  <wp:docPr id="9" name="image10.png"/>
                   <a:graphic>
                     <a:graphicData uri="http://schemas.openxmlformats.org/drawingml/2006/picture">
                       <pic:pic>
                         <pic:nvPicPr>
-                          <pic:cNvPr id="0" name="image3.png"/>
+                          <pic:cNvPr id="0" name="image10.png"/>
                           <pic:cNvPicPr preferRelativeResize="0"/>
                         </pic:nvPicPr>
                         <pic:blipFill>
-                          <a:blip r:embed="rId8"/>
+                          <a:blip r:embed="rId11"/>
                           <a:srcRect b="0" l="0" r="0" t="0"/>
                           <a:stretch>
                             <a:fillRect/>
@@ -3365,16 +4103,16 @@
                 <wp:inline distB="114300" distT="114300" distL="114300" distR="114300">
                   <wp:extent cx="143351" cy="190500"/>
                   <wp:effectExtent b="0" l="0" r="0" t="0"/>
-                  <wp:docPr id="6" name="image9.png"/>
+                  <wp:docPr id="8" name="image2.png"/>
                   <a:graphic>
                     <a:graphicData uri="http://schemas.openxmlformats.org/drawingml/2006/picture">
                       <pic:pic>
                         <pic:nvPicPr>
-                          <pic:cNvPr id="0" name="image9.png"/>
+                          <pic:cNvPr id="0" name="image2.png"/>
                           <pic:cNvPicPr preferRelativeResize="0"/>
                         </pic:nvPicPr>
                         <pic:blipFill>
-                          <a:blip r:embed="rId9"/>
+                          <a:blip r:embed="rId12"/>
                           <a:srcRect b="0" l="0" r="0" t="0"/>
                           <a:stretch>
                             <a:fillRect/>
@@ -3493,16 +4231,16 @@
                 <wp:inline distB="114300" distT="114300" distL="114300" distR="114300">
                   <wp:extent cx="127000" cy="185615"/>
                   <wp:effectExtent b="0" l="0" r="0" t="0"/>
-                  <wp:docPr id="9" name="image7.png"/>
+                  <wp:docPr id="12" name="image3.png"/>
                   <a:graphic>
                     <a:graphicData uri="http://schemas.openxmlformats.org/drawingml/2006/picture">
                       <pic:pic>
                         <pic:nvPicPr>
-                          <pic:cNvPr id="0" name="image7.png"/>
+                          <pic:cNvPr id="0" name="image3.png"/>
                           <pic:cNvPicPr preferRelativeResize="0"/>
                         </pic:nvPicPr>
                         <pic:blipFill>
-                          <a:blip r:embed="rId10"/>
+                          <a:blip r:embed="rId13"/>
                           <a:srcRect b="0" l="0" r="0" t="0"/>
                           <a:stretch>
                             <a:fillRect/>
@@ -3614,16 +4352,16 @@
                 <wp:inline distB="114300" distT="114300" distL="114300" distR="114300">
                   <wp:extent cx="142275" cy="186736"/>
                   <wp:effectExtent b="0" l="0" r="0" t="0"/>
-                  <wp:docPr id="8" name="image2.png"/>
+                  <wp:docPr id="11" name="image8.png"/>
                   <a:graphic>
                     <a:graphicData uri="http://schemas.openxmlformats.org/drawingml/2006/picture">
                       <pic:pic>
                         <pic:nvPicPr>
-                          <pic:cNvPr id="0" name="image2.png"/>
+                          <pic:cNvPr id="0" name="image8.png"/>
                           <pic:cNvPicPr preferRelativeResize="0"/>
                         </pic:nvPicPr>
                         <pic:blipFill>
-                          <a:blip r:embed="rId11"/>
+                          <a:blip r:embed="rId14"/>
                           <a:srcRect b="0" l="0" r="0" t="0"/>
                           <a:stretch>
                             <a:fillRect/>
@@ -3742,16 +4480,16 @@
                 <wp:inline distB="114300" distT="114300" distL="114300" distR="114300">
                   <wp:extent cx="133833" cy="188940"/>
                   <wp:effectExtent b="0" l="0" r="0" t="0"/>
-                  <wp:docPr id="4" name="image1.png"/>
+                  <wp:docPr id="5" name="image6.png"/>
                   <a:graphic>
                     <a:graphicData uri="http://schemas.openxmlformats.org/drawingml/2006/picture">
                       <pic:pic>
                         <pic:nvPicPr>
-                          <pic:cNvPr id="0" name="image1.png"/>
+                          <pic:cNvPr id="0" name="image6.png"/>
                           <pic:cNvPicPr preferRelativeResize="0"/>
                         </pic:nvPicPr>
                         <pic:blipFill>
-                          <a:blip r:embed="rId12"/>
+                          <a:blip r:embed="rId15"/>
                           <a:srcRect b="0" l="0" r="0" t="0"/>
                           <a:stretch>
                             <a:fillRect/>
@@ -3863,16 +4601,16 @@
                 <wp:inline distB="114300" distT="114300" distL="114300" distR="114300">
                   <wp:extent cx="141320" cy="188427"/>
                   <wp:effectExtent b="0" l="0" r="0" t="0"/>
-                  <wp:docPr id="3" name="image4.png"/>
+                  <wp:docPr id="3" name="image7.png"/>
                   <a:graphic>
                     <a:graphicData uri="http://schemas.openxmlformats.org/drawingml/2006/picture">
                       <pic:pic>
                         <pic:nvPicPr>
-                          <pic:cNvPr id="0" name="image4.png"/>
+                          <pic:cNvPr id="0" name="image7.png"/>
                           <pic:cNvPicPr preferRelativeResize="0"/>
                         </pic:nvPicPr>
                         <pic:blipFill>
-                          <a:blip r:embed="rId13"/>
+                          <a:blip r:embed="rId16"/>
                           <a:srcRect b="0" l="0" r="0" t="0"/>
                           <a:stretch>
                             <a:fillRect/>
@@ -4892,6 +5630,19 @@
     </w:tblPr>
   </w:style>
   <w:style w:type="table" w:styleId="Table4">
+    <w:basedOn w:val="TableNormal"/>
+    <w:tblPr>
+      <w:tblStyleRowBandSize w:val="1"/>
+      <w:tblStyleColBandSize w:val="1"/>
+      <w:tblCellMar>
+        <w:top w:w="55.0" w:type="dxa"/>
+        <w:left w:w="55.0" w:type="dxa"/>
+        <w:bottom w:w="55.0" w:type="dxa"/>
+        <w:right w:w="55.0" w:type="dxa"/>
+      </w:tblCellMar>
+    </w:tblPr>
+  </w:style>
+  <w:style w:type="table" w:styleId="Table5">
     <w:basedOn w:val="TableNormal"/>
     <w:tblPr>
       <w:tblStyleRowBandSize w:val="1"/>

</xml_diff>